<commit_message>
My last commit file
</commit_message>
<xml_diff>
--- a/Devops.docx
+++ b/Devops.docx
@@ -38,36 +38,18 @@
         <w:t xml:space="preserve">Version control system is the tools that helps to </w:t>
       </w:r>
       <w:r>
-        <w:t xml:space="preserve">Track changes in the </w:t>
-      </w:r>
-      <w:proofErr w:type="gramStart"/>
-      <w:r>
-        <w:t xml:space="preserve">code </w:t>
+        <w:t xml:space="preserve">Track changes in the code </w:t>
       </w:r>
       <w:r>
         <w:t>,</w:t>
       </w:r>
-      <w:proofErr w:type="gramEnd"/>
     </w:p>
     <w:p>
       <w:pPr>
         <w:spacing w:before="100" w:beforeAutospacing="1" w:after="100" w:afterAutospacing="1"/>
       </w:pPr>
       <w:r>
-        <w:t xml:space="preserve">Popular, free and open </w:t>
-      </w:r>
-      <w:proofErr w:type="spellStart"/>
-      <w:r>
-        <w:t>source</w:t>
-      </w:r>
-      <w:proofErr w:type="gramStart"/>
-      <w:r>
-        <w:t>,fast</w:t>
-      </w:r>
-      <w:proofErr w:type="spellEnd"/>
-      <w:proofErr w:type="gramEnd"/>
-      <w:r>
-        <w:t xml:space="preserve"> &amp; scalable</w:t>
+        <w:t>Popular, free and open source,fast &amp; scalable</w:t>
       </w:r>
     </w:p>
     <w:p>
@@ -457,33 +439,7 @@
           <w:sz w:val="20"/>
           <w:szCs w:val="20"/>
         </w:rPr>
-        <w:t xml:space="preserve">1. Basic </w:t>
-      </w:r>
-      <w:proofErr w:type="spellStart"/>
-      <w:r>
-        <w:rPr>
-          <w:rStyle w:val="Strong"/>
-          <w:rFonts w:ascii="Segoe UI" w:hAnsi="Segoe UI" w:cs="Segoe UI"/>
-          <w:b/>
-          <w:bCs/>
-          <w:color w:val="404040"/>
-          <w:sz w:val="20"/>
-          <w:szCs w:val="20"/>
-        </w:rPr>
-        <w:t>Git</w:t>
-      </w:r>
-      <w:proofErr w:type="spellEnd"/>
-      <w:r>
-        <w:rPr>
-          <w:rStyle w:val="Strong"/>
-          <w:rFonts w:ascii="Segoe UI" w:hAnsi="Segoe UI" w:cs="Segoe UI"/>
-          <w:b/>
-          <w:bCs/>
-          <w:color w:val="404040"/>
-          <w:sz w:val="20"/>
-          <w:szCs w:val="20"/>
-        </w:rPr>
-        <w:t xml:space="preserve"> Concepts</w:t>
+        <w:t>1. Basic Git Concepts</w:t>
       </w:r>
     </w:p>
     <w:p>
@@ -554,40 +510,20 @@
           <w:sz w:val="18"/>
           <w:szCs w:val="18"/>
         </w:rPr>
-        <w:t xml:space="preserve"> is like a project folder where </w:t>
-      </w:r>
-      <w:proofErr w:type="spellStart"/>
-      <w:r>
+        <w:t> is like a project folder where Git tracks all changes.</w:t>
+      </w:r>
+    </w:p>
+    <w:p>
+      <w:pPr>
+        <w:pStyle w:val="NormalWeb"/>
+        <w:spacing w:before="0" w:beforeAutospacing="0"/>
+        <w:ind w:left="360"/>
         <w:rPr>
           <w:rFonts w:ascii="Segoe UI" w:hAnsi="Segoe UI" w:cs="Segoe UI"/>
           <w:color w:val="404040"/>
           <w:sz w:val="18"/>
           <w:szCs w:val="18"/>
         </w:rPr>
-        <w:t>Git</w:t>
-      </w:r>
-      <w:proofErr w:type="spellEnd"/>
-      <w:r>
-        <w:rPr>
-          <w:rFonts w:ascii="Segoe UI" w:hAnsi="Segoe UI" w:cs="Segoe UI"/>
-          <w:color w:val="404040"/>
-          <w:sz w:val="18"/>
-          <w:szCs w:val="18"/>
-        </w:rPr>
-        <w:t xml:space="preserve"> tracks all changes.</w:t>
-      </w:r>
-    </w:p>
-    <w:p>
-      <w:pPr>
-        <w:pStyle w:val="NormalWeb"/>
-        <w:spacing w:before="0" w:beforeAutospacing="0"/>
-        <w:ind w:left="360"/>
-        <w:rPr>
-          <w:rFonts w:ascii="Segoe UI" w:hAnsi="Segoe UI" w:cs="Segoe UI"/>
-          <w:color w:val="404040"/>
-          <w:sz w:val="18"/>
-          <w:szCs w:val="18"/>
-        </w:rPr>
       </w:pPr>
       <w:r>
         <w:rPr>
@@ -597,29 +533,7 @@
           <w:sz w:val="18"/>
           <w:szCs w:val="18"/>
         </w:rPr>
-        <w:t xml:space="preserve">A repository (or repo) is a folder where </w:t>
-      </w:r>
-      <w:proofErr w:type="spellStart"/>
-      <w:r>
-        <w:rPr>
-          <w:rFonts w:ascii="Arial" w:hAnsi="Arial" w:cs="Arial"/>
-          <w:color w:val="2C2C36"/>
-          <w:spacing w:val="3"/>
-          <w:sz w:val="18"/>
-          <w:szCs w:val="18"/>
-        </w:rPr>
-        <w:t>Git</w:t>
-      </w:r>
-      <w:proofErr w:type="spellEnd"/>
-      <w:r>
-        <w:rPr>
-          <w:rFonts w:ascii="Arial" w:hAnsi="Arial" w:cs="Arial"/>
-          <w:color w:val="2C2C36"/>
-          <w:spacing w:val="3"/>
-          <w:sz w:val="18"/>
-          <w:szCs w:val="18"/>
-        </w:rPr>
-        <w:t xml:space="preserve"> tracks all changes to your files.</w:t>
+        <w:t>A repository (or repo) is a folder where Git tracks all changes to your files.</w:t>
       </w:r>
     </w:p>
     <w:p>
@@ -690,9 +604,8 @@
           <w:sz w:val="18"/>
           <w:szCs w:val="18"/>
         </w:rPr>
-        <w:t xml:space="preserve"> /Work </w:t>
-      </w:r>
-      <w:proofErr w:type="gramStart"/>
+        <w:t xml:space="preserve"> /Work Space</w:t>
+      </w:r>
       <w:r>
         <w:rPr>
           <w:rFonts w:ascii="Arial" w:hAnsi="Arial" w:cs="Arial"/>
@@ -701,28 +614,7 @@
           <w:sz w:val="18"/>
           <w:szCs w:val="18"/>
         </w:rPr>
-        <w:t>Space</w:t>
-      </w:r>
-      <w:r>
-        <w:rPr>
-          <w:rFonts w:ascii="Arial" w:hAnsi="Arial" w:cs="Arial"/>
-          <w:color w:val="2C2C36"/>
-          <w:spacing w:val="3"/>
-          <w:sz w:val="18"/>
-          <w:szCs w:val="18"/>
-        </w:rPr>
-        <w:t xml:space="preserve"> :</w:t>
-      </w:r>
-      <w:proofErr w:type="gramEnd"/>
-      <w:r>
-        <w:rPr>
-          <w:rFonts w:ascii="Arial" w:hAnsi="Arial" w:cs="Arial"/>
-          <w:color w:val="2C2C36"/>
-          <w:spacing w:val="3"/>
-          <w:sz w:val="18"/>
-          <w:szCs w:val="18"/>
-        </w:rPr>
-        <w:t xml:space="preserve"> Your actual files.</w:t>
+        <w:t xml:space="preserve"> : Your actual files.</w:t>
       </w:r>
       <w:r>
         <w:rPr>
@@ -789,33 +681,7 @@
           <w:szCs w:val="18"/>
           <w:lang w:val="en-US"/>
         </w:rPr>
-        <w:t xml:space="preserve">Staging </w:t>
-      </w:r>
-      <w:proofErr w:type="gramStart"/>
-      <w:r>
-        <w:rPr>
-          <w:rFonts w:ascii="Arial" w:eastAsia="Times New Roman" w:hAnsi="Arial" w:cs="Arial"/>
-          <w:color w:val="2C2C36"/>
-          <w:spacing w:val="3"/>
-          <w:kern w:val="0"/>
-          <w:sz w:val="18"/>
-          <w:szCs w:val="18"/>
-          <w:lang w:val="en-US"/>
-        </w:rPr>
-        <w:t>Area :</w:t>
-      </w:r>
-      <w:proofErr w:type="gramEnd"/>
-      <w:r>
-        <w:rPr>
-          <w:rFonts w:ascii="Arial" w:eastAsia="Times New Roman" w:hAnsi="Arial" w:cs="Arial"/>
-          <w:color w:val="2C2C36"/>
-          <w:spacing w:val="3"/>
-          <w:kern w:val="0"/>
-          <w:sz w:val="18"/>
-          <w:szCs w:val="18"/>
-          <w:lang w:val="en-US"/>
-        </w:rPr>
-        <w:t xml:space="preserve"> Files you’ve marked for the next commit.</w:t>
+        <w:t>Staging Area : Files you’ve marked for the next commit.</w:t>
       </w:r>
       <w:r>
         <w:rPr>
@@ -900,33 +766,7 @@
           <w:szCs w:val="18"/>
           <w:lang w:val="en-US"/>
         </w:rPr>
-        <w:t xml:space="preserve">Commit </w:t>
-      </w:r>
-      <w:proofErr w:type="gramStart"/>
-      <w:r>
-        <w:rPr>
-          <w:rFonts w:ascii="Arial" w:eastAsia="Times New Roman" w:hAnsi="Arial" w:cs="Arial"/>
-          <w:color w:val="2C2C36"/>
-          <w:spacing w:val="3"/>
-          <w:kern w:val="0"/>
-          <w:sz w:val="18"/>
-          <w:szCs w:val="18"/>
-          <w:lang w:val="en-US"/>
-        </w:rPr>
-        <w:t>History :</w:t>
-      </w:r>
-      <w:proofErr w:type="gramEnd"/>
-      <w:r>
-        <w:rPr>
-          <w:rFonts w:ascii="Arial" w:eastAsia="Times New Roman" w:hAnsi="Arial" w:cs="Arial"/>
-          <w:color w:val="2C2C36"/>
-          <w:spacing w:val="3"/>
-          <w:kern w:val="0"/>
-          <w:sz w:val="18"/>
-          <w:szCs w:val="18"/>
-          <w:lang w:val="en-US"/>
-        </w:rPr>
-        <w:t xml:space="preserve"> A record of all changes.</w:t>
+        <w:t>Commit History : A record of all changes.</w:t>
       </w:r>
       <w:r>
         <w:rPr>
@@ -1053,73 +893,10 @@
           <w:sz w:val="18"/>
           <w:szCs w:val="18"/>
         </w:rPr>
-        <w:t>: Hosted online (</w:t>
-      </w:r>
-      <w:proofErr w:type="spellStart"/>
-      <w:r>
-        <w:rPr>
-          <w:rFonts w:ascii="Segoe UI" w:hAnsi="Segoe UI" w:cs="Segoe UI"/>
-          <w:color w:val="404040"/>
-          <w:sz w:val="18"/>
-          <w:szCs w:val="18"/>
-        </w:rPr>
-        <w:t>GitHub</w:t>
-      </w:r>
-      <w:proofErr w:type="spellEnd"/>
-      <w:r>
-        <w:rPr>
-          <w:rFonts w:ascii="Segoe UI" w:hAnsi="Segoe UI" w:cs="Segoe UI"/>
-          <w:color w:val="404040"/>
-          <w:sz w:val="18"/>
-          <w:szCs w:val="18"/>
-        </w:rPr>
-        <w:t xml:space="preserve">, </w:t>
-      </w:r>
-      <w:proofErr w:type="spellStart"/>
-      <w:r>
-        <w:rPr>
-          <w:rFonts w:ascii="Segoe UI" w:hAnsi="Segoe UI" w:cs="Segoe UI"/>
-          <w:color w:val="404040"/>
-          <w:sz w:val="18"/>
-          <w:szCs w:val="18"/>
-        </w:rPr>
-        <w:t>GitLab</w:t>
-      </w:r>
-      <w:proofErr w:type="spellEnd"/>
-      <w:r>
-        <w:rPr>
-          <w:rFonts w:ascii="Segoe UI" w:hAnsi="Segoe UI" w:cs="Segoe UI"/>
-          <w:color w:val="404040"/>
-          <w:sz w:val="18"/>
-          <w:szCs w:val="18"/>
-        </w:rPr>
-        <w:t xml:space="preserve">, </w:t>
-      </w:r>
-      <w:proofErr w:type="spellStart"/>
-      <w:proofErr w:type="gramStart"/>
-      <w:r>
-        <w:rPr>
-          <w:rFonts w:ascii="Segoe UI" w:hAnsi="Segoe UI" w:cs="Segoe UI"/>
-          <w:color w:val="404040"/>
-          <w:sz w:val="18"/>
-          <w:szCs w:val="18"/>
-        </w:rPr>
-        <w:t>Bitbucket</w:t>
-      </w:r>
-      <w:proofErr w:type="spellEnd"/>
-      <w:proofErr w:type="gramEnd"/>
-      <w:r>
-        <w:rPr>
-          <w:rFonts w:ascii="Segoe UI" w:hAnsi="Segoe UI" w:cs="Segoe UI"/>
-          <w:color w:val="404040"/>
-          <w:sz w:val="18"/>
-          <w:szCs w:val="18"/>
-        </w:rPr>
-        <w:t>).</w:t>
-      </w:r>
-    </w:p>
-    <w:p>
-      <w:proofErr w:type="gramStart"/>
+        <w:t>: Hosted online (GitHub, GitLab, Bitbucket).</w:t>
+      </w:r>
+    </w:p>
+    <w:p>
       <w:r>
         <w:rPr>
           <w:rStyle w:val="Strong"/>
@@ -1134,16 +911,7 @@
           <w:b w:val="0"/>
           <w:bCs w:val="0"/>
         </w:rPr>
-        <w:t xml:space="preserve"> :</w:t>
-      </w:r>
-      <w:proofErr w:type="gramEnd"/>
-      <w:r>
-        <w:rPr>
-          <w:rStyle w:val="Strong"/>
-          <w:b w:val="0"/>
-          <w:bCs w:val="0"/>
-        </w:rPr>
-        <w:t xml:space="preserve">  </w:t>
+        <w:t xml:space="preserve"> :  </w:t>
       </w:r>
       <w:r>
         <w:t xml:space="preserve">A snapshot of your changes with a message. Think of it as </w:t>
@@ -1191,36 +959,14 @@
           <w:szCs w:val="20"/>
         </w:rPr>
       </w:pPr>
-      <w:proofErr w:type="spellStart"/>
-      <w:proofErr w:type="gramStart"/>
       <w:r>
         <w:rPr>
           <w:rStyle w:val="HTMLCode"/>
           <w:rFonts w:asciiTheme="minorHAnsi" w:hAnsiTheme="minorHAnsi" w:cstheme="minorHAnsi"/>
           <w:color w:val="1F2328"/>
         </w:rPr>
-        <w:t>sudo</w:t>
-      </w:r>
-      <w:proofErr w:type="spellEnd"/>
-      <w:proofErr w:type="gramEnd"/>
-      <w:r>
-        <w:rPr>
-          <w:rStyle w:val="HTMLCode"/>
-          <w:rFonts w:asciiTheme="minorHAnsi" w:hAnsiTheme="minorHAnsi" w:cstheme="minorHAnsi"/>
-          <w:color w:val="1F2328"/>
-        </w:rPr>
-        <w:t xml:space="preserve"> apt-get install </w:t>
-      </w:r>
-      <w:proofErr w:type="spellStart"/>
-      <w:r>
-        <w:rPr>
-          <w:rStyle w:val="HTMLCode"/>
-          <w:rFonts w:asciiTheme="minorHAnsi" w:hAnsiTheme="minorHAnsi" w:cstheme="minorHAnsi"/>
-          <w:color w:val="1F2328"/>
-        </w:rPr>
-        <w:t>git</w:t>
-      </w:r>
-      <w:proofErr w:type="spellEnd"/>
+        <w:t>sudo apt-get install git</w:t>
+      </w:r>
     </w:p>
     <w:p>
       <w:pPr>
@@ -1264,25 +1010,7 @@
           <w:rFonts w:asciiTheme="minorHAnsi" w:eastAsiaTheme="minorHAnsi" w:hAnsiTheme="minorHAnsi" w:cstheme="minorHAnsi"/>
           <w:color w:val="1F2328"/>
         </w:rPr>
-        <w:t xml:space="preserve">git </w:t>
-      </w:r>
-      <w:proofErr w:type="spellStart"/>
-      <w:r>
-        <w:rPr>
-          <w:rStyle w:val="HTMLCode"/>
-          <w:rFonts w:asciiTheme="minorHAnsi" w:eastAsiaTheme="minorHAnsi" w:hAnsiTheme="minorHAnsi" w:cstheme="minorHAnsi"/>
-          <w:color w:val="1F2328"/>
-        </w:rPr>
-        <w:t>config</w:t>
-      </w:r>
-      <w:proofErr w:type="spellEnd"/>
-      <w:r>
-        <w:rPr>
-          <w:rStyle w:val="HTMLCode"/>
-          <w:rFonts w:asciiTheme="minorHAnsi" w:eastAsiaTheme="minorHAnsi" w:hAnsiTheme="minorHAnsi" w:cstheme="minorHAnsi"/>
-          <w:color w:val="1F2328"/>
-        </w:rPr>
-        <w:t xml:space="preserve"> --global user.name "User Name"</w:t>
+        <w:t>git config --global user.name "User Name"</w:t>
       </w:r>
       <w:r>
         <w:rPr>
@@ -1313,69 +1041,15 @@
           <w:rFonts w:asciiTheme="minorHAnsi" w:eastAsiaTheme="minorHAnsi" w:hAnsiTheme="minorHAnsi" w:cstheme="minorHAnsi"/>
           <w:color w:val="1F2328"/>
         </w:rPr>
-        <w:t xml:space="preserve">git </w:t>
-      </w:r>
-      <w:proofErr w:type="spellStart"/>
+        <w:t>git config --global user.email "email@email.com"</w:t>
+      </w:r>
       <w:r>
         <w:rPr>
           <w:rStyle w:val="HTMLCode"/>
           <w:rFonts w:asciiTheme="minorHAnsi" w:eastAsiaTheme="minorHAnsi" w:hAnsiTheme="minorHAnsi" w:cstheme="minorHAnsi"/>
           <w:color w:val="1F2328"/>
         </w:rPr>
-        <w:t>config</w:t>
-      </w:r>
-      <w:proofErr w:type="spellEnd"/>
-      <w:r>
-        <w:rPr>
-          <w:rStyle w:val="HTMLCode"/>
-          <w:rFonts w:asciiTheme="minorHAnsi" w:eastAsiaTheme="minorHAnsi" w:hAnsiTheme="minorHAnsi" w:cstheme="minorHAnsi"/>
-          <w:color w:val="1F2328"/>
-        </w:rPr>
-        <w:t xml:space="preserve"> --global </w:t>
-      </w:r>
-      <w:proofErr w:type="spellStart"/>
-      <w:r>
-        <w:rPr>
-          <w:rStyle w:val="HTMLCode"/>
-          <w:rFonts w:asciiTheme="minorHAnsi" w:eastAsiaTheme="minorHAnsi" w:hAnsiTheme="minorHAnsi" w:cstheme="minorHAnsi"/>
-          <w:color w:val="1F2328"/>
-        </w:rPr>
-        <w:t>user.email</w:t>
-      </w:r>
-      <w:proofErr w:type="spellEnd"/>
-      <w:r>
-        <w:rPr>
-          <w:rStyle w:val="HTMLCode"/>
-          <w:rFonts w:asciiTheme="minorHAnsi" w:eastAsiaTheme="minorHAnsi" w:hAnsiTheme="minorHAnsi" w:cstheme="minorHAnsi"/>
-          <w:color w:val="1F2328"/>
-        </w:rPr>
-        <w:t xml:space="preserve"> "email@email.com"</w:t>
-      </w:r>
-      <w:r>
-        <w:rPr>
-          <w:rStyle w:val="HTMLCode"/>
-          <w:rFonts w:asciiTheme="minorHAnsi" w:eastAsiaTheme="minorHAnsi" w:hAnsiTheme="minorHAnsi" w:cstheme="minorHAnsi"/>
-          <w:color w:val="1F2328"/>
-        </w:rPr>
-        <w:t xml:space="preserve">     //enter </w:t>
-      </w:r>
-      <w:proofErr w:type="spellStart"/>
-      <w:r>
-        <w:rPr>
-          <w:rStyle w:val="HTMLCode"/>
-          <w:rFonts w:asciiTheme="minorHAnsi" w:eastAsiaTheme="minorHAnsi" w:hAnsiTheme="minorHAnsi" w:cstheme="minorHAnsi"/>
-          <w:color w:val="1F2328"/>
-        </w:rPr>
-        <w:t>github</w:t>
-      </w:r>
-      <w:proofErr w:type="spellEnd"/>
-      <w:r>
-        <w:rPr>
-          <w:rStyle w:val="HTMLCode"/>
-          <w:rFonts w:asciiTheme="minorHAnsi" w:eastAsiaTheme="minorHAnsi" w:hAnsiTheme="minorHAnsi" w:cstheme="minorHAnsi"/>
-          <w:color w:val="1F2328"/>
-        </w:rPr>
-        <w:t xml:space="preserve"> email</w:t>
+        <w:t xml:space="preserve">     //enter github email</w:t>
       </w:r>
     </w:p>
     <w:p>
@@ -1399,25 +1073,7 @@
           <w:rFonts w:asciiTheme="minorHAnsi" w:eastAsiaTheme="minorHAnsi" w:hAnsiTheme="minorHAnsi" w:cstheme="minorHAnsi"/>
           <w:color w:val="1F2328"/>
         </w:rPr>
-        <w:t xml:space="preserve">git </w:t>
-      </w:r>
-      <w:proofErr w:type="spellStart"/>
-      <w:r>
-        <w:rPr>
-          <w:rStyle w:val="HTMLCode"/>
-          <w:rFonts w:asciiTheme="minorHAnsi" w:eastAsiaTheme="minorHAnsi" w:hAnsiTheme="minorHAnsi" w:cstheme="minorHAnsi"/>
-          <w:color w:val="1F2328"/>
-        </w:rPr>
-        <w:t>config</w:t>
-      </w:r>
-      <w:proofErr w:type="spellEnd"/>
-      <w:r>
-        <w:rPr>
-          <w:rStyle w:val="HTMLCode"/>
-          <w:rFonts w:asciiTheme="minorHAnsi" w:eastAsiaTheme="minorHAnsi" w:hAnsiTheme="minorHAnsi" w:cstheme="minorHAnsi"/>
-          <w:color w:val="1F2328"/>
-        </w:rPr>
-        <w:t xml:space="preserve"> -- list     //show the details username and email </w:t>
+        <w:t xml:space="preserve">git config -- list     //show the details username and email </w:t>
       </w:r>
     </w:p>
     <w:p>
@@ -1456,23 +1112,13 @@
           <w:szCs w:val="20"/>
         </w:rPr>
       </w:pPr>
-      <w:proofErr w:type="spellStart"/>
       <w:r>
         <w:rPr>
           <w:rStyle w:val="HTMLCode"/>
           <w:rFonts w:asciiTheme="minorHAnsi" w:eastAsiaTheme="minorHAnsi" w:hAnsiTheme="minorHAnsi" w:cstheme="minorHAnsi"/>
           <w:color w:val="1F2328"/>
         </w:rPr>
-        <w:t>mkdir</w:t>
-      </w:r>
-      <w:proofErr w:type="spellEnd"/>
-      <w:r>
-        <w:rPr>
-          <w:rStyle w:val="HTMLCode"/>
-          <w:rFonts w:asciiTheme="minorHAnsi" w:eastAsiaTheme="minorHAnsi" w:hAnsiTheme="minorHAnsi" w:cstheme="minorHAnsi"/>
-          <w:color w:val="1F2328"/>
-        </w:rPr>
-        <w:t xml:space="preserve"> project</w:t>
+        <w:t>mkdir project</w:t>
       </w:r>
     </w:p>
     <w:p>
@@ -1490,23 +1136,13 @@
           <w:szCs w:val="20"/>
         </w:rPr>
       </w:pPr>
-      <w:proofErr w:type="spellStart"/>
       <w:r>
         <w:rPr>
           <w:rStyle w:val="HTMLCode"/>
           <w:rFonts w:asciiTheme="minorHAnsi" w:eastAsiaTheme="minorHAnsi" w:hAnsiTheme="minorHAnsi" w:cstheme="minorHAnsi"/>
           <w:color w:val="1F2328"/>
         </w:rPr>
-        <w:t>cd</w:t>
-      </w:r>
-      <w:proofErr w:type="spellEnd"/>
-      <w:r>
-        <w:rPr>
-          <w:rStyle w:val="HTMLCode"/>
-          <w:rFonts w:asciiTheme="minorHAnsi" w:eastAsiaTheme="minorHAnsi" w:hAnsiTheme="minorHAnsi" w:cstheme="minorHAnsi"/>
-          <w:color w:val="1F2328"/>
-        </w:rPr>
-        <w:t xml:space="preserve"> project</w:t>
+        <w:t>cd project</w:t>
       </w:r>
     </w:p>
     <w:p>
@@ -1524,23 +1160,13 @@
           <w:szCs w:val="20"/>
         </w:rPr>
       </w:pPr>
-      <w:proofErr w:type="gramStart"/>
       <w:r>
         <w:rPr>
           <w:rStyle w:val="HTMLCode"/>
           <w:rFonts w:asciiTheme="minorHAnsi" w:eastAsiaTheme="minorHAnsi" w:hAnsiTheme="minorHAnsi" w:cstheme="minorHAnsi"/>
           <w:color w:val="1F2328"/>
         </w:rPr>
-        <w:t>git</w:t>
-      </w:r>
-      <w:proofErr w:type="gramEnd"/>
-      <w:r>
-        <w:rPr>
-          <w:rStyle w:val="HTMLCode"/>
-          <w:rFonts w:asciiTheme="minorHAnsi" w:eastAsiaTheme="minorHAnsi" w:hAnsiTheme="minorHAnsi" w:cstheme="minorHAnsi"/>
-          <w:color w:val="1F2328"/>
-        </w:rPr>
-        <w:t xml:space="preserve"> init</w:t>
+        <w:t>git init</w:t>
       </w:r>
       <w:r>
         <w:rPr>
@@ -1599,23 +1225,13 @@
           <w:szCs w:val="20"/>
         </w:rPr>
       </w:pPr>
-      <w:proofErr w:type="spellStart"/>
       <w:r>
         <w:rPr>
           <w:rStyle w:val="HTMLCode"/>
           <w:rFonts w:asciiTheme="minorHAnsi" w:eastAsiaTheme="minorHAnsi" w:hAnsiTheme="minorHAnsi" w:cstheme="minorHAnsi"/>
           <w:color w:val="1F2328"/>
         </w:rPr>
-        <w:t>ls</w:t>
-      </w:r>
-      <w:proofErr w:type="spellEnd"/>
-      <w:r>
-        <w:rPr>
-          <w:rStyle w:val="HTMLCode"/>
-          <w:rFonts w:asciiTheme="minorHAnsi" w:eastAsiaTheme="minorHAnsi" w:hAnsiTheme="minorHAnsi" w:cstheme="minorHAnsi"/>
-          <w:color w:val="1F2328"/>
-        </w:rPr>
-        <w:t xml:space="preserve"> -la</w:t>
+        <w:t>ls -la</w:t>
       </w:r>
       <w:r>
         <w:rPr>
@@ -1655,7 +1271,6 @@
           <w:szCs w:val="20"/>
         </w:rPr>
       </w:pPr>
-      <w:proofErr w:type="gramStart"/>
       <w:r>
         <w:rPr>
           <w:rStyle w:val="Emphasis"/>
@@ -1664,18 +1279,7 @@
           <w:sz w:val="20"/>
           <w:szCs w:val="20"/>
         </w:rPr>
-        <w:t>git</w:t>
-      </w:r>
-      <w:proofErr w:type="gramEnd"/>
-      <w:r>
-        <w:rPr>
-          <w:rStyle w:val="Emphasis"/>
-          <w:rFonts w:cstheme="minorHAnsi"/>
-          <w:color w:val="1F2328"/>
-          <w:sz w:val="20"/>
-          <w:szCs w:val="20"/>
-        </w:rPr>
-        <w:t xml:space="preserve"> add .   (meaning add all files )</w:t>
+        <w:t>git add .   (meaning add all files )</w:t>
       </w:r>
     </w:p>
     <w:p>
@@ -1726,28 +1330,15 @@
             <v:path o:extrusionok="f" gradientshapeok="t" o:connecttype="rect"/>
             <o:lock v:ext="edit" aspectratio="t"/>
           </v:shapetype>
-          <v:shape id="_x0000_i1025" type="#_x0000_t75" style="width:522.7pt;height:229.2pt">
+          <v:shape id="_x0000_i1025" type="#_x0000_t75" style="width:522.3pt;height:229.3pt">
             <v:imagedata r:id="rId8" o:title="image"/>
           </v:shape>
         </w:pict>
       </w:r>
     </w:p>
     <w:p>
-      <w:proofErr w:type="gramStart"/>
-      <w:r>
-        <w:t>Clone :cloning</w:t>
-      </w:r>
-      <w:proofErr w:type="gramEnd"/>
-      <w:r>
-        <w:t xml:space="preserve"> a repository on your local machine // if u see a repo in the git and want to download on your system simple you copy the </w:t>
-      </w:r>
-      <w:proofErr w:type="spellStart"/>
-      <w:r>
-        <w:t>url</w:t>
-      </w:r>
-      <w:proofErr w:type="spellEnd"/>
-      <w:r>
-        <w:t xml:space="preserve"> and follow the command </w:t>
+      <w:r>
+        <w:t xml:space="preserve">Clone :cloning a repository on your local machine // if u see a repo in the git and want to download on your system simple you copy the url and follow the command </w:t>
       </w:r>
       <w:r>
         <w:t>.</w:t>
@@ -1829,29 +1420,7 @@
           <w:szCs w:val="18"/>
           <w:shd w:val="clear" w:color="auto" w:fill="FFFFFF"/>
         </w:rPr>
-        <w:t xml:space="preserve">Ls –a    //shows the hidden file to check git file is there enter </w:t>
-      </w:r>
-      <w:proofErr w:type="spellStart"/>
-      <w:r>
-        <w:rPr>
-          <w:rFonts w:ascii="Arial" w:hAnsi="Arial" w:cs="Arial"/>
-          <w:color w:val="474747"/>
-          <w:sz w:val="18"/>
-          <w:szCs w:val="18"/>
-          <w:shd w:val="clear" w:color="auto" w:fill="FFFFFF"/>
-        </w:rPr>
-        <w:t>ls</w:t>
-      </w:r>
-      <w:proofErr w:type="spellEnd"/>
-      <w:r>
-        <w:rPr>
-          <w:rFonts w:ascii="Arial" w:hAnsi="Arial" w:cs="Arial"/>
-          <w:color w:val="474747"/>
-          <w:sz w:val="18"/>
-          <w:szCs w:val="18"/>
-          <w:shd w:val="clear" w:color="auto" w:fill="FFFFFF"/>
-        </w:rPr>
-        <w:t xml:space="preserve"> and you will see   .git    file </w:t>
+        <w:t xml:space="preserve">Ls –a    //shows the hidden file to check git file is there enter ls and you will see   .git    file </w:t>
       </w:r>
     </w:p>
     <w:p>
@@ -1862,7 +1431,6 @@
           <w:numId w:val="16"/>
         </w:numPr>
       </w:pPr>
-      <w:proofErr w:type="gramStart"/>
       <w:r>
         <w:rPr>
           <w:rFonts w:ascii="Arial" w:hAnsi="Arial" w:cs="Arial"/>
@@ -1871,18 +1439,7 @@
           <w:szCs w:val="18"/>
           <w:shd w:val="clear" w:color="auto" w:fill="FFFFFF"/>
         </w:rPr>
-        <w:t>Untracked :</w:t>
-      </w:r>
-      <w:proofErr w:type="gramEnd"/>
-      <w:r>
-        <w:rPr>
-          <w:rFonts w:ascii="Arial" w:hAnsi="Arial" w:cs="Arial"/>
-          <w:color w:val="474747"/>
-          <w:sz w:val="18"/>
-          <w:szCs w:val="18"/>
-          <w:shd w:val="clear" w:color="auto" w:fill="FFFFFF"/>
-        </w:rPr>
-        <w:t xml:space="preserve"> </w:t>
+        <w:t xml:space="preserve">Untracked : </w:t>
       </w:r>
       <w:r>
         <w:rPr>
@@ -1922,7 +1479,6 @@
           <w:numId w:val="16"/>
         </w:numPr>
       </w:pPr>
-      <w:proofErr w:type="gramStart"/>
       <w:r>
         <w:rPr>
           <w:rFonts w:ascii="Arial" w:hAnsi="Arial" w:cs="Arial"/>
@@ -1931,40 +1487,7 @@
           <w:szCs w:val="18"/>
           <w:shd w:val="clear" w:color="auto" w:fill="FFFFFF"/>
         </w:rPr>
-        <w:t>Staged :</w:t>
-      </w:r>
-      <w:proofErr w:type="gramEnd"/>
-      <w:r>
-        <w:rPr>
-          <w:rFonts w:ascii="Arial" w:hAnsi="Arial" w:cs="Arial"/>
-          <w:color w:val="474747"/>
-          <w:sz w:val="18"/>
-          <w:szCs w:val="18"/>
-          <w:shd w:val="clear" w:color="auto" w:fill="FFFFFF"/>
-        </w:rPr>
-        <w:t xml:space="preserve"> fie is ready to be </w:t>
-      </w:r>
-      <w:proofErr w:type="spellStart"/>
-      <w:r>
-        <w:rPr>
-          <w:rFonts w:ascii="Arial" w:hAnsi="Arial" w:cs="Arial"/>
-          <w:color w:val="474747"/>
-          <w:sz w:val="18"/>
-          <w:szCs w:val="18"/>
-          <w:shd w:val="clear" w:color="auto" w:fill="FFFFFF"/>
-        </w:rPr>
-        <w:t>commited</w:t>
-      </w:r>
-      <w:proofErr w:type="spellEnd"/>
-      <w:r>
-        <w:rPr>
-          <w:rFonts w:ascii="Arial" w:hAnsi="Arial" w:cs="Arial"/>
-          <w:color w:val="474747"/>
-          <w:sz w:val="18"/>
-          <w:szCs w:val="18"/>
-          <w:shd w:val="clear" w:color="auto" w:fill="FFFFFF"/>
-        </w:rPr>
-        <w:t>.</w:t>
+        <w:t>Staged : fie is ready to be commited.</w:t>
       </w:r>
     </w:p>
     <w:p>
@@ -1975,7 +1498,6 @@
           <w:numId w:val="16"/>
         </w:numPr>
       </w:pPr>
-      <w:proofErr w:type="gramStart"/>
       <w:r>
         <w:rPr>
           <w:rFonts w:ascii="Arial" w:hAnsi="Arial" w:cs="Arial"/>
@@ -1985,18 +1507,7 @@
           <w:shd w:val="clear" w:color="auto" w:fill="FFFFFF"/>
         </w:rPr>
         <w:lastRenderedPageBreak/>
-        <w:t>Unmodified :</w:t>
-      </w:r>
-      <w:proofErr w:type="gramEnd"/>
-      <w:r>
-        <w:rPr>
-          <w:rFonts w:ascii="Arial" w:hAnsi="Arial" w:cs="Arial"/>
-          <w:color w:val="474747"/>
-          <w:sz w:val="18"/>
-          <w:szCs w:val="18"/>
-          <w:shd w:val="clear" w:color="auto" w:fill="FFFFFF"/>
-        </w:rPr>
-        <w:t xml:space="preserve"> unchanged. </w:t>
+        <w:t xml:space="preserve">Unmodified : unchanged. </w:t>
       </w:r>
     </w:p>
     <w:p>
@@ -2021,7 +1532,7 @@
     <w:p>
       <w:r>
         <w:pict>
-          <v:shape id="_x0000_i1026" type="#_x0000_t75" style="width:292.55pt;height:178.65pt">
+          <v:shape id="_x0000_i1026" type="#_x0000_t75" style="width:293pt;height:178.95pt">
             <v:imagedata r:id="rId10" o:title="1" gain="109227f" blacklevel="13107f"/>
           </v:shape>
         </w:pict>
@@ -2030,7 +1541,7 @@
     <w:p>
       <w:r>
         <w:pict>
-          <v:shape id="_x0000_i1027" type="#_x0000_t75" style="width:292.55pt;height:197.3pt">
+          <v:shape id="_x0000_i1027" type="#_x0000_t75" style="width:292.15pt;height:197.25pt">
             <v:imagedata r:id="rId11" o:title="2" gain="1.25" blacklevel="6554f"/>
           </v:shape>
         </w:pict>
@@ -2629,7 +2140,7 @@
         </w:rPr>
         <w:lastRenderedPageBreak/>
         <w:pict>
-          <v:shape id="_x0000_i1028" type="#_x0000_t75" style="width:294.85pt;height:208.25pt">
+          <v:shape id="_x0000_i1028" type="#_x0000_t75" style="width:294.65pt;height:208.1pt">
             <v:imagedata r:id="rId12" o:title="3" blacklevel="6554f"/>
           </v:shape>
         </w:pict>
@@ -2651,7 +2162,7 @@
           <w:szCs w:val="20"/>
         </w:rPr>
         <w:pict>
-          <v:shape id="_x0000_i1029" type="#_x0000_t75" style="width:313.95pt;height:218.3pt">
+          <v:shape id="_x0000_i1029" type="#_x0000_t75" style="width:314.2pt;height:218.9pt">
             <v:imagedata r:id="rId13" o:title="4"/>
           </v:shape>
         </w:pict>
@@ -2659,7 +2170,1934 @@
     </w:p>
     <w:p>
       <w:pPr>
-        <w:spacing w:before="100" w:beforeAutospacing="1" w:after="100" w:afterAutospacing="1" w:line="240" w:lineRule="auto"/>
+        <w:pStyle w:val="Heading3"/>
+        <w:pBdr>
+          <w:top w:val="single" w:sz="2" w:space="0" w:color="E3E3E3"/>
+          <w:left w:val="single" w:sz="2" w:space="0" w:color="E3E3E3"/>
+          <w:bottom w:val="single" w:sz="2" w:space="0" w:color="E3E3E3"/>
+          <w:right w:val="single" w:sz="2" w:space="0" w:color="E3E3E3"/>
+        </w:pBdr>
+        <w:shd w:val="clear" w:color="auto" w:fill="FFFFFF"/>
+        <w:spacing w:before="0"/>
+        <w:rPr>
+          <w:rFonts w:ascii="Arial" w:hAnsi="Arial" w:cs="Arial"/>
+          <w:color w:val="2C2C36"/>
+          <w:sz w:val="16"/>
+          <w:szCs w:val="16"/>
+        </w:rPr>
+      </w:pPr>
+      <w:r>
+        <w:rPr>
+          <w:rStyle w:val="Strong"/>
+          <w:rFonts w:ascii="Arial" w:hAnsi="Arial" w:cs="Arial"/>
+          <w:b/>
+          <w:bCs/>
+          <w:color w:val="2C2C36"/>
+          <w:sz w:val="16"/>
+          <w:szCs w:val="16"/>
+          <w:bdr w:val="single" w:sz="2" w:space="0" w:color="E3E3E3" w:frame="1"/>
+        </w:rPr>
+        <w:t>Q1: What is Git?</w:t>
+      </w:r>
+    </w:p>
+    <w:p>
+      <w:pPr>
+        <w:numPr>
+          <w:ilvl w:val="0"/>
+          <w:numId w:val="20"/>
+        </w:numPr>
+        <w:pBdr>
+          <w:top w:val="single" w:sz="2" w:space="0" w:color="E3E3E3"/>
+          <w:left w:val="single" w:sz="2" w:space="0" w:color="E3E3E3"/>
+          <w:bottom w:val="single" w:sz="2" w:space="0" w:color="E3E3E3"/>
+          <w:right w:val="single" w:sz="2" w:space="0" w:color="E3E3E3"/>
+        </w:pBdr>
+        <w:shd w:val="clear" w:color="auto" w:fill="FFFFFF"/>
+        <w:spacing w:after="0" w:line="240" w:lineRule="auto"/>
+        <w:ind w:left="0"/>
+        <w:rPr>
+          <w:rFonts w:ascii="Arial" w:hAnsi="Arial" w:cs="Arial"/>
+          <w:color w:val="2C2C36"/>
+          <w:spacing w:val="3"/>
+          <w:sz w:val="15"/>
+          <w:szCs w:val="15"/>
+        </w:rPr>
+      </w:pPr>
+      <w:r>
+        <w:rPr>
+          <w:rStyle w:val="Strong"/>
+          <w:rFonts w:ascii="Arial" w:hAnsi="Arial" w:cs="Arial"/>
+          <w:b w:val="0"/>
+          <w:bCs w:val="0"/>
+          <w:color w:val="2C2C36"/>
+          <w:spacing w:val="3"/>
+          <w:sz w:val="15"/>
+          <w:szCs w:val="15"/>
+          <w:bdr w:val="single" w:sz="2" w:space="0" w:color="E3E3E3" w:frame="1"/>
+        </w:rPr>
+        <w:t xml:space="preserve">Answer: </w:t>
+      </w:r>
+      <w:r>
+        <w:rPr>
+          <w:rFonts w:ascii="Arial" w:hAnsi="Arial" w:cs="Arial"/>
+          <w:color w:val="2C2C36"/>
+          <w:spacing w:val="3"/>
+          <w:sz w:val="15"/>
+          <w:szCs w:val="15"/>
+        </w:rPr>
+        <w:t>Git is a distributed version control system used to track changes in source code during software development.</w:t>
+      </w:r>
+    </w:p>
+    <w:p>
+      <w:pPr>
+        <w:numPr>
+          <w:ilvl w:val="0"/>
+          <w:numId w:val="20"/>
+        </w:numPr>
+        <w:pBdr>
+          <w:top w:val="single" w:sz="2" w:space="0" w:color="E3E3E3"/>
+          <w:left w:val="single" w:sz="2" w:space="0" w:color="E3E3E3"/>
+          <w:bottom w:val="single" w:sz="2" w:space="0" w:color="E3E3E3"/>
+          <w:right w:val="single" w:sz="2" w:space="0" w:color="E3E3E3"/>
+        </w:pBdr>
+        <w:shd w:val="clear" w:color="auto" w:fill="FFFFFF"/>
+        <w:spacing w:after="0" w:line="240" w:lineRule="auto"/>
+        <w:ind w:left="0"/>
+        <w:rPr>
+          <w:rFonts w:ascii="Arial" w:hAnsi="Arial" w:cs="Arial"/>
+          <w:color w:val="2C2C36"/>
+          <w:spacing w:val="3"/>
+          <w:sz w:val="15"/>
+          <w:szCs w:val="15"/>
+        </w:rPr>
+      </w:pPr>
+      <w:r>
+        <w:rPr>
+          <w:rFonts w:ascii="Arial" w:hAnsi="Arial" w:cs="Arial"/>
+          <w:color w:val="2C2C36"/>
+          <w:spacing w:val="3"/>
+          <w:sz w:val="15"/>
+          <w:szCs w:val="15"/>
+        </w:rPr>
+        <w:t xml:space="preserve">Git tags :  allows give you meaning name of the commit </w:t>
+      </w:r>
+    </w:p>
+    <w:p>
+      <w:pPr>
+        <w:numPr>
+          <w:ilvl w:val="0"/>
+          <w:numId w:val="20"/>
+        </w:numPr>
+        <w:pBdr>
+          <w:top w:val="single" w:sz="2" w:space="0" w:color="E3E3E3"/>
+          <w:left w:val="single" w:sz="2" w:space="0" w:color="E3E3E3"/>
+          <w:bottom w:val="single" w:sz="2" w:space="0" w:color="E3E3E3"/>
+          <w:right w:val="single" w:sz="2" w:space="0" w:color="E3E3E3"/>
+        </w:pBdr>
+        <w:shd w:val="clear" w:color="auto" w:fill="FFFFFF"/>
+        <w:spacing w:after="0" w:line="240" w:lineRule="auto"/>
+        <w:ind w:left="0"/>
+        <w:rPr>
+          <w:rFonts w:ascii="Arial" w:hAnsi="Arial" w:cs="Arial"/>
+          <w:color w:val="2C2C36"/>
+          <w:spacing w:val="3"/>
+          <w:sz w:val="15"/>
+          <w:szCs w:val="15"/>
+        </w:rPr>
+      </w:pPr>
+      <w:r>
+        <w:rPr>
+          <w:rFonts w:ascii="Arial" w:hAnsi="Arial" w:cs="Arial"/>
+          <w:color w:val="2C2C36"/>
+          <w:spacing w:val="3"/>
+          <w:sz w:val="15"/>
+          <w:szCs w:val="15"/>
+        </w:rPr>
+        <w:t>Git ignore :  ignore specifics files which we don’t want to commit or add</w:t>
+      </w:r>
+    </w:p>
+    <w:p>
+      <w:pPr>
+        <w:pBdr>
+          <w:top w:val="single" w:sz="2" w:space="0" w:color="E3E3E3"/>
+          <w:left w:val="single" w:sz="2" w:space="0" w:color="E3E3E3"/>
+          <w:bottom w:val="single" w:sz="2" w:space="0" w:color="E3E3E3"/>
+          <w:right w:val="single" w:sz="2" w:space="0" w:color="E3E3E3"/>
+        </w:pBdr>
+        <w:shd w:val="clear" w:color="auto" w:fill="FFFFFF"/>
+        <w:spacing w:after="0" w:line="240" w:lineRule="auto"/>
+        <w:rPr>
+          <w:rFonts w:ascii="Arial" w:hAnsi="Arial" w:cs="Arial"/>
+          <w:color w:val="2C2C36"/>
+          <w:spacing w:val="3"/>
+          <w:sz w:val="15"/>
+          <w:szCs w:val="15"/>
+        </w:rPr>
+      </w:pPr>
+    </w:p>
+    <w:p>
+      <w:pPr>
+        <w:pStyle w:val="Heading3"/>
+        <w:pBdr>
+          <w:top w:val="single" w:sz="2" w:space="0" w:color="E3E3E3"/>
+          <w:left w:val="single" w:sz="2" w:space="0" w:color="E3E3E3"/>
+          <w:bottom w:val="single" w:sz="2" w:space="0" w:color="E3E3E3"/>
+          <w:right w:val="single" w:sz="2" w:space="0" w:color="E3E3E3"/>
+        </w:pBdr>
+        <w:shd w:val="clear" w:color="auto" w:fill="FFFFFF"/>
+        <w:spacing w:before="0"/>
+        <w:rPr>
+          <w:rFonts w:ascii="Arial" w:hAnsi="Arial" w:cs="Arial"/>
+          <w:color w:val="2C2C36"/>
+          <w:sz w:val="16"/>
+          <w:szCs w:val="16"/>
+        </w:rPr>
+      </w:pPr>
+      <w:r>
+        <w:rPr>
+          <w:rStyle w:val="Strong"/>
+          <w:rFonts w:ascii="Arial" w:hAnsi="Arial" w:cs="Arial"/>
+          <w:b/>
+          <w:bCs/>
+          <w:color w:val="2C2C36"/>
+          <w:sz w:val="16"/>
+          <w:szCs w:val="16"/>
+          <w:bdr w:val="single" w:sz="2" w:space="0" w:color="E3E3E3" w:frame="1"/>
+        </w:rPr>
+        <w:t xml:space="preserve">Q2: What is the difference between </w:t>
+      </w:r>
+      <w:r>
+        <w:rPr>
+          <w:rStyle w:val="HTMLCode"/>
+          <w:rFonts w:ascii="Consolas" w:eastAsiaTheme="majorEastAsia" w:hAnsi="Consolas"/>
+          <w:color w:val="EB5757"/>
+          <w:sz w:val="13"/>
+          <w:szCs w:val="13"/>
+          <w:bdr w:val="single" w:sz="2" w:space="1" w:color="E3E3E3" w:frame="1"/>
+        </w:rPr>
+        <w:t>git pull</w:t>
+      </w:r>
+      <w:r>
+        <w:rPr>
+          <w:rStyle w:val="Strong"/>
+          <w:rFonts w:ascii="Arial" w:hAnsi="Arial" w:cs="Arial"/>
+          <w:b/>
+          <w:bCs/>
+          <w:color w:val="2C2C36"/>
+          <w:sz w:val="16"/>
+          <w:szCs w:val="16"/>
+          <w:bdr w:val="single" w:sz="2" w:space="0" w:color="E3E3E3" w:frame="1"/>
+        </w:rPr>
+        <w:t xml:space="preserve"> and </w:t>
+      </w:r>
+      <w:r>
+        <w:rPr>
+          <w:rStyle w:val="HTMLCode"/>
+          <w:rFonts w:ascii="Consolas" w:eastAsiaTheme="majorEastAsia" w:hAnsi="Consolas"/>
+          <w:color w:val="EB5757"/>
+          <w:sz w:val="13"/>
+          <w:szCs w:val="13"/>
+          <w:bdr w:val="single" w:sz="2" w:space="1" w:color="E3E3E3" w:frame="1"/>
+        </w:rPr>
+        <w:t>git fetch</w:t>
+      </w:r>
+      <w:r>
+        <w:rPr>
+          <w:rStyle w:val="Strong"/>
+          <w:rFonts w:ascii="Arial" w:hAnsi="Arial" w:cs="Arial"/>
+          <w:b/>
+          <w:bCs/>
+          <w:color w:val="2C2C36"/>
+          <w:sz w:val="16"/>
+          <w:szCs w:val="16"/>
+          <w:bdr w:val="single" w:sz="2" w:space="0" w:color="E3E3E3" w:frame="1"/>
+        </w:rPr>
+        <w:t>?</w:t>
+      </w:r>
+    </w:p>
+    <w:p>
+      <w:pPr>
+        <w:numPr>
+          <w:ilvl w:val="0"/>
+          <w:numId w:val="21"/>
+        </w:numPr>
+        <w:pBdr>
+          <w:top w:val="single" w:sz="2" w:space="0" w:color="E3E3E3"/>
+          <w:left w:val="single" w:sz="2" w:space="0" w:color="E3E3E3"/>
+          <w:bottom w:val="single" w:sz="2" w:space="0" w:color="E3E3E3"/>
+          <w:right w:val="single" w:sz="2" w:space="0" w:color="E3E3E3"/>
+        </w:pBdr>
+        <w:shd w:val="clear" w:color="auto" w:fill="FFFFFF"/>
+        <w:spacing w:after="0" w:line="240" w:lineRule="auto"/>
+        <w:ind w:left="0"/>
+        <w:rPr>
+          <w:rFonts w:ascii="Arial" w:hAnsi="Arial" w:cs="Arial"/>
+          <w:color w:val="2C2C36"/>
+          <w:spacing w:val="3"/>
+          <w:sz w:val="15"/>
+          <w:szCs w:val="15"/>
+        </w:rPr>
+      </w:pPr>
+      <w:r>
+        <w:rPr>
+          <w:rStyle w:val="Strong"/>
+          <w:rFonts w:ascii="Arial" w:hAnsi="Arial" w:cs="Arial"/>
+          <w:b w:val="0"/>
+          <w:bCs w:val="0"/>
+          <w:color w:val="2C2C36"/>
+          <w:spacing w:val="3"/>
+          <w:sz w:val="15"/>
+          <w:szCs w:val="15"/>
+          <w:bdr w:val="single" w:sz="2" w:space="0" w:color="E3E3E3" w:frame="1"/>
+        </w:rPr>
+        <w:t>Answer:</w:t>
+      </w:r>
+    </w:p>
+    <w:p>
+      <w:pPr>
+        <w:numPr>
+          <w:ilvl w:val="1"/>
+          <w:numId w:val="21"/>
+        </w:numPr>
+        <w:pBdr>
+          <w:top w:val="single" w:sz="2" w:space="0" w:color="E3E3E3"/>
+          <w:left w:val="single" w:sz="2" w:space="0" w:color="E3E3E3"/>
+          <w:bottom w:val="single" w:sz="2" w:space="0" w:color="E3E3E3"/>
+          <w:right w:val="single" w:sz="2" w:space="0" w:color="E3E3E3"/>
+        </w:pBdr>
+        <w:shd w:val="clear" w:color="auto" w:fill="FFFFFF"/>
+        <w:spacing w:after="0" w:line="240" w:lineRule="auto"/>
+        <w:ind w:left="0"/>
+        <w:rPr>
+          <w:rFonts w:ascii="Arial" w:hAnsi="Arial" w:cs="Arial"/>
+          <w:color w:val="2C2C36"/>
+          <w:spacing w:val="3"/>
+          <w:sz w:val="15"/>
+          <w:szCs w:val="15"/>
+        </w:rPr>
+      </w:pPr>
+      <w:r>
+        <w:rPr>
+          <w:rStyle w:val="HTMLCode"/>
+          <w:rFonts w:ascii="Consolas" w:eastAsiaTheme="minorHAnsi" w:hAnsi="Consolas"/>
+          <w:b/>
+          <w:bCs/>
+          <w:color w:val="EB5757"/>
+          <w:spacing w:val="3"/>
+          <w:sz w:val="12"/>
+          <w:szCs w:val="12"/>
+          <w:bdr w:val="single" w:sz="2" w:space="1" w:color="E3E3E3" w:frame="1"/>
+        </w:rPr>
+        <w:t>git fetch</w:t>
+      </w:r>
+      <w:r>
+        <w:rPr>
+          <w:rFonts w:ascii="Arial" w:hAnsi="Arial" w:cs="Arial"/>
+          <w:color w:val="2C2C36"/>
+          <w:spacing w:val="3"/>
+          <w:sz w:val="15"/>
+          <w:szCs w:val="15"/>
+        </w:rPr>
+        <w:t>: Downloads changes from the remote but does not merge them.</w:t>
+      </w:r>
+    </w:p>
+    <w:p>
+      <w:pPr>
+        <w:numPr>
+          <w:ilvl w:val="1"/>
+          <w:numId w:val="21"/>
+        </w:numPr>
+        <w:pBdr>
+          <w:top w:val="single" w:sz="2" w:space="0" w:color="E3E3E3"/>
+          <w:left w:val="single" w:sz="2" w:space="0" w:color="E3E3E3"/>
+          <w:bottom w:val="single" w:sz="2" w:space="0" w:color="E3E3E3"/>
+          <w:right w:val="single" w:sz="2" w:space="0" w:color="E3E3E3"/>
+        </w:pBdr>
+        <w:shd w:val="clear" w:color="auto" w:fill="FFFFFF"/>
+        <w:spacing w:after="0" w:line="240" w:lineRule="auto"/>
+        <w:ind w:left="0"/>
+        <w:rPr>
+          <w:rFonts w:ascii="Arial" w:hAnsi="Arial" w:cs="Arial"/>
+          <w:color w:val="2C2C36"/>
+          <w:spacing w:val="3"/>
+          <w:sz w:val="15"/>
+          <w:szCs w:val="15"/>
+        </w:rPr>
+      </w:pPr>
+      <w:r>
+        <w:rPr>
+          <w:rStyle w:val="HTMLCode"/>
+          <w:rFonts w:ascii="Consolas" w:eastAsiaTheme="minorHAnsi" w:hAnsi="Consolas"/>
+          <w:b/>
+          <w:bCs/>
+          <w:color w:val="EB5757"/>
+          <w:spacing w:val="3"/>
+          <w:sz w:val="12"/>
+          <w:szCs w:val="12"/>
+          <w:bdr w:val="single" w:sz="2" w:space="1" w:color="E3E3E3" w:frame="1"/>
+        </w:rPr>
+        <w:t>git pull</w:t>
+      </w:r>
+      <w:r>
+        <w:rPr>
+          <w:rFonts w:ascii="Arial" w:hAnsi="Arial" w:cs="Arial"/>
+          <w:color w:val="2C2C36"/>
+          <w:spacing w:val="3"/>
+          <w:sz w:val="15"/>
+          <w:szCs w:val="15"/>
+        </w:rPr>
+        <w:t>: Downloads changes and merges them into your current branch.</w:t>
+      </w:r>
+    </w:p>
+    <w:p>
+      <w:pPr>
+        <w:spacing w:before="109" w:after="109"/>
+        <w:rPr>
+          <w:rFonts w:ascii="Times New Roman" w:hAnsi="Times New Roman" w:cs="Times New Roman"/>
+          <w:sz w:val="24"/>
+          <w:szCs w:val="24"/>
+        </w:rPr>
+      </w:pPr>
+      <w:r>
+        <w:pict>
+          <v:rect id="_x0000_i1030" style="width:0;height:0" o:hralign="center" o:hrstd="t" o:hrnoshade="t" o:hr="t" fillcolor="#2c2c36" stroked="f"/>
+        </w:pict>
+      </w:r>
+    </w:p>
+    <w:p>
+      <w:pPr>
+        <w:pStyle w:val="Heading3"/>
+        <w:pBdr>
+          <w:top w:val="single" w:sz="2" w:space="0" w:color="E3E3E3"/>
+          <w:left w:val="single" w:sz="2" w:space="0" w:color="E3E3E3"/>
+          <w:bottom w:val="single" w:sz="2" w:space="0" w:color="E3E3E3"/>
+          <w:right w:val="single" w:sz="2" w:space="0" w:color="E3E3E3"/>
+        </w:pBdr>
+        <w:shd w:val="clear" w:color="auto" w:fill="FFFFFF"/>
+        <w:spacing w:before="0"/>
+        <w:rPr>
+          <w:rFonts w:ascii="Arial" w:hAnsi="Arial" w:cs="Arial"/>
+          <w:color w:val="2C2C36"/>
+          <w:sz w:val="16"/>
+          <w:szCs w:val="16"/>
+        </w:rPr>
+      </w:pPr>
+      <w:r>
+        <w:rPr>
+          <w:rStyle w:val="Strong"/>
+          <w:rFonts w:ascii="Arial" w:hAnsi="Arial" w:cs="Arial"/>
+          <w:b/>
+          <w:bCs/>
+          <w:color w:val="2C2C36"/>
+          <w:sz w:val="16"/>
+          <w:szCs w:val="16"/>
+          <w:bdr w:val="single" w:sz="2" w:space="0" w:color="E3E3E3" w:frame="1"/>
+        </w:rPr>
+        <w:t>Q3: What is a Git branch?</w:t>
+      </w:r>
+    </w:p>
+    <w:p>
+      <w:pPr>
+        <w:numPr>
+          <w:ilvl w:val="0"/>
+          <w:numId w:val="22"/>
+        </w:numPr>
+        <w:pBdr>
+          <w:top w:val="single" w:sz="2" w:space="0" w:color="E3E3E3"/>
+          <w:left w:val="single" w:sz="2" w:space="0" w:color="E3E3E3"/>
+          <w:bottom w:val="single" w:sz="2" w:space="0" w:color="E3E3E3"/>
+          <w:right w:val="single" w:sz="2" w:space="0" w:color="E3E3E3"/>
+        </w:pBdr>
+        <w:shd w:val="clear" w:color="auto" w:fill="FFFFFF"/>
+        <w:spacing w:after="0" w:line="240" w:lineRule="auto"/>
+        <w:ind w:left="0"/>
+        <w:rPr>
+          <w:rFonts w:ascii="Arial" w:hAnsi="Arial" w:cs="Arial"/>
+          <w:color w:val="2C2C36"/>
+          <w:spacing w:val="3"/>
+          <w:sz w:val="15"/>
+          <w:szCs w:val="15"/>
+        </w:rPr>
+      </w:pPr>
+      <w:r>
+        <w:rPr>
+          <w:rStyle w:val="Strong"/>
+          <w:rFonts w:ascii="Arial" w:hAnsi="Arial" w:cs="Arial"/>
+          <w:b w:val="0"/>
+          <w:bCs w:val="0"/>
+          <w:color w:val="2C2C36"/>
+          <w:spacing w:val="3"/>
+          <w:sz w:val="15"/>
+          <w:szCs w:val="15"/>
+          <w:bdr w:val="single" w:sz="2" w:space="0" w:color="E3E3E3" w:frame="1"/>
+        </w:rPr>
+        <w:t xml:space="preserve">Answer: </w:t>
+      </w:r>
+      <w:r>
+        <w:rPr>
+          <w:rFonts w:ascii="Arial" w:hAnsi="Arial" w:cs="Arial"/>
+          <w:color w:val="2C2C36"/>
+          <w:spacing w:val="3"/>
+          <w:sz w:val="15"/>
+          <w:szCs w:val="15"/>
+        </w:rPr>
+        <w:t>A branch is a separate line of development that allows you to work on features or fixes without affecting the main codebase.</w:t>
+      </w:r>
+    </w:p>
+    <w:p>
+      <w:pPr>
+        <w:spacing w:before="109" w:after="109"/>
+        <w:rPr>
+          <w:rFonts w:ascii="Times New Roman" w:hAnsi="Times New Roman" w:cs="Times New Roman"/>
+          <w:sz w:val="24"/>
+          <w:szCs w:val="24"/>
+        </w:rPr>
+      </w:pPr>
+      <w:r>
+        <w:pict>
+          <v:rect id="_x0000_i1031" style="width:0;height:0" o:hralign="center" o:hrstd="t" o:hrnoshade="t" o:hr="t" fillcolor="#2c2c36" stroked="f"/>
+        </w:pict>
+      </w:r>
+    </w:p>
+    <w:p>
+      <w:pPr>
+        <w:pStyle w:val="Heading3"/>
+        <w:pBdr>
+          <w:top w:val="single" w:sz="2" w:space="0" w:color="E3E3E3"/>
+          <w:left w:val="single" w:sz="2" w:space="0" w:color="E3E3E3"/>
+          <w:bottom w:val="single" w:sz="2" w:space="0" w:color="E3E3E3"/>
+          <w:right w:val="single" w:sz="2" w:space="0" w:color="E3E3E3"/>
+        </w:pBdr>
+        <w:shd w:val="clear" w:color="auto" w:fill="FFFFFF"/>
+        <w:spacing w:before="0"/>
+        <w:rPr>
+          <w:rFonts w:ascii="Arial" w:hAnsi="Arial" w:cs="Arial"/>
+          <w:color w:val="2C2C36"/>
+          <w:sz w:val="16"/>
+          <w:szCs w:val="16"/>
+        </w:rPr>
+      </w:pPr>
+      <w:r>
+        <w:rPr>
+          <w:rStyle w:val="Strong"/>
+          <w:rFonts w:ascii="Arial" w:hAnsi="Arial" w:cs="Arial"/>
+          <w:b/>
+          <w:bCs/>
+          <w:color w:val="2C2C36"/>
+          <w:sz w:val="16"/>
+          <w:szCs w:val="16"/>
+          <w:bdr w:val="single" w:sz="2" w:space="0" w:color="E3E3E3" w:frame="1"/>
+        </w:rPr>
+        <w:t>Q4: How do you resolve a merge conflict?</w:t>
+      </w:r>
+    </w:p>
+    <w:p>
+      <w:pPr>
+        <w:numPr>
+          <w:ilvl w:val="0"/>
+          <w:numId w:val="23"/>
+        </w:numPr>
+        <w:pBdr>
+          <w:top w:val="single" w:sz="2" w:space="0" w:color="E3E3E3"/>
+          <w:left w:val="single" w:sz="2" w:space="0" w:color="E3E3E3"/>
+          <w:bottom w:val="single" w:sz="2" w:space="0" w:color="E3E3E3"/>
+          <w:right w:val="single" w:sz="2" w:space="0" w:color="E3E3E3"/>
+        </w:pBdr>
+        <w:shd w:val="clear" w:color="auto" w:fill="FFFFFF"/>
+        <w:spacing w:after="0" w:line="240" w:lineRule="auto"/>
+        <w:ind w:left="0"/>
+        <w:rPr>
+          <w:rFonts w:ascii="Arial" w:hAnsi="Arial" w:cs="Arial"/>
+          <w:color w:val="2C2C36"/>
+          <w:spacing w:val="3"/>
+          <w:sz w:val="15"/>
+          <w:szCs w:val="15"/>
+        </w:rPr>
+      </w:pPr>
+      <w:r>
+        <w:rPr>
+          <w:rStyle w:val="Strong"/>
+          <w:rFonts w:ascii="Arial" w:hAnsi="Arial" w:cs="Arial"/>
+          <w:b w:val="0"/>
+          <w:bCs w:val="0"/>
+          <w:color w:val="2C2C36"/>
+          <w:spacing w:val="3"/>
+          <w:sz w:val="15"/>
+          <w:szCs w:val="15"/>
+          <w:bdr w:val="single" w:sz="2" w:space="0" w:color="E3E3E3" w:frame="1"/>
+        </w:rPr>
+        <w:t xml:space="preserve">Answer: </w:t>
+      </w:r>
+      <w:r>
+        <w:rPr>
+          <w:rFonts w:ascii="Arial" w:hAnsi="Arial" w:cs="Arial"/>
+          <w:color w:val="2C2C36"/>
+          <w:spacing w:val="3"/>
+          <w:sz w:val="15"/>
+          <w:szCs w:val="15"/>
+        </w:rPr>
+        <w:t xml:space="preserve">Identify the conflicting file, edit it to resolve the conflict, stage the resolved file, and complete the merge with </w:t>
+      </w:r>
+      <w:r>
+        <w:rPr>
+          <w:rStyle w:val="HTMLCode"/>
+          <w:rFonts w:ascii="Consolas" w:eastAsiaTheme="minorHAnsi" w:hAnsi="Consolas"/>
+          <w:b/>
+          <w:bCs/>
+          <w:color w:val="EB5757"/>
+          <w:spacing w:val="3"/>
+          <w:sz w:val="12"/>
+          <w:szCs w:val="12"/>
+          <w:bdr w:val="single" w:sz="2" w:space="1" w:color="E3E3E3" w:frame="1"/>
+        </w:rPr>
+        <w:t>git commit</w:t>
+      </w:r>
+      <w:r>
+        <w:rPr>
+          <w:rFonts w:ascii="Arial" w:hAnsi="Arial" w:cs="Arial"/>
+          <w:color w:val="2C2C36"/>
+          <w:spacing w:val="3"/>
+          <w:sz w:val="15"/>
+          <w:szCs w:val="15"/>
+        </w:rPr>
+        <w:t>.</w:t>
+      </w:r>
+    </w:p>
+    <w:p>
+      <w:pPr>
+        <w:spacing w:before="109" w:after="109"/>
+        <w:rPr>
+          <w:rFonts w:ascii="Times New Roman" w:hAnsi="Times New Roman" w:cs="Times New Roman"/>
+          <w:sz w:val="24"/>
+          <w:szCs w:val="24"/>
+        </w:rPr>
+      </w:pPr>
+      <w:r>
+        <w:pict>
+          <v:rect id="_x0000_i1032" style="width:0;height:0" o:hralign="center" o:hrstd="t" o:hrnoshade="t" o:hr="t" fillcolor="#2c2c36" stroked="f"/>
+        </w:pict>
+      </w:r>
+    </w:p>
+    <w:p>
+      <w:pPr>
+        <w:pStyle w:val="Heading3"/>
+        <w:pBdr>
+          <w:top w:val="single" w:sz="2" w:space="0" w:color="E3E3E3"/>
+          <w:left w:val="single" w:sz="2" w:space="0" w:color="E3E3E3"/>
+          <w:bottom w:val="single" w:sz="2" w:space="0" w:color="E3E3E3"/>
+          <w:right w:val="single" w:sz="2" w:space="0" w:color="E3E3E3"/>
+        </w:pBdr>
+        <w:shd w:val="clear" w:color="auto" w:fill="FFFFFF"/>
+        <w:spacing w:before="0"/>
+        <w:rPr>
+          <w:rFonts w:ascii="Arial" w:hAnsi="Arial" w:cs="Arial"/>
+          <w:color w:val="2C2C36"/>
+          <w:sz w:val="16"/>
+          <w:szCs w:val="16"/>
+        </w:rPr>
+      </w:pPr>
+      <w:r>
+        <w:rPr>
+          <w:rStyle w:val="Strong"/>
+          <w:rFonts w:ascii="Arial" w:hAnsi="Arial" w:cs="Arial"/>
+          <w:b/>
+          <w:bCs/>
+          <w:color w:val="2C2C36"/>
+          <w:sz w:val="16"/>
+          <w:szCs w:val="16"/>
+          <w:bdr w:val="single" w:sz="2" w:space="0" w:color="E3E3E3" w:frame="1"/>
+        </w:rPr>
+        <w:t xml:space="preserve">Q5: What is the purpose of </w:t>
+      </w:r>
+      <w:r>
+        <w:rPr>
+          <w:rStyle w:val="HTMLCode"/>
+          <w:rFonts w:ascii="Consolas" w:eastAsiaTheme="majorEastAsia" w:hAnsi="Consolas"/>
+          <w:color w:val="EB5757"/>
+          <w:sz w:val="13"/>
+          <w:szCs w:val="13"/>
+          <w:bdr w:val="single" w:sz="2" w:space="1" w:color="E3E3E3" w:frame="1"/>
+        </w:rPr>
+        <w:t>.gitignore</w:t>
+      </w:r>
+      <w:r>
+        <w:rPr>
+          <w:rStyle w:val="Strong"/>
+          <w:rFonts w:ascii="Arial" w:hAnsi="Arial" w:cs="Arial"/>
+          <w:b/>
+          <w:bCs/>
+          <w:color w:val="2C2C36"/>
+          <w:sz w:val="16"/>
+          <w:szCs w:val="16"/>
+          <w:bdr w:val="single" w:sz="2" w:space="0" w:color="E3E3E3" w:frame="1"/>
+        </w:rPr>
+        <w:t>?</w:t>
+      </w:r>
+    </w:p>
+    <w:p>
+      <w:pPr>
+        <w:numPr>
+          <w:ilvl w:val="0"/>
+          <w:numId w:val="24"/>
+        </w:numPr>
+        <w:pBdr>
+          <w:top w:val="single" w:sz="2" w:space="0" w:color="E3E3E3"/>
+          <w:left w:val="single" w:sz="2" w:space="0" w:color="E3E3E3"/>
+          <w:bottom w:val="single" w:sz="2" w:space="0" w:color="E3E3E3"/>
+          <w:right w:val="single" w:sz="2" w:space="0" w:color="E3E3E3"/>
+        </w:pBdr>
+        <w:shd w:val="clear" w:color="auto" w:fill="FFFFFF"/>
+        <w:spacing w:after="0" w:line="240" w:lineRule="auto"/>
+        <w:ind w:left="0"/>
+        <w:rPr>
+          <w:rFonts w:ascii="Arial" w:hAnsi="Arial" w:cs="Arial"/>
+          <w:color w:val="2C2C36"/>
+          <w:spacing w:val="3"/>
+          <w:sz w:val="15"/>
+          <w:szCs w:val="15"/>
+        </w:rPr>
+      </w:pPr>
+      <w:r>
+        <w:rPr>
+          <w:rStyle w:val="Strong"/>
+          <w:rFonts w:ascii="Arial" w:hAnsi="Arial" w:cs="Arial"/>
+          <w:b w:val="0"/>
+          <w:bCs w:val="0"/>
+          <w:color w:val="2C2C36"/>
+          <w:spacing w:val="3"/>
+          <w:sz w:val="15"/>
+          <w:szCs w:val="15"/>
+          <w:bdr w:val="single" w:sz="2" w:space="0" w:color="E3E3E3" w:frame="1"/>
+        </w:rPr>
+        <w:t xml:space="preserve">Answer: </w:t>
+      </w:r>
+      <w:r>
+        <w:rPr>
+          <w:rStyle w:val="HTMLCode"/>
+          <w:rFonts w:ascii="Consolas" w:eastAsiaTheme="minorHAnsi" w:hAnsi="Consolas"/>
+          <w:b/>
+          <w:bCs/>
+          <w:color w:val="EB5757"/>
+          <w:spacing w:val="3"/>
+          <w:sz w:val="12"/>
+          <w:szCs w:val="12"/>
+          <w:bdr w:val="single" w:sz="2" w:space="1" w:color="E3E3E3" w:frame="1"/>
+        </w:rPr>
+        <w:t>.gitignore</w:t>
+      </w:r>
+      <w:r>
+        <w:rPr>
+          <w:rFonts w:ascii="Arial" w:hAnsi="Arial" w:cs="Arial"/>
+          <w:color w:val="2C2C36"/>
+          <w:spacing w:val="3"/>
+          <w:sz w:val="15"/>
+          <w:szCs w:val="15"/>
+        </w:rPr>
+        <w:t xml:space="preserve"> specifies files or directories that Git should ignore (e.g., logs, temporary files).</w:t>
+      </w:r>
+    </w:p>
+    <w:p>
+      <w:pPr>
+        <w:spacing w:before="109" w:after="109"/>
+        <w:rPr>
+          <w:rFonts w:ascii="Times New Roman" w:hAnsi="Times New Roman" w:cs="Times New Roman"/>
+          <w:sz w:val="24"/>
+          <w:szCs w:val="24"/>
+        </w:rPr>
+      </w:pPr>
+      <w:r>
+        <w:pict>
+          <v:rect id="_x0000_i1033" style="width:0;height:0" o:hralign="center" o:hrstd="t" o:hrnoshade="t" o:hr="t" fillcolor="#2c2c36" stroked="f"/>
+        </w:pict>
+      </w:r>
+    </w:p>
+    <w:p>
+      <w:pPr>
+        <w:pStyle w:val="Heading3"/>
+        <w:pBdr>
+          <w:top w:val="single" w:sz="2" w:space="0" w:color="E3E3E3"/>
+          <w:left w:val="single" w:sz="2" w:space="0" w:color="E3E3E3"/>
+          <w:bottom w:val="single" w:sz="2" w:space="0" w:color="E3E3E3"/>
+          <w:right w:val="single" w:sz="2" w:space="0" w:color="E3E3E3"/>
+        </w:pBdr>
+        <w:shd w:val="clear" w:color="auto" w:fill="FFFFFF"/>
+        <w:spacing w:before="0"/>
+        <w:rPr>
+          <w:rFonts w:ascii="Arial" w:hAnsi="Arial" w:cs="Arial"/>
+          <w:color w:val="2C2C36"/>
+          <w:sz w:val="16"/>
+          <w:szCs w:val="16"/>
+        </w:rPr>
+      </w:pPr>
+      <w:r>
+        <w:rPr>
+          <w:rStyle w:val="Strong"/>
+          <w:rFonts w:ascii="Arial" w:hAnsi="Arial" w:cs="Arial"/>
+          <w:b/>
+          <w:bCs/>
+          <w:color w:val="2C2C36"/>
+          <w:sz w:val="16"/>
+          <w:szCs w:val="16"/>
+          <w:bdr w:val="single" w:sz="2" w:space="0" w:color="E3E3E3" w:frame="1"/>
+        </w:rPr>
+        <w:lastRenderedPageBreak/>
+        <w:t xml:space="preserve">Q6: What is the difference between </w:t>
+      </w:r>
+      <w:r>
+        <w:rPr>
+          <w:rStyle w:val="HTMLCode"/>
+          <w:rFonts w:ascii="Consolas" w:eastAsiaTheme="majorEastAsia" w:hAnsi="Consolas"/>
+          <w:color w:val="EB5757"/>
+          <w:sz w:val="13"/>
+          <w:szCs w:val="13"/>
+          <w:bdr w:val="single" w:sz="2" w:space="1" w:color="E3E3E3" w:frame="1"/>
+        </w:rPr>
+        <w:t>git merge</w:t>
+      </w:r>
+      <w:r>
+        <w:rPr>
+          <w:rStyle w:val="Strong"/>
+          <w:rFonts w:ascii="Arial" w:hAnsi="Arial" w:cs="Arial"/>
+          <w:b/>
+          <w:bCs/>
+          <w:color w:val="2C2C36"/>
+          <w:sz w:val="16"/>
+          <w:szCs w:val="16"/>
+          <w:bdr w:val="single" w:sz="2" w:space="0" w:color="E3E3E3" w:frame="1"/>
+        </w:rPr>
+        <w:t xml:space="preserve"> and </w:t>
+      </w:r>
+      <w:r>
+        <w:rPr>
+          <w:rStyle w:val="HTMLCode"/>
+          <w:rFonts w:ascii="Consolas" w:eastAsiaTheme="majorEastAsia" w:hAnsi="Consolas"/>
+          <w:color w:val="EB5757"/>
+          <w:sz w:val="13"/>
+          <w:szCs w:val="13"/>
+          <w:bdr w:val="single" w:sz="2" w:space="1" w:color="E3E3E3" w:frame="1"/>
+        </w:rPr>
+        <w:t>git rebase</w:t>
+      </w:r>
+      <w:r>
+        <w:rPr>
+          <w:rStyle w:val="Strong"/>
+          <w:rFonts w:ascii="Arial" w:hAnsi="Arial" w:cs="Arial"/>
+          <w:b/>
+          <w:bCs/>
+          <w:color w:val="2C2C36"/>
+          <w:sz w:val="16"/>
+          <w:szCs w:val="16"/>
+          <w:bdr w:val="single" w:sz="2" w:space="0" w:color="E3E3E3" w:frame="1"/>
+        </w:rPr>
+        <w:t>?</w:t>
+      </w:r>
+    </w:p>
+    <w:p>
+      <w:pPr>
+        <w:numPr>
+          <w:ilvl w:val="0"/>
+          <w:numId w:val="25"/>
+        </w:numPr>
+        <w:pBdr>
+          <w:top w:val="single" w:sz="2" w:space="0" w:color="E3E3E3"/>
+          <w:left w:val="single" w:sz="2" w:space="0" w:color="E3E3E3"/>
+          <w:bottom w:val="single" w:sz="2" w:space="0" w:color="E3E3E3"/>
+          <w:right w:val="single" w:sz="2" w:space="0" w:color="E3E3E3"/>
+        </w:pBdr>
+        <w:shd w:val="clear" w:color="auto" w:fill="FFFFFF"/>
+        <w:spacing w:after="0" w:line="240" w:lineRule="auto"/>
+        <w:ind w:left="0"/>
+        <w:rPr>
+          <w:rFonts w:ascii="Arial" w:hAnsi="Arial" w:cs="Arial"/>
+          <w:color w:val="2C2C36"/>
+          <w:spacing w:val="3"/>
+          <w:sz w:val="15"/>
+          <w:szCs w:val="15"/>
+        </w:rPr>
+      </w:pPr>
+      <w:r>
+        <w:rPr>
+          <w:rStyle w:val="Strong"/>
+          <w:rFonts w:ascii="Arial" w:hAnsi="Arial" w:cs="Arial"/>
+          <w:b w:val="0"/>
+          <w:bCs w:val="0"/>
+          <w:color w:val="2C2C36"/>
+          <w:spacing w:val="3"/>
+          <w:sz w:val="15"/>
+          <w:szCs w:val="15"/>
+          <w:bdr w:val="single" w:sz="2" w:space="0" w:color="E3E3E3" w:frame="1"/>
+        </w:rPr>
+        <w:t>Answer:</w:t>
+      </w:r>
+    </w:p>
+    <w:p>
+      <w:pPr>
+        <w:numPr>
+          <w:ilvl w:val="1"/>
+          <w:numId w:val="25"/>
+        </w:numPr>
+        <w:pBdr>
+          <w:top w:val="single" w:sz="2" w:space="0" w:color="E3E3E3"/>
+          <w:left w:val="single" w:sz="2" w:space="0" w:color="E3E3E3"/>
+          <w:bottom w:val="single" w:sz="2" w:space="0" w:color="E3E3E3"/>
+          <w:right w:val="single" w:sz="2" w:space="0" w:color="E3E3E3"/>
+        </w:pBdr>
+        <w:shd w:val="clear" w:color="auto" w:fill="FFFFFF"/>
+        <w:spacing w:after="0" w:line="240" w:lineRule="auto"/>
+        <w:ind w:left="0"/>
+        <w:rPr>
+          <w:rFonts w:ascii="Arial" w:hAnsi="Arial" w:cs="Arial"/>
+          <w:color w:val="2C2C36"/>
+          <w:spacing w:val="3"/>
+          <w:sz w:val="15"/>
+          <w:szCs w:val="15"/>
+        </w:rPr>
+      </w:pPr>
+      <w:r>
+        <w:rPr>
+          <w:rStyle w:val="HTMLCode"/>
+          <w:rFonts w:ascii="Consolas" w:eastAsiaTheme="minorHAnsi" w:hAnsi="Consolas"/>
+          <w:b/>
+          <w:bCs/>
+          <w:color w:val="EB5757"/>
+          <w:spacing w:val="3"/>
+          <w:sz w:val="12"/>
+          <w:szCs w:val="12"/>
+          <w:bdr w:val="single" w:sz="2" w:space="1" w:color="E3E3E3" w:frame="1"/>
+        </w:rPr>
+        <w:t>git merge</w:t>
+      </w:r>
+      <w:r>
+        <w:rPr>
+          <w:rFonts w:ascii="Arial" w:hAnsi="Arial" w:cs="Arial"/>
+          <w:color w:val="2C2C36"/>
+          <w:spacing w:val="3"/>
+          <w:sz w:val="15"/>
+          <w:szCs w:val="15"/>
+        </w:rPr>
+        <w:t>: Combines branches while preserving the history.</w:t>
+      </w:r>
+    </w:p>
+    <w:p>
+      <w:pPr>
+        <w:numPr>
+          <w:ilvl w:val="1"/>
+          <w:numId w:val="25"/>
+        </w:numPr>
+        <w:pBdr>
+          <w:top w:val="single" w:sz="2" w:space="0" w:color="E3E3E3"/>
+          <w:left w:val="single" w:sz="2" w:space="0" w:color="E3E3E3"/>
+          <w:bottom w:val="single" w:sz="2" w:space="0" w:color="E3E3E3"/>
+          <w:right w:val="single" w:sz="2" w:space="0" w:color="E3E3E3"/>
+        </w:pBdr>
+        <w:shd w:val="clear" w:color="auto" w:fill="FFFFFF"/>
+        <w:spacing w:after="0" w:line="240" w:lineRule="auto"/>
+        <w:ind w:left="0"/>
+        <w:rPr>
+          <w:rFonts w:ascii="Arial" w:hAnsi="Arial" w:cs="Arial"/>
+          <w:color w:val="2C2C36"/>
+          <w:spacing w:val="3"/>
+          <w:sz w:val="15"/>
+          <w:szCs w:val="15"/>
+        </w:rPr>
+      </w:pPr>
+      <w:r>
+        <w:rPr>
+          <w:rStyle w:val="HTMLCode"/>
+          <w:rFonts w:ascii="Consolas" w:eastAsiaTheme="minorHAnsi" w:hAnsi="Consolas"/>
+          <w:b/>
+          <w:bCs/>
+          <w:color w:val="EB5757"/>
+          <w:spacing w:val="3"/>
+          <w:sz w:val="12"/>
+          <w:szCs w:val="12"/>
+          <w:bdr w:val="single" w:sz="2" w:space="1" w:color="E3E3E3" w:frame="1"/>
+        </w:rPr>
+        <w:t>git rebase</w:t>
+      </w:r>
+      <w:r>
+        <w:rPr>
+          <w:rFonts w:ascii="Arial" w:hAnsi="Arial" w:cs="Arial"/>
+          <w:color w:val="2C2C36"/>
+          <w:spacing w:val="3"/>
+          <w:sz w:val="15"/>
+          <w:szCs w:val="15"/>
+        </w:rPr>
+        <w:t>: Reapplies commits to create a linear history.</w:t>
+      </w:r>
+    </w:p>
+    <w:p>
+      <w:pPr>
+        <w:pStyle w:val="Heading3"/>
+        <w:pBdr>
+          <w:top w:val="single" w:sz="2" w:space="0" w:color="E3E3E3"/>
+          <w:left w:val="single" w:sz="2" w:space="0" w:color="E3E3E3"/>
+          <w:bottom w:val="single" w:sz="2" w:space="0" w:color="E3E3E3"/>
+          <w:right w:val="single" w:sz="2" w:space="0" w:color="E3E3E3"/>
+        </w:pBdr>
+        <w:shd w:val="clear" w:color="auto" w:fill="FFFFFF"/>
+        <w:spacing w:before="0"/>
+        <w:rPr>
+          <w:rFonts w:ascii="Arial" w:hAnsi="Arial" w:cs="Arial"/>
+          <w:color w:val="2C2C36"/>
+          <w:sz w:val="16"/>
+          <w:szCs w:val="16"/>
+        </w:rPr>
+      </w:pPr>
+      <w:r>
+        <w:rPr>
+          <w:rStyle w:val="Strong"/>
+          <w:rFonts w:ascii="Arial" w:hAnsi="Arial" w:cs="Arial"/>
+          <w:b/>
+          <w:bCs/>
+          <w:color w:val="2C2C36"/>
+          <w:sz w:val="16"/>
+          <w:szCs w:val="16"/>
+          <w:bdr w:val="single" w:sz="2" w:space="0" w:color="E3E3E3" w:frame="1"/>
+        </w:rPr>
+        <w:t>Q7: What is a detached HEAD state?</w:t>
+      </w:r>
+    </w:p>
+    <w:p>
+      <w:pPr>
+        <w:numPr>
+          <w:ilvl w:val="0"/>
+          <w:numId w:val="26"/>
+        </w:numPr>
+        <w:pBdr>
+          <w:top w:val="single" w:sz="2" w:space="0" w:color="E3E3E3"/>
+          <w:left w:val="single" w:sz="2" w:space="0" w:color="E3E3E3"/>
+          <w:bottom w:val="single" w:sz="2" w:space="0" w:color="E3E3E3"/>
+          <w:right w:val="single" w:sz="2" w:space="0" w:color="E3E3E3"/>
+        </w:pBdr>
+        <w:shd w:val="clear" w:color="auto" w:fill="FFFFFF"/>
+        <w:spacing w:after="0" w:line="240" w:lineRule="auto"/>
+        <w:ind w:left="0"/>
+        <w:rPr>
+          <w:rFonts w:ascii="Arial" w:hAnsi="Arial" w:cs="Arial"/>
+          <w:color w:val="2C2C36"/>
+          <w:spacing w:val="3"/>
+          <w:sz w:val="15"/>
+          <w:szCs w:val="15"/>
+        </w:rPr>
+      </w:pPr>
+      <w:r>
+        <w:rPr>
+          <w:rStyle w:val="Strong"/>
+          <w:rFonts w:ascii="Arial" w:hAnsi="Arial" w:cs="Arial"/>
+          <w:b w:val="0"/>
+          <w:bCs w:val="0"/>
+          <w:color w:val="2C2C36"/>
+          <w:spacing w:val="3"/>
+          <w:sz w:val="15"/>
+          <w:szCs w:val="15"/>
+          <w:bdr w:val="single" w:sz="2" w:space="0" w:color="E3E3E3" w:frame="1"/>
+        </w:rPr>
+        <w:t xml:space="preserve">Answer: </w:t>
+      </w:r>
+      <w:r>
+        <w:rPr>
+          <w:rFonts w:ascii="Arial" w:hAnsi="Arial" w:cs="Arial"/>
+          <w:color w:val="2C2C36"/>
+          <w:spacing w:val="3"/>
+          <w:sz w:val="15"/>
+          <w:szCs w:val="15"/>
+        </w:rPr>
+        <w:t>A detached HEAD occurs when you check out a specific commit instead of a branch. Any changes made here will be lost unless you create a new branch.</w:t>
+      </w:r>
+    </w:p>
+    <w:p>
+      <w:pPr>
+        <w:pStyle w:val="Heading3"/>
+        <w:pBdr>
+          <w:top w:val="single" w:sz="2" w:space="0" w:color="E3E3E3"/>
+          <w:left w:val="single" w:sz="2" w:space="0" w:color="E3E3E3"/>
+          <w:bottom w:val="single" w:sz="2" w:space="0" w:color="E3E3E3"/>
+          <w:right w:val="single" w:sz="2" w:space="0" w:color="E3E3E3"/>
+        </w:pBdr>
+        <w:shd w:val="clear" w:color="auto" w:fill="FFFFFF"/>
+        <w:spacing w:before="0"/>
+        <w:rPr>
+          <w:rStyle w:val="Strong"/>
+          <w:rFonts w:ascii="Arial" w:hAnsi="Arial" w:cs="Arial"/>
+          <w:b/>
+          <w:bCs/>
+          <w:color w:val="2C2C36"/>
+          <w:sz w:val="16"/>
+          <w:szCs w:val="16"/>
+          <w:bdr w:val="single" w:sz="2" w:space="0" w:color="E3E3E3" w:frame="1"/>
+        </w:rPr>
+      </w:pPr>
+    </w:p>
+    <w:p>
+      <w:pPr>
+        <w:pStyle w:val="Heading3"/>
+        <w:pBdr>
+          <w:top w:val="single" w:sz="2" w:space="0" w:color="E3E3E3"/>
+          <w:left w:val="single" w:sz="2" w:space="0" w:color="E3E3E3"/>
+          <w:bottom w:val="single" w:sz="2" w:space="0" w:color="E3E3E3"/>
+          <w:right w:val="single" w:sz="2" w:space="0" w:color="E3E3E3"/>
+        </w:pBdr>
+        <w:shd w:val="clear" w:color="auto" w:fill="FFFFFF"/>
+        <w:spacing w:before="0"/>
+        <w:rPr>
+          <w:rFonts w:ascii="Arial" w:hAnsi="Arial" w:cs="Arial"/>
+          <w:color w:val="2C2C36"/>
+          <w:sz w:val="16"/>
+          <w:szCs w:val="16"/>
+        </w:rPr>
+      </w:pPr>
+      <w:r>
+        <w:rPr>
+          <w:rStyle w:val="Strong"/>
+          <w:rFonts w:ascii="Arial" w:hAnsi="Arial" w:cs="Arial"/>
+          <w:b/>
+          <w:bCs/>
+          <w:color w:val="2C2C36"/>
+          <w:sz w:val="16"/>
+          <w:szCs w:val="16"/>
+          <w:bdr w:val="single" w:sz="2" w:space="0" w:color="E3E3E3" w:frame="1"/>
+        </w:rPr>
+        <w:t>Q8: How do you undo a commit?</w:t>
+      </w:r>
+    </w:p>
+    <w:p>
+      <w:pPr>
+        <w:numPr>
+          <w:ilvl w:val="0"/>
+          <w:numId w:val="27"/>
+        </w:numPr>
+        <w:pBdr>
+          <w:top w:val="single" w:sz="2" w:space="0" w:color="E3E3E3"/>
+          <w:left w:val="single" w:sz="2" w:space="0" w:color="E3E3E3"/>
+          <w:bottom w:val="single" w:sz="2" w:space="0" w:color="E3E3E3"/>
+          <w:right w:val="single" w:sz="2" w:space="0" w:color="E3E3E3"/>
+        </w:pBdr>
+        <w:shd w:val="clear" w:color="auto" w:fill="FFFFFF"/>
+        <w:spacing w:after="0" w:line="240" w:lineRule="auto"/>
+        <w:ind w:left="0"/>
+        <w:rPr>
+          <w:rFonts w:ascii="Arial" w:hAnsi="Arial" w:cs="Arial"/>
+          <w:color w:val="2C2C36"/>
+          <w:spacing w:val="3"/>
+          <w:sz w:val="15"/>
+          <w:szCs w:val="15"/>
+        </w:rPr>
+      </w:pPr>
+      <w:r>
+        <w:rPr>
+          <w:rStyle w:val="Strong"/>
+          <w:rFonts w:ascii="Arial" w:hAnsi="Arial" w:cs="Arial"/>
+          <w:b w:val="0"/>
+          <w:bCs w:val="0"/>
+          <w:color w:val="2C2C36"/>
+          <w:spacing w:val="3"/>
+          <w:sz w:val="15"/>
+          <w:szCs w:val="15"/>
+          <w:bdr w:val="single" w:sz="2" w:space="0" w:color="E3E3E3" w:frame="1"/>
+        </w:rPr>
+        <w:t>Answer:</w:t>
+      </w:r>
+    </w:p>
+    <w:p>
+      <w:pPr>
+        <w:numPr>
+          <w:ilvl w:val="1"/>
+          <w:numId w:val="27"/>
+        </w:numPr>
+        <w:pBdr>
+          <w:top w:val="single" w:sz="2" w:space="0" w:color="E3E3E3"/>
+          <w:left w:val="single" w:sz="2" w:space="0" w:color="E3E3E3"/>
+          <w:bottom w:val="single" w:sz="2" w:space="0" w:color="E3E3E3"/>
+          <w:right w:val="single" w:sz="2" w:space="0" w:color="E3E3E3"/>
+        </w:pBdr>
+        <w:shd w:val="clear" w:color="auto" w:fill="FFFFFF"/>
+        <w:spacing w:before="109" w:after="109" w:line="240" w:lineRule="auto"/>
+        <w:ind w:left="0"/>
+        <w:rPr>
+          <w:rFonts w:ascii="Arial" w:hAnsi="Arial" w:cs="Arial"/>
+          <w:color w:val="2C2C36"/>
+          <w:spacing w:val="3"/>
+          <w:sz w:val="15"/>
+          <w:szCs w:val="15"/>
+        </w:rPr>
+      </w:pPr>
+      <w:r>
+        <w:rPr>
+          <w:rFonts w:ascii="Arial" w:hAnsi="Arial" w:cs="Arial"/>
+          <w:color w:val="2C2C36"/>
+          <w:spacing w:val="3"/>
+          <w:sz w:val="15"/>
+          <w:szCs w:val="15"/>
+        </w:rPr>
+        <w:t>To undo the last commit but keep changes:</w:t>
+      </w:r>
+    </w:p>
+    <w:p>
+      <w:pPr>
+        <w:pBdr>
+          <w:top w:val="single" w:sz="2" w:space="0" w:color="E3E3E3"/>
+          <w:left w:val="single" w:sz="2" w:space="0" w:color="E3E3E3"/>
+          <w:bottom w:val="single" w:sz="2" w:space="0" w:color="E3E3E3"/>
+          <w:right w:val="single" w:sz="2" w:space="0" w:color="E3E3E3"/>
+        </w:pBdr>
+        <w:shd w:val="clear" w:color="auto" w:fill="FFFFFF"/>
+        <w:spacing w:before="109" w:after="109"/>
+        <w:rPr>
+          <w:rFonts w:ascii="Courier New" w:hAnsi="Courier New" w:cs="Courier New"/>
+          <w:color w:val="2C2C36"/>
+          <w:spacing w:val="3"/>
+          <w:sz w:val="15"/>
+          <w:szCs w:val="15"/>
+        </w:rPr>
+      </w:pPr>
+      <w:r>
+        <w:rPr>
+          <w:rFonts w:ascii="Courier New" w:hAnsi="Courier New" w:cs="Courier New"/>
+          <w:color w:val="2C2C36"/>
+          <w:spacing w:val="3"/>
+          <w:sz w:val="15"/>
+          <w:szCs w:val="15"/>
+        </w:rPr>
+        <w:t>git reset --soft HEAD~1</w:t>
+      </w:r>
+    </w:p>
+    <w:p>
+      <w:pPr>
+        <w:numPr>
+          <w:ilvl w:val="1"/>
+          <w:numId w:val="27"/>
+        </w:numPr>
+        <w:pBdr>
+          <w:top w:val="single" w:sz="2" w:space="0" w:color="E3E3E3"/>
+          <w:left w:val="single" w:sz="2" w:space="0" w:color="E3E3E3"/>
+          <w:bottom w:val="single" w:sz="2" w:space="0" w:color="E3E3E3"/>
+          <w:right w:val="single" w:sz="2" w:space="0" w:color="E3E3E3"/>
+        </w:pBdr>
+        <w:shd w:val="clear" w:color="auto" w:fill="FFFFFF"/>
+        <w:spacing w:before="109" w:after="109" w:line="240" w:lineRule="auto"/>
+        <w:ind w:left="0"/>
+        <w:rPr>
+          <w:rFonts w:ascii="Arial" w:hAnsi="Arial" w:cs="Arial"/>
+          <w:color w:val="2C2C36"/>
+          <w:spacing w:val="3"/>
+          <w:sz w:val="15"/>
+          <w:szCs w:val="15"/>
+        </w:rPr>
+      </w:pPr>
+      <w:r>
+        <w:rPr>
+          <w:rFonts w:ascii="Arial" w:hAnsi="Arial" w:cs="Arial"/>
+          <w:color w:val="2C2C36"/>
+          <w:spacing w:val="3"/>
+          <w:sz w:val="15"/>
+          <w:szCs w:val="15"/>
+        </w:rPr>
+        <w:t>To completely remove the last commit:</w:t>
+      </w:r>
+    </w:p>
+    <w:p>
+      <w:pPr>
+        <w:pBdr>
+          <w:top w:val="single" w:sz="2" w:space="0" w:color="E3E3E3"/>
+          <w:left w:val="single" w:sz="2" w:space="0" w:color="E3E3E3"/>
+          <w:bottom w:val="single" w:sz="2" w:space="0" w:color="E3E3E3"/>
+          <w:right w:val="single" w:sz="2" w:space="0" w:color="E3E3E3"/>
+        </w:pBdr>
+        <w:shd w:val="clear" w:color="auto" w:fill="FFFFFF"/>
+        <w:spacing w:before="109" w:after="109"/>
+        <w:rPr>
+          <w:rFonts w:ascii="Courier New" w:hAnsi="Courier New" w:cs="Courier New"/>
+          <w:color w:val="2C2C36"/>
+          <w:spacing w:val="3"/>
+          <w:sz w:val="15"/>
+          <w:szCs w:val="15"/>
+        </w:rPr>
+      </w:pPr>
+      <w:r>
+        <w:rPr>
+          <w:rFonts w:ascii="Courier New" w:hAnsi="Courier New" w:cs="Courier New"/>
+          <w:color w:val="2C2C36"/>
+          <w:spacing w:val="3"/>
+          <w:sz w:val="15"/>
+          <w:szCs w:val="15"/>
+        </w:rPr>
+        <w:t>git reset --hard HEAD~1</w:t>
+      </w:r>
+    </w:p>
+    <w:p>
+      <w:pPr>
+        <w:pStyle w:val="Heading3"/>
+        <w:pBdr>
+          <w:top w:val="single" w:sz="2" w:space="0" w:color="E3E3E3"/>
+          <w:left w:val="single" w:sz="2" w:space="0" w:color="E3E3E3"/>
+          <w:bottom w:val="single" w:sz="2" w:space="0" w:color="E3E3E3"/>
+          <w:right w:val="single" w:sz="2" w:space="0" w:color="E3E3E3"/>
+        </w:pBdr>
+        <w:shd w:val="clear" w:color="auto" w:fill="FFFFFF"/>
+        <w:spacing w:before="0"/>
+        <w:rPr>
+          <w:rFonts w:ascii="Arial" w:hAnsi="Arial" w:cs="Arial"/>
+          <w:color w:val="2C2C36"/>
+          <w:sz w:val="16"/>
+          <w:szCs w:val="16"/>
+        </w:rPr>
+      </w:pPr>
+      <w:r>
+        <w:rPr>
+          <w:rStyle w:val="Strong"/>
+          <w:rFonts w:ascii="Arial" w:hAnsi="Arial" w:cs="Arial"/>
+          <w:b/>
+          <w:bCs/>
+          <w:color w:val="2C2C36"/>
+          <w:sz w:val="16"/>
+          <w:szCs w:val="16"/>
+          <w:bdr w:val="single" w:sz="2" w:space="0" w:color="E3E3E3" w:frame="1"/>
+        </w:rPr>
+        <w:t xml:space="preserve">Q9: What is the difference between </w:t>
+      </w:r>
+      <w:r>
+        <w:rPr>
+          <w:rStyle w:val="HTMLCode"/>
+          <w:rFonts w:ascii="Consolas" w:eastAsiaTheme="majorEastAsia" w:hAnsi="Consolas"/>
+          <w:color w:val="EB5757"/>
+          <w:sz w:val="13"/>
+          <w:szCs w:val="13"/>
+          <w:bdr w:val="single" w:sz="2" w:space="1" w:color="E3E3E3" w:frame="1"/>
+        </w:rPr>
+        <w:t>origin</w:t>
+      </w:r>
+      <w:r>
+        <w:rPr>
+          <w:rStyle w:val="Strong"/>
+          <w:rFonts w:ascii="Arial" w:hAnsi="Arial" w:cs="Arial"/>
+          <w:b/>
+          <w:bCs/>
+          <w:color w:val="2C2C36"/>
+          <w:sz w:val="16"/>
+          <w:szCs w:val="16"/>
+          <w:bdr w:val="single" w:sz="2" w:space="0" w:color="E3E3E3" w:frame="1"/>
+        </w:rPr>
+        <w:t xml:space="preserve"> and </w:t>
+      </w:r>
+      <w:r>
+        <w:rPr>
+          <w:rStyle w:val="HTMLCode"/>
+          <w:rFonts w:ascii="Consolas" w:eastAsiaTheme="majorEastAsia" w:hAnsi="Consolas"/>
+          <w:color w:val="EB5757"/>
+          <w:sz w:val="13"/>
+          <w:szCs w:val="13"/>
+          <w:bdr w:val="single" w:sz="2" w:space="1" w:color="E3E3E3" w:frame="1"/>
+        </w:rPr>
+        <w:t>upstream</w:t>
+      </w:r>
+      <w:r>
+        <w:rPr>
+          <w:rStyle w:val="Strong"/>
+          <w:rFonts w:ascii="Arial" w:hAnsi="Arial" w:cs="Arial"/>
+          <w:b/>
+          <w:bCs/>
+          <w:color w:val="2C2C36"/>
+          <w:sz w:val="16"/>
+          <w:szCs w:val="16"/>
+          <w:bdr w:val="single" w:sz="2" w:space="0" w:color="E3E3E3" w:frame="1"/>
+        </w:rPr>
+        <w:t>?</w:t>
+      </w:r>
+    </w:p>
+    <w:p>
+      <w:pPr>
+        <w:numPr>
+          <w:ilvl w:val="0"/>
+          <w:numId w:val="28"/>
+        </w:numPr>
+        <w:pBdr>
+          <w:top w:val="single" w:sz="2" w:space="0" w:color="E3E3E3"/>
+          <w:left w:val="single" w:sz="2" w:space="0" w:color="E3E3E3"/>
+          <w:bottom w:val="single" w:sz="2" w:space="0" w:color="E3E3E3"/>
+          <w:right w:val="single" w:sz="2" w:space="0" w:color="E3E3E3"/>
+        </w:pBdr>
+        <w:shd w:val="clear" w:color="auto" w:fill="FFFFFF"/>
+        <w:spacing w:after="0" w:line="240" w:lineRule="auto"/>
+        <w:ind w:left="0"/>
+        <w:rPr>
+          <w:rFonts w:ascii="Arial" w:hAnsi="Arial" w:cs="Arial"/>
+          <w:color w:val="2C2C36"/>
+          <w:spacing w:val="3"/>
+          <w:sz w:val="15"/>
+          <w:szCs w:val="15"/>
+        </w:rPr>
+      </w:pPr>
+      <w:r>
+        <w:rPr>
+          <w:rStyle w:val="Strong"/>
+          <w:rFonts w:ascii="Arial" w:hAnsi="Arial" w:cs="Arial"/>
+          <w:b w:val="0"/>
+          <w:bCs w:val="0"/>
+          <w:color w:val="2C2C36"/>
+          <w:spacing w:val="3"/>
+          <w:sz w:val="15"/>
+          <w:szCs w:val="15"/>
+          <w:bdr w:val="single" w:sz="2" w:space="0" w:color="E3E3E3" w:frame="1"/>
+        </w:rPr>
+        <w:t>Answer:</w:t>
+      </w:r>
+    </w:p>
+    <w:p>
+      <w:pPr>
+        <w:numPr>
+          <w:ilvl w:val="1"/>
+          <w:numId w:val="28"/>
+        </w:numPr>
+        <w:pBdr>
+          <w:top w:val="single" w:sz="2" w:space="0" w:color="E3E3E3"/>
+          <w:left w:val="single" w:sz="2" w:space="0" w:color="E3E3E3"/>
+          <w:bottom w:val="single" w:sz="2" w:space="0" w:color="E3E3E3"/>
+          <w:right w:val="single" w:sz="2" w:space="0" w:color="E3E3E3"/>
+        </w:pBdr>
+        <w:shd w:val="clear" w:color="auto" w:fill="FFFFFF"/>
+        <w:spacing w:after="0" w:line="240" w:lineRule="auto"/>
+        <w:ind w:left="0"/>
+        <w:rPr>
+          <w:rFonts w:ascii="Arial" w:hAnsi="Arial" w:cs="Arial"/>
+          <w:color w:val="2C2C36"/>
+          <w:spacing w:val="3"/>
+          <w:sz w:val="15"/>
+          <w:szCs w:val="15"/>
+        </w:rPr>
+      </w:pPr>
+      <w:r>
+        <w:rPr>
+          <w:rStyle w:val="HTMLCode"/>
+          <w:rFonts w:ascii="Consolas" w:eastAsiaTheme="minorHAnsi" w:hAnsi="Consolas"/>
+          <w:b/>
+          <w:bCs/>
+          <w:color w:val="EB5757"/>
+          <w:spacing w:val="3"/>
+          <w:sz w:val="12"/>
+          <w:szCs w:val="12"/>
+          <w:bdr w:val="single" w:sz="2" w:space="1" w:color="E3E3E3" w:frame="1"/>
+        </w:rPr>
+        <w:t>origin</w:t>
+      </w:r>
+      <w:r>
+        <w:rPr>
+          <w:rFonts w:ascii="Arial" w:hAnsi="Arial" w:cs="Arial"/>
+          <w:color w:val="2C2C36"/>
+          <w:spacing w:val="3"/>
+          <w:sz w:val="15"/>
+          <w:szCs w:val="15"/>
+        </w:rPr>
+        <w:t>: Your forked repository.</w:t>
+      </w:r>
+    </w:p>
+    <w:p>
+      <w:pPr>
+        <w:numPr>
+          <w:ilvl w:val="1"/>
+          <w:numId w:val="28"/>
+        </w:numPr>
+        <w:pBdr>
+          <w:top w:val="single" w:sz="2" w:space="0" w:color="E3E3E3"/>
+          <w:left w:val="single" w:sz="2" w:space="0" w:color="E3E3E3"/>
+          <w:bottom w:val="single" w:sz="2" w:space="0" w:color="E3E3E3"/>
+          <w:right w:val="single" w:sz="2" w:space="0" w:color="E3E3E3"/>
+        </w:pBdr>
+        <w:shd w:val="clear" w:color="auto" w:fill="FFFFFF"/>
+        <w:spacing w:after="0" w:line="240" w:lineRule="auto"/>
+        <w:ind w:left="0"/>
+        <w:rPr>
+          <w:rFonts w:ascii="Arial" w:hAnsi="Arial" w:cs="Arial"/>
+          <w:color w:val="2C2C36"/>
+          <w:spacing w:val="3"/>
+          <w:sz w:val="15"/>
+          <w:szCs w:val="15"/>
+        </w:rPr>
+      </w:pPr>
+      <w:r>
+        <w:rPr>
+          <w:rStyle w:val="HTMLCode"/>
+          <w:rFonts w:ascii="Consolas" w:eastAsiaTheme="minorHAnsi" w:hAnsi="Consolas"/>
+          <w:b/>
+          <w:bCs/>
+          <w:color w:val="EB5757"/>
+          <w:spacing w:val="3"/>
+          <w:sz w:val="12"/>
+          <w:szCs w:val="12"/>
+          <w:bdr w:val="single" w:sz="2" w:space="1" w:color="E3E3E3" w:frame="1"/>
+        </w:rPr>
+        <w:t>upstream</w:t>
+      </w:r>
+      <w:r>
+        <w:rPr>
+          <w:rFonts w:ascii="Arial" w:hAnsi="Arial" w:cs="Arial"/>
+          <w:color w:val="2C2C36"/>
+          <w:spacing w:val="3"/>
+          <w:sz w:val="15"/>
+          <w:szCs w:val="15"/>
+        </w:rPr>
+        <w:t>: The original repository from which you forked.</w:t>
+      </w:r>
+    </w:p>
+    <w:p>
+      <w:pPr>
+        <w:pStyle w:val="Heading3"/>
+        <w:pBdr>
+          <w:top w:val="single" w:sz="2" w:space="0" w:color="E3E3E3"/>
+          <w:left w:val="single" w:sz="2" w:space="0" w:color="E3E3E3"/>
+          <w:bottom w:val="single" w:sz="2" w:space="0" w:color="E3E3E3"/>
+          <w:right w:val="single" w:sz="2" w:space="0" w:color="E3E3E3"/>
+        </w:pBdr>
+        <w:shd w:val="clear" w:color="auto" w:fill="FFFFFF"/>
+        <w:spacing w:before="0"/>
+        <w:rPr>
+          <w:rFonts w:ascii="Arial" w:hAnsi="Arial" w:cs="Arial"/>
+          <w:color w:val="2C2C36"/>
+          <w:sz w:val="16"/>
+          <w:szCs w:val="16"/>
+        </w:rPr>
+      </w:pPr>
+      <w:r>
+        <w:rPr>
+          <w:rStyle w:val="Strong"/>
+          <w:rFonts w:ascii="Arial" w:hAnsi="Arial" w:cs="Arial"/>
+          <w:b/>
+          <w:bCs/>
+          <w:color w:val="2C2C36"/>
+          <w:sz w:val="16"/>
+          <w:szCs w:val="16"/>
+          <w:bdr w:val="single" w:sz="2" w:space="0" w:color="E3E3E3" w:frame="1"/>
+        </w:rPr>
+        <w:t xml:space="preserve">Q10: What is a </w:t>
+      </w:r>
+      <w:r>
+        <w:rPr>
+          <w:rStyle w:val="HTMLCode"/>
+          <w:rFonts w:ascii="Consolas" w:eastAsiaTheme="majorEastAsia" w:hAnsi="Consolas"/>
+          <w:color w:val="EB5757"/>
+          <w:sz w:val="13"/>
+          <w:szCs w:val="13"/>
+          <w:bdr w:val="single" w:sz="2" w:space="1" w:color="E3E3E3" w:frame="1"/>
+        </w:rPr>
+        <w:t>bare</w:t>
+      </w:r>
+      <w:r>
+        <w:rPr>
+          <w:rStyle w:val="Strong"/>
+          <w:rFonts w:ascii="Arial" w:hAnsi="Arial" w:cs="Arial"/>
+          <w:b/>
+          <w:bCs/>
+          <w:color w:val="2C2C36"/>
+          <w:sz w:val="16"/>
+          <w:szCs w:val="16"/>
+          <w:bdr w:val="single" w:sz="2" w:space="0" w:color="E3E3E3" w:frame="1"/>
+        </w:rPr>
+        <w:t xml:space="preserve"> repository?</w:t>
+      </w:r>
+    </w:p>
+    <w:p>
+      <w:pPr>
+        <w:numPr>
+          <w:ilvl w:val="0"/>
+          <w:numId w:val="29"/>
+        </w:numPr>
+        <w:pBdr>
+          <w:top w:val="single" w:sz="2" w:space="0" w:color="E3E3E3"/>
+          <w:left w:val="single" w:sz="2" w:space="0" w:color="E3E3E3"/>
+          <w:bottom w:val="single" w:sz="2" w:space="0" w:color="E3E3E3"/>
+          <w:right w:val="single" w:sz="2" w:space="0" w:color="E3E3E3"/>
+        </w:pBdr>
+        <w:shd w:val="clear" w:color="auto" w:fill="FFFFFF"/>
+        <w:spacing w:after="0" w:line="240" w:lineRule="auto"/>
+        <w:ind w:left="0"/>
+        <w:rPr>
+          <w:rFonts w:ascii="Arial" w:hAnsi="Arial" w:cs="Arial"/>
+          <w:color w:val="2C2C36"/>
+          <w:spacing w:val="3"/>
+          <w:sz w:val="15"/>
+          <w:szCs w:val="15"/>
+        </w:rPr>
+      </w:pPr>
+      <w:r>
+        <w:rPr>
+          <w:rStyle w:val="Strong"/>
+          <w:rFonts w:ascii="Arial" w:hAnsi="Arial" w:cs="Arial"/>
+          <w:b w:val="0"/>
+          <w:bCs w:val="0"/>
+          <w:color w:val="2C2C36"/>
+          <w:spacing w:val="3"/>
+          <w:sz w:val="15"/>
+          <w:szCs w:val="15"/>
+          <w:bdr w:val="single" w:sz="2" w:space="0" w:color="E3E3E3" w:frame="1"/>
+        </w:rPr>
+        <w:t xml:space="preserve">Answer: </w:t>
+      </w:r>
+      <w:r>
+        <w:rPr>
+          <w:rFonts w:ascii="Arial" w:hAnsi="Arial" w:cs="Arial"/>
+          <w:color w:val="2C2C36"/>
+          <w:spacing w:val="3"/>
+          <w:sz w:val="15"/>
+          <w:szCs w:val="15"/>
+        </w:rPr>
+        <w:t>A bare repository has no working directory and is used for sharing code (e.g., on GitHub).</w:t>
+      </w:r>
+    </w:p>
+    <w:p>
+      <w:pPr>
+        <w:pStyle w:val="Heading3"/>
+        <w:rPr>
+          <w:rFonts w:ascii="Segoe UI" w:hAnsi="Segoe UI" w:cs="Segoe UI"/>
+          <w:color w:val="404040"/>
+        </w:rPr>
+      </w:pPr>
+      <w:r>
+        <w:rPr>
+          <w:rStyle w:val="Strong"/>
+          <w:rFonts w:ascii="Segoe UI" w:hAnsi="Segoe UI" w:cs="Segoe UI"/>
+          <w:b/>
+          <w:bCs/>
+          <w:color w:val="404040"/>
+        </w:rPr>
+        <w:t>Explain </w:t>
+      </w:r>
+      <w:r>
+        <w:rPr>
+          <w:rStyle w:val="HTMLCode"/>
+          <w:rFonts w:ascii="var(--ds-font-family-code)" w:eastAsiaTheme="majorEastAsia" w:hAnsi="var(--ds-font-family-code)"/>
+          <w:color w:val="404040"/>
+          <w:sz w:val="24"/>
+          <w:szCs w:val="24"/>
+        </w:rPr>
+        <w:t>git stash</w:t>
+      </w:r>
+      <w:r>
+        <w:rPr>
+          <w:rStyle w:val="Strong"/>
+          <w:rFonts w:ascii="Segoe UI" w:hAnsi="Segoe UI" w:cs="Segoe UI"/>
+          <w:b/>
+          <w:bCs/>
+          <w:color w:val="404040"/>
+        </w:rPr>
+        <w:t>?</w:t>
+      </w:r>
+    </w:p>
+    <w:p>
+      <w:pPr>
+        <w:pStyle w:val="NormalWeb"/>
+        <w:numPr>
+          <w:ilvl w:val="0"/>
+          <w:numId w:val="30"/>
+        </w:numPr>
+        <w:spacing w:before="0" w:beforeAutospacing="0" w:after="36" w:afterAutospacing="0"/>
+        <w:rPr>
+          <w:rFonts w:ascii="Segoe UI" w:hAnsi="Segoe UI" w:cs="Segoe UI"/>
+          <w:color w:val="404040"/>
+          <w:sz w:val="15"/>
+          <w:szCs w:val="15"/>
+        </w:rPr>
+      </w:pPr>
+      <w:r>
+        <w:rPr>
+          <w:rFonts w:ascii="Segoe UI" w:hAnsi="Segoe UI" w:cs="Segoe UI"/>
+          <w:color w:val="404040"/>
+          <w:sz w:val="15"/>
+          <w:szCs w:val="15"/>
+        </w:rPr>
+        <w:t>Temporarily saves uncommitted changes:</w:t>
+      </w:r>
+    </w:p>
+    <w:p>
+      <w:pPr>
+        <w:pStyle w:val="NormalWeb"/>
+        <w:numPr>
+          <w:ilvl w:val="0"/>
+          <w:numId w:val="30"/>
+        </w:numPr>
+        <w:spacing w:after="36"/>
+        <w:rPr>
+          <w:rFonts w:ascii="Segoe UI" w:hAnsi="Segoe UI" w:cs="Segoe UI"/>
+          <w:color w:val="404040"/>
+          <w:sz w:val="15"/>
+          <w:szCs w:val="15"/>
+        </w:rPr>
+      </w:pPr>
+      <w:r>
+        <w:rPr>
+          <w:rFonts w:ascii="Segoe UI" w:hAnsi="Segoe UI" w:cs="Segoe UI"/>
+          <w:color w:val="404040"/>
+          <w:sz w:val="15"/>
+          <w:szCs w:val="15"/>
+        </w:rPr>
+        <w:t xml:space="preserve">git stash  # Save changes  </w:t>
+      </w:r>
+    </w:p>
+    <w:p>
+      <w:pPr>
+        <w:pStyle w:val="NormalWeb"/>
+        <w:numPr>
+          <w:ilvl w:val="0"/>
+          <w:numId w:val="30"/>
+        </w:numPr>
+        <w:spacing w:before="0" w:beforeAutospacing="0" w:after="36" w:afterAutospacing="0"/>
+        <w:rPr>
+          <w:rFonts w:ascii="Segoe UI" w:hAnsi="Segoe UI" w:cs="Segoe UI"/>
+          <w:color w:val="404040"/>
+          <w:sz w:val="15"/>
+          <w:szCs w:val="15"/>
+        </w:rPr>
+      </w:pPr>
+      <w:r>
+        <w:rPr>
+          <w:rFonts w:ascii="Segoe UI" w:hAnsi="Segoe UI" w:cs="Segoe UI"/>
+          <w:color w:val="404040"/>
+          <w:sz w:val="15"/>
+          <w:szCs w:val="15"/>
+        </w:rPr>
+        <w:t xml:space="preserve">git stash pop  # Restore changes  </w:t>
+      </w:r>
+    </w:p>
+    <w:p>
+      <w:pPr>
+        <w:pStyle w:val="Heading3"/>
+        <w:rPr>
+          <w:rFonts w:ascii="Segoe UI" w:hAnsi="Segoe UI" w:cs="Segoe UI"/>
+          <w:color w:val="404040"/>
+        </w:rPr>
+      </w:pPr>
+      <w:r>
+        <w:rPr>
+          <w:rStyle w:val="Strong"/>
+          <w:rFonts w:ascii="Segoe UI" w:hAnsi="Segoe UI" w:cs="Segoe UI"/>
+          <w:b/>
+          <w:bCs/>
+          <w:color w:val="404040"/>
+        </w:rPr>
+        <w:t>What is a "fast-forward" merge?</w:t>
+      </w:r>
+    </w:p>
+    <w:p>
+      <w:pPr>
+        <w:pStyle w:val="NormalWeb"/>
+        <w:numPr>
+          <w:ilvl w:val="0"/>
+          <w:numId w:val="31"/>
+        </w:numPr>
+        <w:spacing w:before="0" w:beforeAutospacing="0"/>
+        <w:rPr>
+          <w:rFonts w:ascii="Segoe UI" w:hAnsi="Segoe UI" w:cs="Segoe UI"/>
+          <w:color w:val="404040"/>
+          <w:sz w:val="15"/>
+          <w:szCs w:val="15"/>
+        </w:rPr>
+      </w:pPr>
+      <w:r>
+        <w:rPr>
+          <w:rFonts w:ascii="Segoe UI" w:hAnsi="Segoe UI" w:cs="Segoe UI"/>
+          <w:color w:val="404040"/>
+          <w:sz w:val="15"/>
+          <w:szCs w:val="15"/>
+        </w:rPr>
+        <w:t>When Git moves a branch pointer forward without creating a merge commit.</w:t>
+      </w:r>
+    </w:p>
+    <w:p>
+      <w:pPr>
+        <w:pStyle w:val="NormalWeb"/>
+        <w:spacing w:before="0" w:beforeAutospacing="0"/>
+        <w:rPr>
+          <w:rFonts w:ascii="Segoe UI" w:hAnsi="Segoe UI" w:cs="Segoe UI"/>
+          <w:color w:val="404040"/>
+          <w:sz w:val="15"/>
+          <w:szCs w:val="15"/>
+        </w:rPr>
+      </w:pPr>
+      <w:r>
+        <w:rPr>
+          <w:rStyle w:val="Strong"/>
+          <w:rFonts w:ascii="Segoe UI" w:hAnsi="Segoe UI" w:cs="Segoe UI"/>
+          <w:color w:val="404040"/>
+          <w:sz w:val="15"/>
+          <w:szCs w:val="15"/>
+        </w:rPr>
+        <w:t>Commit Small &amp; Often</w:t>
+      </w:r>
+      <w:r>
+        <w:rPr>
+          <w:rFonts w:ascii="Segoe UI" w:hAnsi="Segoe UI" w:cs="Segoe UI"/>
+          <w:color w:val="404040"/>
+          <w:sz w:val="15"/>
+          <w:szCs w:val="15"/>
+        </w:rPr>
+        <w:t> (Atomic commits)</w:t>
+      </w:r>
+      <w:r>
+        <w:rPr>
+          <w:rFonts w:ascii="Segoe UI" w:hAnsi="Segoe UI" w:cs="Segoe UI"/>
+          <w:color w:val="404040"/>
+          <w:sz w:val="15"/>
+          <w:szCs w:val="15"/>
+        </w:rPr>
+        <w:br/>
+      </w:r>
+      <w:r>
+        <w:rPr>
+          <w:rStyle w:val="Strong"/>
+          <w:rFonts w:ascii="Segoe UI" w:hAnsi="Segoe UI" w:cs="Segoe UI"/>
+          <w:color w:val="404040"/>
+          <w:sz w:val="15"/>
+          <w:szCs w:val="15"/>
+        </w:rPr>
+        <w:t>Write Clear Commit Messages</w:t>
+      </w:r>
+      <w:r>
+        <w:rPr>
+          <w:rFonts w:ascii="Segoe UI" w:hAnsi="Segoe UI" w:cs="Segoe UI"/>
+          <w:color w:val="404040"/>
+          <w:sz w:val="15"/>
+          <w:szCs w:val="15"/>
+        </w:rPr>
+        <w:t> (e.g., "Fix login bug" not "Update code")</w:t>
+      </w:r>
+      <w:r>
+        <w:rPr>
+          <w:rFonts w:ascii="Segoe UI" w:hAnsi="Segoe UI" w:cs="Segoe UI"/>
+          <w:color w:val="404040"/>
+          <w:sz w:val="15"/>
+          <w:szCs w:val="15"/>
+        </w:rPr>
+        <w:br/>
+      </w:r>
+      <w:r>
+        <w:rPr>
+          <w:rStyle w:val="Strong"/>
+          <w:rFonts w:ascii="Segoe UI" w:hAnsi="Segoe UI" w:cs="Segoe UI"/>
+          <w:color w:val="404040"/>
+          <w:sz w:val="15"/>
+          <w:szCs w:val="15"/>
+        </w:rPr>
+        <w:t>Use Branches for Features/Bugs</w:t>
+      </w:r>
+      <w:r>
+        <w:rPr>
+          <w:rFonts w:ascii="Segoe UI" w:hAnsi="Segoe UI" w:cs="Segoe UI"/>
+          <w:color w:val="404040"/>
+          <w:sz w:val="15"/>
+          <w:szCs w:val="15"/>
+        </w:rPr>
+        <w:br/>
+      </w:r>
+      <w:r>
+        <w:rPr>
+          <w:rStyle w:val="Strong"/>
+          <w:rFonts w:ascii="Segoe UI" w:hAnsi="Segoe UI" w:cs="Segoe UI"/>
+          <w:color w:val="404040"/>
+          <w:sz w:val="15"/>
+          <w:szCs w:val="15"/>
+        </w:rPr>
+        <w:t>Pull Before Push</w:t>
+      </w:r>
+      <w:r>
+        <w:rPr>
+          <w:rFonts w:ascii="Segoe UI" w:hAnsi="Segoe UI" w:cs="Segoe UI"/>
+          <w:color w:val="404040"/>
+          <w:sz w:val="15"/>
+          <w:szCs w:val="15"/>
+        </w:rPr>
+        <w:t> (Avoid conflicts)</w:t>
+      </w:r>
+      <w:r>
+        <w:rPr>
+          <w:rFonts w:ascii="Segoe UI" w:hAnsi="Segoe UI" w:cs="Segoe UI"/>
+          <w:color w:val="404040"/>
+          <w:sz w:val="15"/>
+          <w:szCs w:val="15"/>
+        </w:rPr>
+        <w:br/>
+      </w:r>
+      <w:r>
+        <w:rPr>
+          <w:rStyle w:val="Strong"/>
+          <w:rFonts w:ascii="Segoe UI" w:hAnsi="Segoe UI" w:cs="Segoe UI"/>
+          <w:color w:val="404040"/>
+          <w:sz w:val="15"/>
+          <w:szCs w:val="15"/>
+        </w:rPr>
+        <w:t>Rebase for Clean History</w:t>
+      </w:r>
+      <w:r>
+        <w:rPr>
+          <w:rFonts w:ascii="Segoe UI" w:hAnsi="Segoe UI" w:cs="Segoe UI"/>
+          <w:color w:val="404040"/>
+          <w:sz w:val="15"/>
+          <w:szCs w:val="15"/>
+        </w:rPr>
+        <w:t> (Instead of merge)</w:t>
+      </w:r>
+      <w:r>
+        <w:rPr>
+          <w:rFonts w:ascii="Segoe UI" w:hAnsi="Segoe UI" w:cs="Segoe UI"/>
+          <w:color w:val="404040"/>
+          <w:sz w:val="15"/>
+          <w:szCs w:val="15"/>
+        </w:rPr>
+        <w:br/>
+      </w:r>
+      <w:r>
+        <w:rPr>
+          <w:rStyle w:val="Strong"/>
+          <w:rFonts w:ascii="Segoe UI" w:hAnsi="Segoe UI" w:cs="Segoe UI"/>
+          <w:color w:val="404040"/>
+          <w:sz w:val="15"/>
+          <w:szCs w:val="15"/>
+        </w:rPr>
+        <w:t>Never Commit Secrets</w:t>
+      </w:r>
+      <w:r>
+        <w:rPr>
+          <w:rFonts w:ascii="Segoe UI" w:hAnsi="Segoe UI" w:cs="Segoe UI"/>
+          <w:color w:val="404040"/>
+          <w:sz w:val="15"/>
+          <w:szCs w:val="15"/>
+        </w:rPr>
+        <w:t> (Passwords, API keys)</w:t>
+      </w:r>
+    </w:p>
+    <w:p>
+      <w:pPr>
+        <w:pStyle w:val="NormalWeb"/>
+        <w:spacing w:before="0" w:beforeAutospacing="0"/>
+        <w:rPr>
+          <w:rFonts w:ascii="Segoe UI" w:hAnsi="Segoe UI" w:cs="Segoe UI"/>
+          <w:color w:val="404040"/>
+          <w:sz w:val="15"/>
+          <w:szCs w:val="15"/>
+        </w:rPr>
+      </w:pPr>
+      <w:r>
+        <w:rPr>
+          <w:rFonts w:ascii="Segoe UI" w:hAnsi="Segoe UI" w:cs="Segoe UI"/>
+          <w:color w:val="404040"/>
+          <w:sz w:val="15"/>
+          <w:szCs w:val="15"/>
+        </w:rPr>
+        <w:pict>
+          <v:shape id="_x0000_i1034" type="#_x0000_t75" style="width:547.3pt;height:222.65pt">
+            <v:imagedata r:id="rId14" o:title="Git"/>
+          </v:shape>
+        </w:pict>
+      </w:r>
+    </w:p>
+    <w:p>
+      <w:pPr>
+        <w:pStyle w:val="NormalWeb"/>
+        <w:spacing w:before="0" w:beforeAutospacing="0" w:after="36" w:afterAutospacing="0"/>
+        <w:rPr>
+          <w:rFonts w:ascii="Segoe UI" w:hAnsi="Segoe UI" w:cs="Segoe UI"/>
+          <w:color w:val="404040"/>
+          <w:sz w:val="15"/>
+          <w:szCs w:val="15"/>
+        </w:rPr>
       </w:pPr>
     </w:p>
     <w:p>
@@ -2675,7 +4113,7 @@
       </w:pPr>
     </w:p>
     <w:sectPr>
-      <w:headerReference w:type="default" r:id="rId14"/>
+      <w:headerReference w:type="default" r:id="rId15"/>
       <w:pgSz w:w="11906" w:h="16838"/>
       <w:pgMar w:top="720" w:right="720" w:bottom="720" w:left="720" w:header="708" w:footer="708" w:gutter="0"/>
       <w:cols w:space="708"/>
@@ -2903,6 +4341,155 @@
     </w:lvl>
   </w:abstractNum>
   <w:abstractNum w:abstractNumId="1">
+    <w:nsid w:val="0AC84F2B"/>
+    <w:multiLevelType w:val="multilevel"/>
+    <w:tmpl w:val="D2025074"/>
+    <w:lvl w:ilvl="0">
+      <w:start w:val="1"/>
+      <w:numFmt w:val="bullet"/>
+      <w:lvlText w:val=""/>
+      <w:lvlJc w:val="left"/>
+      <w:pPr>
+        <w:tabs>
+          <w:tab w:val="num" w:pos="720"/>
+        </w:tabs>
+        <w:ind w:left="720" w:hanging="360"/>
+      </w:pPr>
+      <w:rPr>
+        <w:rFonts w:ascii="Symbol" w:hAnsi="Symbol" w:hint="default"/>
+        <w:sz w:val="20"/>
+      </w:rPr>
+    </w:lvl>
+    <w:lvl w:ilvl="1" w:tentative="1">
+      <w:start w:val="1"/>
+      <w:numFmt w:val="bullet"/>
+      <w:lvlText w:val=""/>
+      <w:lvlJc w:val="left"/>
+      <w:pPr>
+        <w:tabs>
+          <w:tab w:val="num" w:pos="1440"/>
+        </w:tabs>
+        <w:ind w:left="1440" w:hanging="360"/>
+      </w:pPr>
+      <w:rPr>
+        <w:rFonts w:ascii="Symbol" w:hAnsi="Symbol" w:hint="default"/>
+        <w:sz w:val="20"/>
+      </w:rPr>
+    </w:lvl>
+    <w:lvl w:ilvl="2" w:tentative="1">
+      <w:start w:val="1"/>
+      <w:numFmt w:val="bullet"/>
+      <w:lvlText w:val=""/>
+      <w:lvlJc w:val="left"/>
+      <w:pPr>
+        <w:tabs>
+          <w:tab w:val="num" w:pos="2160"/>
+        </w:tabs>
+        <w:ind w:left="2160" w:hanging="360"/>
+      </w:pPr>
+      <w:rPr>
+        <w:rFonts w:ascii="Symbol" w:hAnsi="Symbol" w:hint="default"/>
+        <w:sz w:val="20"/>
+      </w:rPr>
+    </w:lvl>
+    <w:lvl w:ilvl="3" w:tentative="1">
+      <w:start w:val="1"/>
+      <w:numFmt w:val="bullet"/>
+      <w:lvlText w:val=""/>
+      <w:lvlJc w:val="left"/>
+      <w:pPr>
+        <w:tabs>
+          <w:tab w:val="num" w:pos="2880"/>
+        </w:tabs>
+        <w:ind w:left="2880" w:hanging="360"/>
+      </w:pPr>
+      <w:rPr>
+        <w:rFonts w:ascii="Symbol" w:hAnsi="Symbol" w:hint="default"/>
+        <w:sz w:val="20"/>
+      </w:rPr>
+    </w:lvl>
+    <w:lvl w:ilvl="4" w:tentative="1">
+      <w:start w:val="1"/>
+      <w:numFmt w:val="bullet"/>
+      <w:lvlText w:val=""/>
+      <w:lvlJc w:val="left"/>
+      <w:pPr>
+        <w:tabs>
+          <w:tab w:val="num" w:pos="3600"/>
+        </w:tabs>
+        <w:ind w:left="3600" w:hanging="360"/>
+      </w:pPr>
+      <w:rPr>
+        <w:rFonts w:ascii="Symbol" w:hAnsi="Symbol" w:hint="default"/>
+        <w:sz w:val="20"/>
+      </w:rPr>
+    </w:lvl>
+    <w:lvl w:ilvl="5" w:tentative="1">
+      <w:start w:val="1"/>
+      <w:numFmt w:val="bullet"/>
+      <w:lvlText w:val=""/>
+      <w:lvlJc w:val="left"/>
+      <w:pPr>
+        <w:tabs>
+          <w:tab w:val="num" w:pos="4320"/>
+        </w:tabs>
+        <w:ind w:left="4320" w:hanging="360"/>
+      </w:pPr>
+      <w:rPr>
+        <w:rFonts w:ascii="Symbol" w:hAnsi="Symbol" w:hint="default"/>
+        <w:sz w:val="20"/>
+      </w:rPr>
+    </w:lvl>
+    <w:lvl w:ilvl="6" w:tentative="1">
+      <w:start w:val="1"/>
+      <w:numFmt w:val="bullet"/>
+      <w:lvlText w:val=""/>
+      <w:lvlJc w:val="left"/>
+      <w:pPr>
+        <w:tabs>
+          <w:tab w:val="num" w:pos="5040"/>
+        </w:tabs>
+        <w:ind w:left="5040" w:hanging="360"/>
+      </w:pPr>
+      <w:rPr>
+        <w:rFonts w:ascii="Symbol" w:hAnsi="Symbol" w:hint="default"/>
+        <w:sz w:val="20"/>
+      </w:rPr>
+    </w:lvl>
+    <w:lvl w:ilvl="7" w:tentative="1">
+      <w:start w:val="1"/>
+      <w:numFmt w:val="bullet"/>
+      <w:lvlText w:val=""/>
+      <w:lvlJc w:val="left"/>
+      <w:pPr>
+        <w:tabs>
+          <w:tab w:val="num" w:pos="5760"/>
+        </w:tabs>
+        <w:ind w:left="5760" w:hanging="360"/>
+      </w:pPr>
+      <w:rPr>
+        <w:rFonts w:ascii="Symbol" w:hAnsi="Symbol" w:hint="default"/>
+        <w:sz w:val="20"/>
+      </w:rPr>
+    </w:lvl>
+    <w:lvl w:ilvl="8" w:tentative="1">
+      <w:start w:val="1"/>
+      <w:numFmt w:val="bullet"/>
+      <w:lvlText w:val=""/>
+      <w:lvlJc w:val="left"/>
+      <w:pPr>
+        <w:tabs>
+          <w:tab w:val="num" w:pos="6480"/>
+        </w:tabs>
+        <w:ind w:left="6480" w:hanging="360"/>
+      </w:pPr>
+      <w:rPr>
+        <w:rFonts w:ascii="Symbol" w:hAnsi="Symbol" w:hint="default"/>
+        <w:sz w:val="20"/>
+      </w:rPr>
+    </w:lvl>
+  </w:abstractNum>
+  <w:abstractNum w:abstractNumId="2">
     <w:nsid w:val="17A30684"/>
     <w:multiLevelType w:val="multilevel"/>
     <w:tmpl w:val="6E787542"/>
@@ -3051,7 +4638,7 @@
       </w:rPr>
     </w:lvl>
   </w:abstractNum>
-  <w:abstractNum w:abstractNumId="2">
+  <w:abstractNum w:abstractNumId="3">
     <w:nsid w:val="19434EC5"/>
     <w:multiLevelType w:val="multilevel"/>
     <w:tmpl w:val="5B928520"/>
@@ -3200,7 +4787,7 @@
       </w:rPr>
     </w:lvl>
   </w:abstractNum>
-  <w:abstractNum w:abstractNumId="3">
+  <w:abstractNum w:abstractNumId="4">
     <w:nsid w:val="2202549E"/>
     <w:multiLevelType w:val="multilevel"/>
     <w:tmpl w:val="12D6200C"/>
@@ -3349,7 +4936,305 @@
       </w:rPr>
     </w:lvl>
   </w:abstractNum>
-  <w:abstractNum w:abstractNumId="4">
+  <w:abstractNum w:abstractNumId="5">
+    <w:nsid w:val="22E608C1"/>
+    <w:multiLevelType w:val="multilevel"/>
+    <w:tmpl w:val="0BA87AC0"/>
+    <w:lvl w:ilvl="0">
+      <w:start w:val="1"/>
+      <w:numFmt w:val="bullet"/>
+      <w:lvlText w:val=""/>
+      <w:lvlJc w:val="left"/>
+      <w:pPr>
+        <w:tabs>
+          <w:tab w:val="num" w:pos="720"/>
+        </w:tabs>
+        <w:ind w:left="720" w:hanging="360"/>
+      </w:pPr>
+      <w:rPr>
+        <w:rFonts w:ascii="Symbol" w:hAnsi="Symbol" w:hint="default"/>
+        <w:sz w:val="20"/>
+      </w:rPr>
+    </w:lvl>
+    <w:lvl w:ilvl="1">
+      <w:start w:val="1"/>
+      <w:numFmt w:val="bullet"/>
+      <w:lvlText w:val=""/>
+      <w:lvlJc w:val="left"/>
+      <w:pPr>
+        <w:tabs>
+          <w:tab w:val="num" w:pos="1440"/>
+        </w:tabs>
+        <w:ind w:left="1440" w:hanging="360"/>
+      </w:pPr>
+      <w:rPr>
+        <w:rFonts w:ascii="Symbol" w:hAnsi="Symbol" w:hint="default"/>
+        <w:sz w:val="20"/>
+      </w:rPr>
+    </w:lvl>
+    <w:lvl w:ilvl="2" w:tentative="1">
+      <w:start w:val="1"/>
+      <w:numFmt w:val="bullet"/>
+      <w:lvlText w:val=""/>
+      <w:lvlJc w:val="left"/>
+      <w:pPr>
+        <w:tabs>
+          <w:tab w:val="num" w:pos="2160"/>
+        </w:tabs>
+        <w:ind w:left="2160" w:hanging="360"/>
+      </w:pPr>
+      <w:rPr>
+        <w:rFonts w:ascii="Symbol" w:hAnsi="Symbol" w:hint="default"/>
+        <w:sz w:val="20"/>
+      </w:rPr>
+    </w:lvl>
+    <w:lvl w:ilvl="3" w:tentative="1">
+      <w:start w:val="1"/>
+      <w:numFmt w:val="bullet"/>
+      <w:lvlText w:val=""/>
+      <w:lvlJc w:val="left"/>
+      <w:pPr>
+        <w:tabs>
+          <w:tab w:val="num" w:pos="2880"/>
+        </w:tabs>
+        <w:ind w:left="2880" w:hanging="360"/>
+      </w:pPr>
+      <w:rPr>
+        <w:rFonts w:ascii="Symbol" w:hAnsi="Symbol" w:hint="default"/>
+        <w:sz w:val="20"/>
+      </w:rPr>
+    </w:lvl>
+    <w:lvl w:ilvl="4" w:tentative="1">
+      <w:start w:val="1"/>
+      <w:numFmt w:val="bullet"/>
+      <w:lvlText w:val=""/>
+      <w:lvlJc w:val="left"/>
+      <w:pPr>
+        <w:tabs>
+          <w:tab w:val="num" w:pos="3600"/>
+        </w:tabs>
+        <w:ind w:left="3600" w:hanging="360"/>
+      </w:pPr>
+      <w:rPr>
+        <w:rFonts w:ascii="Symbol" w:hAnsi="Symbol" w:hint="default"/>
+        <w:sz w:val="20"/>
+      </w:rPr>
+    </w:lvl>
+    <w:lvl w:ilvl="5" w:tentative="1">
+      <w:start w:val="1"/>
+      <w:numFmt w:val="bullet"/>
+      <w:lvlText w:val=""/>
+      <w:lvlJc w:val="left"/>
+      <w:pPr>
+        <w:tabs>
+          <w:tab w:val="num" w:pos="4320"/>
+        </w:tabs>
+        <w:ind w:left="4320" w:hanging="360"/>
+      </w:pPr>
+      <w:rPr>
+        <w:rFonts w:ascii="Symbol" w:hAnsi="Symbol" w:hint="default"/>
+        <w:sz w:val="20"/>
+      </w:rPr>
+    </w:lvl>
+    <w:lvl w:ilvl="6" w:tentative="1">
+      <w:start w:val="1"/>
+      <w:numFmt w:val="bullet"/>
+      <w:lvlText w:val=""/>
+      <w:lvlJc w:val="left"/>
+      <w:pPr>
+        <w:tabs>
+          <w:tab w:val="num" w:pos="5040"/>
+        </w:tabs>
+        <w:ind w:left="5040" w:hanging="360"/>
+      </w:pPr>
+      <w:rPr>
+        <w:rFonts w:ascii="Symbol" w:hAnsi="Symbol" w:hint="default"/>
+        <w:sz w:val="20"/>
+      </w:rPr>
+    </w:lvl>
+    <w:lvl w:ilvl="7" w:tentative="1">
+      <w:start w:val="1"/>
+      <w:numFmt w:val="bullet"/>
+      <w:lvlText w:val=""/>
+      <w:lvlJc w:val="left"/>
+      <w:pPr>
+        <w:tabs>
+          <w:tab w:val="num" w:pos="5760"/>
+        </w:tabs>
+        <w:ind w:left="5760" w:hanging="360"/>
+      </w:pPr>
+      <w:rPr>
+        <w:rFonts w:ascii="Symbol" w:hAnsi="Symbol" w:hint="default"/>
+        <w:sz w:val="20"/>
+      </w:rPr>
+    </w:lvl>
+    <w:lvl w:ilvl="8" w:tentative="1">
+      <w:start w:val="1"/>
+      <w:numFmt w:val="bullet"/>
+      <w:lvlText w:val=""/>
+      <w:lvlJc w:val="left"/>
+      <w:pPr>
+        <w:tabs>
+          <w:tab w:val="num" w:pos="6480"/>
+        </w:tabs>
+        <w:ind w:left="6480" w:hanging="360"/>
+      </w:pPr>
+      <w:rPr>
+        <w:rFonts w:ascii="Symbol" w:hAnsi="Symbol" w:hint="default"/>
+        <w:sz w:val="20"/>
+      </w:rPr>
+    </w:lvl>
+  </w:abstractNum>
+  <w:abstractNum w:abstractNumId="6">
+    <w:nsid w:val="310C6514"/>
+    <w:multiLevelType w:val="multilevel"/>
+    <w:tmpl w:val="E9A4FA48"/>
+    <w:lvl w:ilvl="0">
+      <w:start w:val="1"/>
+      <w:numFmt w:val="bullet"/>
+      <w:lvlText w:val=""/>
+      <w:lvlJc w:val="left"/>
+      <w:pPr>
+        <w:tabs>
+          <w:tab w:val="num" w:pos="720"/>
+        </w:tabs>
+        <w:ind w:left="720" w:hanging="360"/>
+      </w:pPr>
+      <w:rPr>
+        <w:rFonts w:ascii="Symbol" w:hAnsi="Symbol" w:hint="default"/>
+        <w:sz w:val="20"/>
+      </w:rPr>
+    </w:lvl>
+    <w:lvl w:ilvl="1" w:tentative="1">
+      <w:start w:val="1"/>
+      <w:numFmt w:val="bullet"/>
+      <w:lvlText w:val="o"/>
+      <w:lvlJc w:val="left"/>
+      <w:pPr>
+        <w:tabs>
+          <w:tab w:val="num" w:pos="1440"/>
+        </w:tabs>
+        <w:ind w:left="1440" w:hanging="360"/>
+      </w:pPr>
+      <w:rPr>
+        <w:rFonts w:ascii="Courier New" w:hAnsi="Courier New" w:hint="default"/>
+        <w:sz w:val="20"/>
+      </w:rPr>
+    </w:lvl>
+    <w:lvl w:ilvl="2" w:tentative="1">
+      <w:start w:val="1"/>
+      <w:numFmt w:val="bullet"/>
+      <w:lvlText w:val=""/>
+      <w:lvlJc w:val="left"/>
+      <w:pPr>
+        <w:tabs>
+          <w:tab w:val="num" w:pos="2160"/>
+        </w:tabs>
+        <w:ind w:left="2160" w:hanging="360"/>
+      </w:pPr>
+      <w:rPr>
+        <w:rFonts w:ascii="Wingdings" w:hAnsi="Wingdings" w:hint="default"/>
+        <w:sz w:val="20"/>
+      </w:rPr>
+    </w:lvl>
+    <w:lvl w:ilvl="3" w:tentative="1">
+      <w:start w:val="1"/>
+      <w:numFmt w:val="bullet"/>
+      <w:lvlText w:val=""/>
+      <w:lvlJc w:val="left"/>
+      <w:pPr>
+        <w:tabs>
+          <w:tab w:val="num" w:pos="2880"/>
+        </w:tabs>
+        <w:ind w:left="2880" w:hanging="360"/>
+      </w:pPr>
+      <w:rPr>
+        <w:rFonts w:ascii="Wingdings" w:hAnsi="Wingdings" w:hint="default"/>
+        <w:sz w:val="20"/>
+      </w:rPr>
+    </w:lvl>
+    <w:lvl w:ilvl="4" w:tentative="1">
+      <w:start w:val="1"/>
+      <w:numFmt w:val="bullet"/>
+      <w:lvlText w:val=""/>
+      <w:lvlJc w:val="left"/>
+      <w:pPr>
+        <w:tabs>
+          <w:tab w:val="num" w:pos="3600"/>
+        </w:tabs>
+        <w:ind w:left="3600" w:hanging="360"/>
+      </w:pPr>
+      <w:rPr>
+        <w:rFonts w:ascii="Wingdings" w:hAnsi="Wingdings" w:hint="default"/>
+        <w:sz w:val="20"/>
+      </w:rPr>
+    </w:lvl>
+    <w:lvl w:ilvl="5" w:tentative="1">
+      <w:start w:val="1"/>
+      <w:numFmt w:val="bullet"/>
+      <w:lvlText w:val=""/>
+      <w:lvlJc w:val="left"/>
+      <w:pPr>
+        <w:tabs>
+          <w:tab w:val="num" w:pos="4320"/>
+        </w:tabs>
+        <w:ind w:left="4320" w:hanging="360"/>
+      </w:pPr>
+      <w:rPr>
+        <w:rFonts w:ascii="Wingdings" w:hAnsi="Wingdings" w:hint="default"/>
+        <w:sz w:val="20"/>
+      </w:rPr>
+    </w:lvl>
+    <w:lvl w:ilvl="6" w:tentative="1">
+      <w:start w:val="1"/>
+      <w:numFmt w:val="bullet"/>
+      <w:lvlText w:val=""/>
+      <w:lvlJc w:val="left"/>
+      <w:pPr>
+        <w:tabs>
+          <w:tab w:val="num" w:pos="5040"/>
+        </w:tabs>
+        <w:ind w:left="5040" w:hanging="360"/>
+      </w:pPr>
+      <w:rPr>
+        <w:rFonts w:ascii="Wingdings" w:hAnsi="Wingdings" w:hint="default"/>
+        <w:sz w:val="20"/>
+      </w:rPr>
+    </w:lvl>
+    <w:lvl w:ilvl="7" w:tentative="1">
+      <w:start w:val="1"/>
+      <w:numFmt w:val="bullet"/>
+      <w:lvlText w:val=""/>
+      <w:lvlJc w:val="left"/>
+      <w:pPr>
+        <w:tabs>
+          <w:tab w:val="num" w:pos="5760"/>
+        </w:tabs>
+        <w:ind w:left="5760" w:hanging="360"/>
+      </w:pPr>
+      <w:rPr>
+        <w:rFonts w:ascii="Wingdings" w:hAnsi="Wingdings" w:hint="default"/>
+        <w:sz w:val="20"/>
+      </w:rPr>
+    </w:lvl>
+    <w:lvl w:ilvl="8" w:tentative="1">
+      <w:start w:val="1"/>
+      <w:numFmt w:val="bullet"/>
+      <w:lvlText w:val=""/>
+      <w:lvlJc w:val="left"/>
+      <w:pPr>
+        <w:tabs>
+          <w:tab w:val="num" w:pos="6480"/>
+        </w:tabs>
+        <w:ind w:left="6480" w:hanging="360"/>
+      </w:pPr>
+      <w:rPr>
+        <w:rFonts w:ascii="Wingdings" w:hAnsi="Wingdings" w:hint="default"/>
+        <w:sz w:val="20"/>
+      </w:rPr>
+    </w:lvl>
+  </w:abstractNum>
+  <w:abstractNum w:abstractNumId="7">
     <w:nsid w:val="3C007C06"/>
     <w:multiLevelType w:val="multilevel"/>
     <w:tmpl w:val="A1E68680"/>
@@ -3498,7 +5383,156 @@
       </w:rPr>
     </w:lvl>
   </w:abstractNum>
-  <w:abstractNum w:abstractNumId="5">
+  <w:abstractNum w:abstractNumId="8">
+    <w:nsid w:val="3CCF09B2"/>
+    <w:multiLevelType w:val="multilevel"/>
+    <w:tmpl w:val="5B28A9C8"/>
+    <w:lvl w:ilvl="0">
+      <w:start w:val="1"/>
+      <w:numFmt w:val="bullet"/>
+      <w:lvlText w:val=""/>
+      <w:lvlJc w:val="left"/>
+      <w:pPr>
+        <w:tabs>
+          <w:tab w:val="num" w:pos="720"/>
+        </w:tabs>
+        <w:ind w:left="720" w:hanging="360"/>
+      </w:pPr>
+      <w:rPr>
+        <w:rFonts w:ascii="Symbol" w:hAnsi="Symbol" w:hint="default"/>
+        <w:sz w:val="20"/>
+      </w:rPr>
+    </w:lvl>
+    <w:lvl w:ilvl="1" w:tentative="1">
+      <w:start w:val="1"/>
+      <w:numFmt w:val="bullet"/>
+      <w:lvlText w:val="o"/>
+      <w:lvlJc w:val="left"/>
+      <w:pPr>
+        <w:tabs>
+          <w:tab w:val="num" w:pos="1440"/>
+        </w:tabs>
+        <w:ind w:left="1440" w:hanging="360"/>
+      </w:pPr>
+      <w:rPr>
+        <w:rFonts w:ascii="Courier New" w:hAnsi="Courier New" w:hint="default"/>
+        <w:sz w:val="20"/>
+      </w:rPr>
+    </w:lvl>
+    <w:lvl w:ilvl="2" w:tentative="1">
+      <w:start w:val="1"/>
+      <w:numFmt w:val="bullet"/>
+      <w:lvlText w:val=""/>
+      <w:lvlJc w:val="left"/>
+      <w:pPr>
+        <w:tabs>
+          <w:tab w:val="num" w:pos="2160"/>
+        </w:tabs>
+        <w:ind w:left="2160" w:hanging="360"/>
+      </w:pPr>
+      <w:rPr>
+        <w:rFonts w:ascii="Wingdings" w:hAnsi="Wingdings" w:hint="default"/>
+        <w:sz w:val="20"/>
+      </w:rPr>
+    </w:lvl>
+    <w:lvl w:ilvl="3" w:tentative="1">
+      <w:start w:val="1"/>
+      <w:numFmt w:val="bullet"/>
+      <w:lvlText w:val=""/>
+      <w:lvlJc w:val="left"/>
+      <w:pPr>
+        <w:tabs>
+          <w:tab w:val="num" w:pos="2880"/>
+        </w:tabs>
+        <w:ind w:left="2880" w:hanging="360"/>
+      </w:pPr>
+      <w:rPr>
+        <w:rFonts w:ascii="Wingdings" w:hAnsi="Wingdings" w:hint="default"/>
+        <w:sz w:val="20"/>
+      </w:rPr>
+    </w:lvl>
+    <w:lvl w:ilvl="4" w:tentative="1">
+      <w:start w:val="1"/>
+      <w:numFmt w:val="bullet"/>
+      <w:lvlText w:val=""/>
+      <w:lvlJc w:val="left"/>
+      <w:pPr>
+        <w:tabs>
+          <w:tab w:val="num" w:pos="3600"/>
+        </w:tabs>
+        <w:ind w:left="3600" w:hanging="360"/>
+      </w:pPr>
+      <w:rPr>
+        <w:rFonts w:ascii="Wingdings" w:hAnsi="Wingdings" w:hint="default"/>
+        <w:sz w:val="20"/>
+      </w:rPr>
+    </w:lvl>
+    <w:lvl w:ilvl="5" w:tentative="1">
+      <w:start w:val="1"/>
+      <w:numFmt w:val="bullet"/>
+      <w:lvlText w:val=""/>
+      <w:lvlJc w:val="left"/>
+      <w:pPr>
+        <w:tabs>
+          <w:tab w:val="num" w:pos="4320"/>
+        </w:tabs>
+        <w:ind w:left="4320" w:hanging="360"/>
+      </w:pPr>
+      <w:rPr>
+        <w:rFonts w:ascii="Wingdings" w:hAnsi="Wingdings" w:hint="default"/>
+        <w:sz w:val="20"/>
+      </w:rPr>
+    </w:lvl>
+    <w:lvl w:ilvl="6" w:tentative="1">
+      <w:start w:val="1"/>
+      <w:numFmt w:val="bullet"/>
+      <w:lvlText w:val=""/>
+      <w:lvlJc w:val="left"/>
+      <w:pPr>
+        <w:tabs>
+          <w:tab w:val="num" w:pos="5040"/>
+        </w:tabs>
+        <w:ind w:left="5040" w:hanging="360"/>
+      </w:pPr>
+      <w:rPr>
+        <w:rFonts w:ascii="Wingdings" w:hAnsi="Wingdings" w:hint="default"/>
+        <w:sz w:val="20"/>
+      </w:rPr>
+    </w:lvl>
+    <w:lvl w:ilvl="7" w:tentative="1">
+      <w:start w:val="1"/>
+      <w:numFmt w:val="bullet"/>
+      <w:lvlText w:val=""/>
+      <w:lvlJc w:val="left"/>
+      <w:pPr>
+        <w:tabs>
+          <w:tab w:val="num" w:pos="5760"/>
+        </w:tabs>
+        <w:ind w:left="5760" w:hanging="360"/>
+      </w:pPr>
+      <w:rPr>
+        <w:rFonts w:ascii="Wingdings" w:hAnsi="Wingdings" w:hint="default"/>
+        <w:sz w:val="20"/>
+      </w:rPr>
+    </w:lvl>
+    <w:lvl w:ilvl="8" w:tentative="1">
+      <w:start w:val="1"/>
+      <w:numFmt w:val="bullet"/>
+      <w:lvlText w:val=""/>
+      <w:lvlJc w:val="left"/>
+      <w:pPr>
+        <w:tabs>
+          <w:tab w:val="num" w:pos="6480"/>
+        </w:tabs>
+        <w:ind w:left="6480" w:hanging="360"/>
+      </w:pPr>
+      <w:rPr>
+        <w:rFonts w:ascii="Wingdings" w:hAnsi="Wingdings" w:hint="default"/>
+        <w:sz w:val="20"/>
+      </w:rPr>
+    </w:lvl>
+  </w:abstractNum>
+  <w:abstractNum w:abstractNumId="9">
     <w:nsid w:val="41DD77E4"/>
     <w:multiLevelType w:val="multilevel"/>
     <w:tmpl w:val="8562A1DC"/>
@@ -3647,7 +5681,156 @@
       </w:rPr>
     </w:lvl>
   </w:abstractNum>
-  <w:abstractNum w:abstractNumId="6">
+  <w:abstractNum w:abstractNumId="10">
+    <w:nsid w:val="422124DE"/>
+    <w:multiLevelType w:val="multilevel"/>
+    <w:tmpl w:val="390E4388"/>
+    <w:lvl w:ilvl="0">
+      <w:start w:val="1"/>
+      <w:numFmt w:val="bullet"/>
+      <w:lvlText w:val=""/>
+      <w:lvlJc w:val="left"/>
+      <w:pPr>
+        <w:tabs>
+          <w:tab w:val="num" w:pos="720"/>
+        </w:tabs>
+        <w:ind w:left="720" w:hanging="360"/>
+      </w:pPr>
+      <w:rPr>
+        <w:rFonts w:ascii="Symbol" w:hAnsi="Symbol" w:hint="default"/>
+        <w:sz w:val="20"/>
+      </w:rPr>
+    </w:lvl>
+    <w:lvl w:ilvl="1" w:tentative="1">
+      <w:start w:val="1"/>
+      <w:numFmt w:val="bullet"/>
+      <w:lvlText w:val=""/>
+      <w:lvlJc w:val="left"/>
+      <w:pPr>
+        <w:tabs>
+          <w:tab w:val="num" w:pos="1440"/>
+        </w:tabs>
+        <w:ind w:left="1440" w:hanging="360"/>
+      </w:pPr>
+      <w:rPr>
+        <w:rFonts w:ascii="Symbol" w:hAnsi="Symbol" w:hint="default"/>
+        <w:sz w:val="20"/>
+      </w:rPr>
+    </w:lvl>
+    <w:lvl w:ilvl="2" w:tentative="1">
+      <w:start w:val="1"/>
+      <w:numFmt w:val="bullet"/>
+      <w:lvlText w:val=""/>
+      <w:lvlJc w:val="left"/>
+      <w:pPr>
+        <w:tabs>
+          <w:tab w:val="num" w:pos="2160"/>
+        </w:tabs>
+        <w:ind w:left="2160" w:hanging="360"/>
+      </w:pPr>
+      <w:rPr>
+        <w:rFonts w:ascii="Symbol" w:hAnsi="Symbol" w:hint="default"/>
+        <w:sz w:val="20"/>
+      </w:rPr>
+    </w:lvl>
+    <w:lvl w:ilvl="3" w:tentative="1">
+      <w:start w:val="1"/>
+      <w:numFmt w:val="bullet"/>
+      <w:lvlText w:val=""/>
+      <w:lvlJc w:val="left"/>
+      <w:pPr>
+        <w:tabs>
+          <w:tab w:val="num" w:pos="2880"/>
+        </w:tabs>
+        <w:ind w:left="2880" w:hanging="360"/>
+      </w:pPr>
+      <w:rPr>
+        <w:rFonts w:ascii="Symbol" w:hAnsi="Symbol" w:hint="default"/>
+        <w:sz w:val="20"/>
+      </w:rPr>
+    </w:lvl>
+    <w:lvl w:ilvl="4" w:tentative="1">
+      <w:start w:val="1"/>
+      <w:numFmt w:val="bullet"/>
+      <w:lvlText w:val=""/>
+      <w:lvlJc w:val="left"/>
+      <w:pPr>
+        <w:tabs>
+          <w:tab w:val="num" w:pos="3600"/>
+        </w:tabs>
+        <w:ind w:left="3600" w:hanging="360"/>
+      </w:pPr>
+      <w:rPr>
+        <w:rFonts w:ascii="Symbol" w:hAnsi="Symbol" w:hint="default"/>
+        <w:sz w:val="20"/>
+      </w:rPr>
+    </w:lvl>
+    <w:lvl w:ilvl="5" w:tentative="1">
+      <w:start w:val="1"/>
+      <w:numFmt w:val="bullet"/>
+      <w:lvlText w:val=""/>
+      <w:lvlJc w:val="left"/>
+      <w:pPr>
+        <w:tabs>
+          <w:tab w:val="num" w:pos="4320"/>
+        </w:tabs>
+        <w:ind w:left="4320" w:hanging="360"/>
+      </w:pPr>
+      <w:rPr>
+        <w:rFonts w:ascii="Symbol" w:hAnsi="Symbol" w:hint="default"/>
+        <w:sz w:val="20"/>
+      </w:rPr>
+    </w:lvl>
+    <w:lvl w:ilvl="6" w:tentative="1">
+      <w:start w:val="1"/>
+      <w:numFmt w:val="bullet"/>
+      <w:lvlText w:val=""/>
+      <w:lvlJc w:val="left"/>
+      <w:pPr>
+        <w:tabs>
+          <w:tab w:val="num" w:pos="5040"/>
+        </w:tabs>
+        <w:ind w:left="5040" w:hanging="360"/>
+      </w:pPr>
+      <w:rPr>
+        <w:rFonts w:ascii="Symbol" w:hAnsi="Symbol" w:hint="default"/>
+        <w:sz w:val="20"/>
+      </w:rPr>
+    </w:lvl>
+    <w:lvl w:ilvl="7" w:tentative="1">
+      <w:start w:val="1"/>
+      <w:numFmt w:val="bullet"/>
+      <w:lvlText w:val=""/>
+      <w:lvlJc w:val="left"/>
+      <w:pPr>
+        <w:tabs>
+          <w:tab w:val="num" w:pos="5760"/>
+        </w:tabs>
+        <w:ind w:left="5760" w:hanging="360"/>
+      </w:pPr>
+      <w:rPr>
+        <w:rFonts w:ascii="Symbol" w:hAnsi="Symbol" w:hint="default"/>
+        <w:sz w:val="20"/>
+      </w:rPr>
+    </w:lvl>
+    <w:lvl w:ilvl="8" w:tentative="1">
+      <w:start w:val="1"/>
+      <w:numFmt w:val="bullet"/>
+      <w:lvlText w:val=""/>
+      <w:lvlJc w:val="left"/>
+      <w:pPr>
+        <w:tabs>
+          <w:tab w:val="num" w:pos="6480"/>
+        </w:tabs>
+        <w:ind w:left="6480" w:hanging="360"/>
+      </w:pPr>
+      <w:rPr>
+        <w:rFonts w:ascii="Symbol" w:hAnsi="Symbol" w:hint="default"/>
+        <w:sz w:val="20"/>
+      </w:rPr>
+    </w:lvl>
+  </w:abstractNum>
+  <w:abstractNum w:abstractNumId="11">
     <w:nsid w:val="475377A7"/>
     <w:multiLevelType w:val="multilevel"/>
     <w:tmpl w:val="29A0466A"/>
@@ -3796,7 +5979,156 @@
       </w:rPr>
     </w:lvl>
   </w:abstractNum>
-  <w:abstractNum w:abstractNumId="7">
+  <w:abstractNum w:abstractNumId="12">
+    <w:nsid w:val="4A282DEC"/>
+    <w:multiLevelType w:val="multilevel"/>
+    <w:tmpl w:val="F8047C1C"/>
+    <w:lvl w:ilvl="0">
+      <w:start w:val="1"/>
+      <w:numFmt w:val="bullet"/>
+      <w:lvlText w:val=""/>
+      <w:lvlJc w:val="left"/>
+      <w:pPr>
+        <w:tabs>
+          <w:tab w:val="num" w:pos="720"/>
+        </w:tabs>
+        <w:ind w:left="720" w:hanging="360"/>
+      </w:pPr>
+      <w:rPr>
+        <w:rFonts w:ascii="Symbol" w:hAnsi="Symbol" w:hint="default"/>
+        <w:sz w:val="20"/>
+      </w:rPr>
+    </w:lvl>
+    <w:lvl w:ilvl="1">
+      <w:start w:val="1"/>
+      <w:numFmt w:val="bullet"/>
+      <w:lvlText w:val=""/>
+      <w:lvlJc w:val="left"/>
+      <w:pPr>
+        <w:tabs>
+          <w:tab w:val="num" w:pos="1440"/>
+        </w:tabs>
+        <w:ind w:left="1440" w:hanging="360"/>
+      </w:pPr>
+      <w:rPr>
+        <w:rFonts w:ascii="Symbol" w:hAnsi="Symbol" w:hint="default"/>
+        <w:sz w:val="20"/>
+      </w:rPr>
+    </w:lvl>
+    <w:lvl w:ilvl="2" w:tentative="1">
+      <w:start w:val="1"/>
+      <w:numFmt w:val="bullet"/>
+      <w:lvlText w:val=""/>
+      <w:lvlJc w:val="left"/>
+      <w:pPr>
+        <w:tabs>
+          <w:tab w:val="num" w:pos="2160"/>
+        </w:tabs>
+        <w:ind w:left="2160" w:hanging="360"/>
+      </w:pPr>
+      <w:rPr>
+        <w:rFonts w:ascii="Symbol" w:hAnsi="Symbol" w:hint="default"/>
+        <w:sz w:val="20"/>
+      </w:rPr>
+    </w:lvl>
+    <w:lvl w:ilvl="3" w:tentative="1">
+      <w:start w:val="1"/>
+      <w:numFmt w:val="bullet"/>
+      <w:lvlText w:val=""/>
+      <w:lvlJc w:val="left"/>
+      <w:pPr>
+        <w:tabs>
+          <w:tab w:val="num" w:pos="2880"/>
+        </w:tabs>
+        <w:ind w:left="2880" w:hanging="360"/>
+      </w:pPr>
+      <w:rPr>
+        <w:rFonts w:ascii="Symbol" w:hAnsi="Symbol" w:hint="default"/>
+        <w:sz w:val="20"/>
+      </w:rPr>
+    </w:lvl>
+    <w:lvl w:ilvl="4" w:tentative="1">
+      <w:start w:val="1"/>
+      <w:numFmt w:val="bullet"/>
+      <w:lvlText w:val=""/>
+      <w:lvlJc w:val="left"/>
+      <w:pPr>
+        <w:tabs>
+          <w:tab w:val="num" w:pos="3600"/>
+        </w:tabs>
+        <w:ind w:left="3600" w:hanging="360"/>
+      </w:pPr>
+      <w:rPr>
+        <w:rFonts w:ascii="Symbol" w:hAnsi="Symbol" w:hint="default"/>
+        <w:sz w:val="20"/>
+      </w:rPr>
+    </w:lvl>
+    <w:lvl w:ilvl="5" w:tentative="1">
+      <w:start w:val="1"/>
+      <w:numFmt w:val="bullet"/>
+      <w:lvlText w:val=""/>
+      <w:lvlJc w:val="left"/>
+      <w:pPr>
+        <w:tabs>
+          <w:tab w:val="num" w:pos="4320"/>
+        </w:tabs>
+        <w:ind w:left="4320" w:hanging="360"/>
+      </w:pPr>
+      <w:rPr>
+        <w:rFonts w:ascii="Symbol" w:hAnsi="Symbol" w:hint="default"/>
+        <w:sz w:val="20"/>
+      </w:rPr>
+    </w:lvl>
+    <w:lvl w:ilvl="6" w:tentative="1">
+      <w:start w:val="1"/>
+      <w:numFmt w:val="bullet"/>
+      <w:lvlText w:val=""/>
+      <w:lvlJc w:val="left"/>
+      <w:pPr>
+        <w:tabs>
+          <w:tab w:val="num" w:pos="5040"/>
+        </w:tabs>
+        <w:ind w:left="5040" w:hanging="360"/>
+      </w:pPr>
+      <w:rPr>
+        <w:rFonts w:ascii="Symbol" w:hAnsi="Symbol" w:hint="default"/>
+        <w:sz w:val="20"/>
+      </w:rPr>
+    </w:lvl>
+    <w:lvl w:ilvl="7" w:tentative="1">
+      <w:start w:val="1"/>
+      <w:numFmt w:val="bullet"/>
+      <w:lvlText w:val=""/>
+      <w:lvlJc w:val="left"/>
+      <w:pPr>
+        <w:tabs>
+          <w:tab w:val="num" w:pos="5760"/>
+        </w:tabs>
+        <w:ind w:left="5760" w:hanging="360"/>
+      </w:pPr>
+      <w:rPr>
+        <w:rFonts w:ascii="Symbol" w:hAnsi="Symbol" w:hint="default"/>
+        <w:sz w:val="20"/>
+      </w:rPr>
+    </w:lvl>
+    <w:lvl w:ilvl="8" w:tentative="1">
+      <w:start w:val="1"/>
+      <w:numFmt w:val="bullet"/>
+      <w:lvlText w:val=""/>
+      <w:lvlJc w:val="left"/>
+      <w:pPr>
+        <w:tabs>
+          <w:tab w:val="num" w:pos="6480"/>
+        </w:tabs>
+        <w:ind w:left="6480" w:hanging="360"/>
+      </w:pPr>
+      <w:rPr>
+        <w:rFonts w:ascii="Symbol" w:hAnsi="Symbol" w:hint="default"/>
+        <w:sz w:val="20"/>
+      </w:rPr>
+    </w:lvl>
+  </w:abstractNum>
+  <w:abstractNum w:abstractNumId="13">
     <w:nsid w:val="4C1D2820"/>
     <w:multiLevelType w:val="multilevel"/>
     <w:tmpl w:val="3500BF18"/>
@@ -3945,7 +6277,7 @@
       </w:rPr>
     </w:lvl>
   </w:abstractNum>
-  <w:abstractNum w:abstractNumId="8">
+  <w:abstractNum w:abstractNumId="14">
     <w:nsid w:val="4D71222C"/>
     <w:multiLevelType w:val="hybridMultilevel"/>
     <w:tmpl w:val="51CA3878"/>
@@ -4058,7 +6390,7 @@
       </w:rPr>
     </w:lvl>
   </w:abstractNum>
-  <w:abstractNum w:abstractNumId="9">
+  <w:abstractNum w:abstractNumId="15">
     <w:nsid w:val="4F7F145E"/>
     <w:multiLevelType w:val="multilevel"/>
     <w:tmpl w:val="428C46B0"/>
@@ -4207,7 +6539,156 @@
       </w:rPr>
     </w:lvl>
   </w:abstractNum>
-  <w:abstractNum w:abstractNumId="10">
+  <w:abstractNum w:abstractNumId="16">
+    <w:nsid w:val="50324396"/>
+    <w:multiLevelType w:val="multilevel"/>
+    <w:tmpl w:val="2A4E390A"/>
+    <w:lvl w:ilvl="0">
+      <w:start w:val="1"/>
+      <w:numFmt w:val="bullet"/>
+      <w:lvlText w:val=""/>
+      <w:lvlJc w:val="left"/>
+      <w:pPr>
+        <w:tabs>
+          <w:tab w:val="num" w:pos="720"/>
+        </w:tabs>
+        <w:ind w:left="720" w:hanging="360"/>
+      </w:pPr>
+      <w:rPr>
+        <w:rFonts w:ascii="Symbol" w:hAnsi="Symbol" w:hint="default"/>
+        <w:sz w:val="20"/>
+      </w:rPr>
+    </w:lvl>
+    <w:lvl w:ilvl="1" w:tentative="1">
+      <w:start w:val="1"/>
+      <w:numFmt w:val="bullet"/>
+      <w:lvlText w:val=""/>
+      <w:lvlJc w:val="left"/>
+      <w:pPr>
+        <w:tabs>
+          <w:tab w:val="num" w:pos="1440"/>
+        </w:tabs>
+        <w:ind w:left="1440" w:hanging="360"/>
+      </w:pPr>
+      <w:rPr>
+        <w:rFonts w:ascii="Symbol" w:hAnsi="Symbol" w:hint="default"/>
+        <w:sz w:val="20"/>
+      </w:rPr>
+    </w:lvl>
+    <w:lvl w:ilvl="2" w:tentative="1">
+      <w:start w:val="1"/>
+      <w:numFmt w:val="bullet"/>
+      <w:lvlText w:val=""/>
+      <w:lvlJc w:val="left"/>
+      <w:pPr>
+        <w:tabs>
+          <w:tab w:val="num" w:pos="2160"/>
+        </w:tabs>
+        <w:ind w:left="2160" w:hanging="360"/>
+      </w:pPr>
+      <w:rPr>
+        <w:rFonts w:ascii="Symbol" w:hAnsi="Symbol" w:hint="default"/>
+        <w:sz w:val="20"/>
+      </w:rPr>
+    </w:lvl>
+    <w:lvl w:ilvl="3" w:tentative="1">
+      <w:start w:val="1"/>
+      <w:numFmt w:val="bullet"/>
+      <w:lvlText w:val=""/>
+      <w:lvlJc w:val="left"/>
+      <w:pPr>
+        <w:tabs>
+          <w:tab w:val="num" w:pos="2880"/>
+        </w:tabs>
+        <w:ind w:left="2880" w:hanging="360"/>
+      </w:pPr>
+      <w:rPr>
+        <w:rFonts w:ascii="Symbol" w:hAnsi="Symbol" w:hint="default"/>
+        <w:sz w:val="20"/>
+      </w:rPr>
+    </w:lvl>
+    <w:lvl w:ilvl="4" w:tentative="1">
+      <w:start w:val="1"/>
+      <w:numFmt w:val="bullet"/>
+      <w:lvlText w:val=""/>
+      <w:lvlJc w:val="left"/>
+      <w:pPr>
+        <w:tabs>
+          <w:tab w:val="num" w:pos="3600"/>
+        </w:tabs>
+        <w:ind w:left="3600" w:hanging="360"/>
+      </w:pPr>
+      <w:rPr>
+        <w:rFonts w:ascii="Symbol" w:hAnsi="Symbol" w:hint="default"/>
+        <w:sz w:val="20"/>
+      </w:rPr>
+    </w:lvl>
+    <w:lvl w:ilvl="5" w:tentative="1">
+      <w:start w:val="1"/>
+      <w:numFmt w:val="bullet"/>
+      <w:lvlText w:val=""/>
+      <w:lvlJc w:val="left"/>
+      <w:pPr>
+        <w:tabs>
+          <w:tab w:val="num" w:pos="4320"/>
+        </w:tabs>
+        <w:ind w:left="4320" w:hanging="360"/>
+      </w:pPr>
+      <w:rPr>
+        <w:rFonts w:ascii="Symbol" w:hAnsi="Symbol" w:hint="default"/>
+        <w:sz w:val="20"/>
+      </w:rPr>
+    </w:lvl>
+    <w:lvl w:ilvl="6" w:tentative="1">
+      <w:start w:val="1"/>
+      <w:numFmt w:val="bullet"/>
+      <w:lvlText w:val=""/>
+      <w:lvlJc w:val="left"/>
+      <w:pPr>
+        <w:tabs>
+          <w:tab w:val="num" w:pos="5040"/>
+        </w:tabs>
+        <w:ind w:left="5040" w:hanging="360"/>
+      </w:pPr>
+      <w:rPr>
+        <w:rFonts w:ascii="Symbol" w:hAnsi="Symbol" w:hint="default"/>
+        <w:sz w:val="20"/>
+      </w:rPr>
+    </w:lvl>
+    <w:lvl w:ilvl="7" w:tentative="1">
+      <w:start w:val="1"/>
+      <w:numFmt w:val="bullet"/>
+      <w:lvlText w:val=""/>
+      <w:lvlJc w:val="left"/>
+      <w:pPr>
+        <w:tabs>
+          <w:tab w:val="num" w:pos="5760"/>
+        </w:tabs>
+        <w:ind w:left="5760" w:hanging="360"/>
+      </w:pPr>
+      <w:rPr>
+        <w:rFonts w:ascii="Symbol" w:hAnsi="Symbol" w:hint="default"/>
+        <w:sz w:val="20"/>
+      </w:rPr>
+    </w:lvl>
+    <w:lvl w:ilvl="8" w:tentative="1">
+      <w:start w:val="1"/>
+      <w:numFmt w:val="bullet"/>
+      <w:lvlText w:val=""/>
+      <w:lvlJc w:val="left"/>
+      <w:pPr>
+        <w:tabs>
+          <w:tab w:val="num" w:pos="6480"/>
+        </w:tabs>
+        <w:ind w:left="6480" w:hanging="360"/>
+      </w:pPr>
+      <w:rPr>
+        <w:rFonts w:ascii="Symbol" w:hAnsi="Symbol" w:hint="default"/>
+        <w:sz w:val="20"/>
+      </w:rPr>
+    </w:lvl>
+  </w:abstractNum>
+  <w:abstractNum w:abstractNumId="17">
     <w:nsid w:val="5162626B"/>
     <w:multiLevelType w:val="multilevel"/>
     <w:tmpl w:val="B720BC96"/>
@@ -4356,7 +6837,7 @@
       </w:rPr>
     </w:lvl>
   </w:abstractNum>
-  <w:abstractNum w:abstractNumId="11">
+  <w:abstractNum w:abstractNumId="18">
     <w:nsid w:val="525F5849"/>
     <w:multiLevelType w:val="multilevel"/>
     <w:tmpl w:val="3FB6ABB0"/>
@@ -4505,7 +6986,156 @@
       </w:rPr>
     </w:lvl>
   </w:abstractNum>
-  <w:abstractNum w:abstractNumId="12">
+  <w:abstractNum w:abstractNumId="19">
+    <w:nsid w:val="53F943BE"/>
+    <w:multiLevelType w:val="multilevel"/>
+    <w:tmpl w:val="32C6559E"/>
+    <w:lvl w:ilvl="0">
+      <w:start w:val="1"/>
+      <w:numFmt w:val="bullet"/>
+      <w:lvlText w:val=""/>
+      <w:lvlJc w:val="left"/>
+      <w:pPr>
+        <w:tabs>
+          <w:tab w:val="num" w:pos="720"/>
+        </w:tabs>
+        <w:ind w:left="720" w:hanging="360"/>
+      </w:pPr>
+      <w:rPr>
+        <w:rFonts w:ascii="Symbol" w:hAnsi="Symbol" w:hint="default"/>
+        <w:sz w:val="20"/>
+      </w:rPr>
+    </w:lvl>
+    <w:lvl w:ilvl="1" w:tentative="1">
+      <w:start w:val="1"/>
+      <w:numFmt w:val="bullet"/>
+      <w:lvlText w:val=""/>
+      <w:lvlJc w:val="left"/>
+      <w:pPr>
+        <w:tabs>
+          <w:tab w:val="num" w:pos="1440"/>
+        </w:tabs>
+        <w:ind w:left="1440" w:hanging="360"/>
+      </w:pPr>
+      <w:rPr>
+        <w:rFonts w:ascii="Symbol" w:hAnsi="Symbol" w:hint="default"/>
+        <w:sz w:val="20"/>
+      </w:rPr>
+    </w:lvl>
+    <w:lvl w:ilvl="2" w:tentative="1">
+      <w:start w:val="1"/>
+      <w:numFmt w:val="bullet"/>
+      <w:lvlText w:val=""/>
+      <w:lvlJc w:val="left"/>
+      <w:pPr>
+        <w:tabs>
+          <w:tab w:val="num" w:pos="2160"/>
+        </w:tabs>
+        <w:ind w:left="2160" w:hanging="360"/>
+      </w:pPr>
+      <w:rPr>
+        <w:rFonts w:ascii="Symbol" w:hAnsi="Symbol" w:hint="default"/>
+        <w:sz w:val="20"/>
+      </w:rPr>
+    </w:lvl>
+    <w:lvl w:ilvl="3" w:tentative="1">
+      <w:start w:val="1"/>
+      <w:numFmt w:val="bullet"/>
+      <w:lvlText w:val=""/>
+      <w:lvlJc w:val="left"/>
+      <w:pPr>
+        <w:tabs>
+          <w:tab w:val="num" w:pos="2880"/>
+        </w:tabs>
+        <w:ind w:left="2880" w:hanging="360"/>
+      </w:pPr>
+      <w:rPr>
+        <w:rFonts w:ascii="Symbol" w:hAnsi="Symbol" w:hint="default"/>
+        <w:sz w:val="20"/>
+      </w:rPr>
+    </w:lvl>
+    <w:lvl w:ilvl="4" w:tentative="1">
+      <w:start w:val="1"/>
+      <w:numFmt w:val="bullet"/>
+      <w:lvlText w:val=""/>
+      <w:lvlJc w:val="left"/>
+      <w:pPr>
+        <w:tabs>
+          <w:tab w:val="num" w:pos="3600"/>
+        </w:tabs>
+        <w:ind w:left="3600" w:hanging="360"/>
+      </w:pPr>
+      <w:rPr>
+        <w:rFonts w:ascii="Symbol" w:hAnsi="Symbol" w:hint="default"/>
+        <w:sz w:val="20"/>
+      </w:rPr>
+    </w:lvl>
+    <w:lvl w:ilvl="5" w:tentative="1">
+      <w:start w:val="1"/>
+      <w:numFmt w:val="bullet"/>
+      <w:lvlText w:val=""/>
+      <w:lvlJc w:val="left"/>
+      <w:pPr>
+        <w:tabs>
+          <w:tab w:val="num" w:pos="4320"/>
+        </w:tabs>
+        <w:ind w:left="4320" w:hanging="360"/>
+      </w:pPr>
+      <w:rPr>
+        <w:rFonts w:ascii="Symbol" w:hAnsi="Symbol" w:hint="default"/>
+        <w:sz w:val="20"/>
+      </w:rPr>
+    </w:lvl>
+    <w:lvl w:ilvl="6" w:tentative="1">
+      <w:start w:val="1"/>
+      <w:numFmt w:val="bullet"/>
+      <w:lvlText w:val=""/>
+      <w:lvlJc w:val="left"/>
+      <w:pPr>
+        <w:tabs>
+          <w:tab w:val="num" w:pos="5040"/>
+        </w:tabs>
+        <w:ind w:left="5040" w:hanging="360"/>
+      </w:pPr>
+      <w:rPr>
+        <w:rFonts w:ascii="Symbol" w:hAnsi="Symbol" w:hint="default"/>
+        <w:sz w:val="20"/>
+      </w:rPr>
+    </w:lvl>
+    <w:lvl w:ilvl="7" w:tentative="1">
+      <w:start w:val="1"/>
+      <w:numFmt w:val="bullet"/>
+      <w:lvlText w:val=""/>
+      <w:lvlJc w:val="left"/>
+      <w:pPr>
+        <w:tabs>
+          <w:tab w:val="num" w:pos="5760"/>
+        </w:tabs>
+        <w:ind w:left="5760" w:hanging="360"/>
+      </w:pPr>
+      <w:rPr>
+        <w:rFonts w:ascii="Symbol" w:hAnsi="Symbol" w:hint="default"/>
+        <w:sz w:val="20"/>
+      </w:rPr>
+    </w:lvl>
+    <w:lvl w:ilvl="8" w:tentative="1">
+      <w:start w:val="1"/>
+      <w:numFmt w:val="bullet"/>
+      <w:lvlText w:val=""/>
+      <w:lvlJc w:val="left"/>
+      <w:pPr>
+        <w:tabs>
+          <w:tab w:val="num" w:pos="6480"/>
+        </w:tabs>
+        <w:ind w:left="6480" w:hanging="360"/>
+      </w:pPr>
+      <w:rPr>
+        <w:rFonts w:ascii="Symbol" w:hAnsi="Symbol" w:hint="default"/>
+        <w:sz w:val="20"/>
+      </w:rPr>
+    </w:lvl>
+  </w:abstractNum>
+  <w:abstractNum w:abstractNumId="20">
     <w:nsid w:val="567F7C67"/>
     <w:multiLevelType w:val="hybridMultilevel"/>
     <w:tmpl w:val="994EE808"/>
@@ -4618,7 +7248,7 @@
       </w:rPr>
     </w:lvl>
   </w:abstractNum>
-  <w:abstractNum w:abstractNumId="13">
+  <w:abstractNum w:abstractNumId="21">
     <w:nsid w:val="580D44E1"/>
     <w:multiLevelType w:val="multilevel"/>
     <w:tmpl w:val="6A64D69C"/>
@@ -4767,7 +7397,7 @@
       </w:rPr>
     </w:lvl>
   </w:abstractNum>
-  <w:abstractNum w:abstractNumId="14">
+  <w:abstractNum w:abstractNumId="22">
     <w:nsid w:val="5B1449D8"/>
     <w:multiLevelType w:val="multilevel"/>
     <w:tmpl w:val="3ADEE1D2"/>
@@ -4916,7 +7546,7 @@
       </w:rPr>
     </w:lvl>
   </w:abstractNum>
-  <w:abstractNum w:abstractNumId="15">
+  <w:abstractNum w:abstractNumId="23">
     <w:nsid w:val="5DDC1350"/>
     <w:multiLevelType w:val="multilevel"/>
     <w:tmpl w:val="4FE801C0"/>
@@ -5065,7 +7695,305 @@
       </w:rPr>
     </w:lvl>
   </w:abstractNum>
-  <w:abstractNum w:abstractNumId="16">
+  <w:abstractNum w:abstractNumId="24">
+    <w:nsid w:val="68152B09"/>
+    <w:multiLevelType w:val="multilevel"/>
+    <w:tmpl w:val="5522776C"/>
+    <w:lvl w:ilvl="0">
+      <w:start w:val="1"/>
+      <w:numFmt w:val="bullet"/>
+      <w:lvlText w:val=""/>
+      <w:lvlJc w:val="left"/>
+      <w:pPr>
+        <w:tabs>
+          <w:tab w:val="num" w:pos="720"/>
+        </w:tabs>
+        <w:ind w:left="720" w:hanging="360"/>
+      </w:pPr>
+      <w:rPr>
+        <w:rFonts w:ascii="Symbol" w:hAnsi="Symbol" w:hint="default"/>
+        <w:sz w:val="20"/>
+      </w:rPr>
+    </w:lvl>
+    <w:lvl w:ilvl="1">
+      <w:start w:val="1"/>
+      <w:numFmt w:val="bullet"/>
+      <w:lvlText w:val=""/>
+      <w:lvlJc w:val="left"/>
+      <w:pPr>
+        <w:tabs>
+          <w:tab w:val="num" w:pos="1440"/>
+        </w:tabs>
+        <w:ind w:left="1440" w:hanging="360"/>
+      </w:pPr>
+      <w:rPr>
+        <w:rFonts w:ascii="Symbol" w:hAnsi="Symbol" w:hint="default"/>
+        <w:sz w:val="20"/>
+      </w:rPr>
+    </w:lvl>
+    <w:lvl w:ilvl="2" w:tentative="1">
+      <w:start w:val="1"/>
+      <w:numFmt w:val="bullet"/>
+      <w:lvlText w:val=""/>
+      <w:lvlJc w:val="left"/>
+      <w:pPr>
+        <w:tabs>
+          <w:tab w:val="num" w:pos="2160"/>
+        </w:tabs>
+        <w:ind w:left="2160" w:hanging="360"/>
+      </w:pPr>
+      <w:rPr>
+        <w:rFonts w:ascii="Symbol" w:hAnsi="Symbol" w:hint="default"/>
+        <w:sz w:val="20"/>
+      </w:rPr>
+    </w:lvl>
+    <w:lvl w:ilvl="3" w:tentative="1">
+      <w:start w:val="1"/>
+      <w:numFmt w:val="bullet"/>
+      <w:lvlText w:val=""/>
+      <w:lvlJc w:val="left"/>
+      <w:pPr>
+        <w:tabs>
+          <w:tab w:val="num" w:pos="2880"/>
+        </w:tabs>
+        <w:ind w:left="2880" w:hanging="360"/>
+      </w:pPr>
+      <w:rPr>
+        <w:rFonts w:ascii="Symbol" w:hAnsi="Symbol" w:hint="default"/>
+        <w:sz w:val="20"/>
+      </w:rPr>
+    </w:lvl>
+    <w:lvl w:ilvl="4" w:tentative="1">
+      <w:start w:val="1"/>
+      <w:numFmt w:val="bullet"/>
+      <w:lvlText w:val=""/>
+      <w:lvlJc w:val="left"/>
+      <w:pPr>
+        <w:tabs>
+          <w:tab w:val="num" w:pos="3600"/>
+        </w:tabs>
+        <w:ind w:left="3600" w:hanging="360"/>
+      </w:pPr>
+      <w:rPr>
+        <w:rFonts w:ascii="Symbol" w:hAnsi="Symbol" w:hint="default"/>
+        <w:sz w:val="20"/>
+      </w:rPr>
+    </w:lvl>
+    <w:lvl w:ilvl="5" w:tentative="1">
+      <w:start w:val="1"/>
+      <w:numFmt w:val="bullet"/>
+      <w:lvlText w:val=""/>
+      <w:lvlJc w:val="left"/>
+      <w:pPr>
+        <w:tabs>
+          <w:tab w:val="num" w:pos="4320"/>
+        </w:tabs>
+        <w:ind w:left="4320" w:hanging="360"/>
+      </w:pPr>
+      <w:rPr>
+        <w:rFonts w:ascii="Symbol" w:hAnsi="Symbol" w:hint="default"/>
+        <w:sz w:val="20"/>
+      </w:rPr>
+    </w:lvl>
+    <w:lvl w:ilvl="6" w:tentative="1">
+      <w:start w:val="1"/>
+      <w:numFmt w:val="bullet"/>
+      <w:lvlText w:val=""/>
+      <w:lvlJc w:val="left"/>
+      <w:pPr>
+        <w:tabs>
+          <w:tab w:val="num" w:pos="5040"/>
+        </w:tabs>
+        <w:ind w:left="5040" w:hanging="360"/>
+      </w:pPr>
+      <w:rPr>
+        <w:rFonts w:ascii="Symbol" w:hAnsi="Symbol" w:hint="default"/>
+        <w:sz w:val="20"/>
+      </w:rPr>
+    </w:lvl>
+    <w:lvl w:ilvl="7" w:tentative="1">
+      <w:start w:val="1"/>
+      <w:numFmt w:val="bullet"/>
+      <w:lvlText w:val=""/>
+      <w:lvlJc w:val="left"/>
+      <w:pPr>
+        <w:tabs>
+          <w:tab w:val="num" w:pos="5760"/>
+        </w:tabs>
+        <w:ind w:left="5760" w:hanging="360"/>
+      </w:pPr>
+      <w:rPr>
+        <w:rFonts w:ascii="Symbol" w:hAnsi="Symbol" w:hint="default"/>
+        <w:sz w:val="20"/>
+      </w:rPr>
+    </w:lvl>
+    <w:lvl w:ilvl="8" w:tentative="1">
+      <w:start w:val="1"/>
+      <w:numFmt w:val="bullet"/>
+      <w:lvlText w:val=""/>
+      <w:lvlJc w:val="left"/>
+      <w:pPr>
+        <w:tabs>
+          <w:tab w:val="num" w:pos="6480"/>
+        </w:tabs>
+        <w:ind w:left="6480" w:hanging="360"/>
+      </w:pPr>
+      <w:rPr>
+        <w:rFonts w:ascii="Symbol" w:hAnsi="Symbol" w:hint="default"/>
+        <w:sz w:val="20"/>
+      </w:rPr>
+    </w:lvl>
+  </w:abstractNum>
+  <w:abstractNum w:abstractNumId="25">
+    <w:nsid w:val="6BCF4263"/>
+    <w:multiLevelType w:val="multilevel"/>
+    <w:tmpl w:val="3BA21D84"/>
+    <w:lvl w:ilvl="0">
+      <w:start w:val="1"/>
+      <w:numFmt w:val="bullet"/>
+      <w:lvlText w:val=""/>
+      <w:lvlJc w:val="left"/>
+      <w:pPr>
+        <w:tabs>
+          <w:tab w:val="num" w:pos="720"/>
+        </w:tabs>
+        <w:ind w:left="720" w:hanging="360"/>
+      </w:pPr>
+      <w:rPr>
+        <w:rFonts w:ascii="Symbol" w:hAnsi="Symbol" w:hint="default"/>
+        <w:sz w:val="20"/>
+      </w:rPr>
+    </w:lvl>
+    <w:lvl w:ilvl="1" w:tentative="1">
+      <w:start w:val="1"/>
+      <w:numFmt w:val="bullet"/>
+      <w:lvlText w:val=""/>
+      <w:lvlJc w:val="left"/>
+      <w:pPr>
+        <w:tabs>
+          <w:tab w:val="num" w:pos="1440"/>
+        </w:tabs>
+        <w:ind w:left="1440" w:hanging="360"/>
+      </w:pPr>
+      <w:rPr>
+        <w:rFonts w:ascii="Symbol" w:hAnsi="Symbol" w:hint="default"/>
+        <w:sz w:val="20"/>
+      </w:rPr>
+    </w:lvl>
+    <w:lvl w:ilvl="2" w:tentative="1">
+      <w:start w:val="1"/>
+      <w:numFmt w:val="bullet"/>
+      <w:lvlText w:val=""/>
+      <w:lvlJc w:val="left"/>
+      <w:pPr>
+        <w:tabs>
+          <w:tab w:val="num" w:pos="2160"/>
+        </w:tabs>
+        <w:ind w:left="2160" w:hanging="360"/>
+      </w:pPr>
+      <w:rPr>
+        <w:rFonts w:ascii="Symbol" w:hAnsi="Symbol" w:hint="default"/>
+        <w:sz w:val="20"/>
+      </w:rPr>
+    </w:lvl>
+    <w:lvl w:ilvl="3" w:tentative="1">
+      <w:start w:val="1"/>
+      <w:numFmt w:val="bullet"/>
+      <w:lvlText w:val=""/>
+      <w:lvlJc w:val="left"/>
+      <w:pPr>
+        <w:tabs>
+          <w:tab w:val="num" w:pos="2880"/>
+        </w:tabs>
+        <w:ind w:left="2880" w:hanging="360"/>
+      </w:pPr>
+      <w:rPr>
+        <w:rFonts w:ascii="Symbol" w:hAnsi="Symbol" w:hint="default"/>
+        <w:sz w:val="20"/>
+      </w:rPr>
+    </w:lvl>
+    <w:lvl w:ilvl="4" w:tentative="1">
+      <w:start w:val="1"/>
+      <w:numFmt w:val="bullet"/>
+      <w:lvlText w:val=""/>
+      <w:lvlJc w:val="left"/>
+      <w:pPr>
+        <w:tabs>
+          <w:tab w:val="num" w:pos="3600"/>
+        </w:tabs>
+        <w:ind w:left="3600" w:hanging="360"/>
+      </w:pPr>
+      <w:rPr>
+        <w:rFonts w:ascii="Symbol" w:hAnsi="Symbol" w:hint="default"/>
+        <w:sz w:val="20"/>
+      </w:rPr>
+    </w:lvl>
+    <w:lvl w:ilvl="5" w:tentative="1">
+      <w:start w:val="1"/>
+      <w:numFmt w:val="bullet"/>
+      <w:lvlText w:val=""/>
+      <w:lvlJc w:val="left"/>
+      <w:pPr>
+        <w:tabs>
+          <w:tab w:val="num" w:pos="4320"/>
+        </w:tabs>
+        <w:ind w:left="4320" w:hanging="360"/>
+      </w:pPr>
+      <w:rPr>
+        <w:rFonts w:ascii="Symbol" w:hAnsi="Symbol" w:hint="default"/>
+        <w:sz w:val="20"/>
+      </w:rPr>
+    </w:lvl>
+    <w:lvl w:ilvl="6" w:tentative="1">
+      <w:start w:val="1"/>
+      <w:numFmt w:val="bullet"/>
+      <w:lvlText w:val=""/>
+      <w:lvlJc w:val="left"/>
+      <w:pPr>
+        <w:tabs>
+          <w:tab w:val="num" w:pos="5040"/>
+        </w:tabs>
+        <w:ind w:left="5040" w:hanging="360"/>
+      </w:pPr>
+      <w:rPr>
+        <w:rFonts w:ascii="Symbol" w:hAnsi="Symbol" w:hint="default"/>
+        <w:sz w:val="20"/>
+      </w:rPr>
+    </w:lvl>
+    <w:lvl w:ilvl="7" w:tentative="1">
+      <w:start w:val="1"/>
+      <w:numFmt w:val="bullet"/>
+      <w:lvlText w:val=""/>
+      <w:lvlJc w:val="left"/>
+      <w:pPr>
+        <w:tabs>
+          <w:tab w:val="num" w:pos="5760"/>
+        </w:tabs>
+        <w:ind w:left="5760" w:hanging="360"/>
+      </w:pPr>
+      <w:rPr>
+        <w:rFonts w:ascii="Symbol" w:hAnsi="Symbol" w:hint="default"/>
+        <w:sz w:val="20"/>
+      </w:rPr>
+    </w:lvl>
+    <w:lvl w:ilvl="8" w:tentative="1">
+      <w:start w:val="1"/>
+      <w:numFmt w:val="bullet"/>
+      <w:lvlText w:val=""/>
+      <w:lvlJc w:val="left"/>
+      <w:pPr>
+        <w:tabs>
+          <w:tab w:val="num" w:pos="6480"/>
+        </w:tabs>
+        <w:ind w:left="6480" w:hanging="360"/>
+      </w:pPr>
+      <w:rPr>
+        <w:rFonts w:ascii="Symbol" w:hAnsi="Symbol" w:hint="default"/>
+        <w:sz w:val="20"/>
+      </w:rPr>
+    </w:lvl>
+  </w:abstractNum>
+  <w:abstractNum w:abstractNumId="26">
     <w:nsid w:val="6D0F14C9"/>
     <w:multiLevelType w:val="multilevel"/>
     <w:tmpl w:val="285C93F8"/>
@@ -5178,7 +8106,7 @@
       </w:pPr>
     </w:lvl>
   </w:abstractNum>
-  <w:abstractNum w:abstractNumId="17">
+  <w:abstractNum w:abstractNumId="27">
     <w:nsid w:val="6E9D5CE5"/>
     <w:multiLevelType w:val="multilevel"/>
     <w:tmpl w:val="3500BF18"/>
@@ -5327,7 +8255,305 @@
       </w:rPr>
     </w:lvl>
   </w:abstractNum>
-  <w:abstractNum w:abstractNumId="18">
+  <w:abstractNum w:abstractNumId="28">
+    <w:nsid w:val="70471DD2"/>
+    <w:multiLevelType w:val="multilevel"/>
+    <w:tmpl w:val="86AA9A66"/>
+    <w:lvl w:ilvl="0">
+      <w:start w:val="1"/>
+      <w:numFmt w:val="bullet"/>
+      <w:lvlText w:val=""/>
+      <w:lvlJc w:val="left"/>
+      <w:pPr>
+        <w:tabs>
+          <w:tab w:val="num" w:pos="720"/>
+        </w:tabs>
+        <w:ind w:left="720" w:hanging="360"/>
+      </w:pPr>
+      <w:rPr>
+        <w:rFonts w:ascii="Symbol" w:hAnsi="Symbol" w:hint="default"/>
+        <w:sz w:val="20"/>
+      </w:rPr>
+    </w:lvl>
+    <w:lvl w:ilvl="1">
+      <w:start w:val="1"/>
+      <w:numFmt w:val="bullet"/>
+      <w:lvlText w:val=""/>
+      <w:lvlJc w:val="left"/>
+      <w:pPr>
+        <w:tabs>
+          <w:tab w:val="num" w:pos="1440"/>
+        </w:tabs>
+        <w:ind w:left="1440" w:hanging="360"/>
+      </w:pPr>
+      <w:rPr>
+        <w:rFonts w:ascii="Symbol" w:hAnsi="Symbol" w:hint="default"/>
+        <w:sz w:val="20"/>
+      </w:rPr>
+    </w:lvl>
+    <w:lvl w:ilvl="2" w:tentative="1">
+      <w:start w:val="1"/>
+      <w:numFmt w:val="bullet"/>
+      <w:lvlText w:val=""/>
+      <w:lvlJc w:val="left"/>
+      <w:pPr>
+        <w:tabs>
+          <w:tab w:val="num" w:pos="2160"/>
+        </w:tabs>
+        <w:ind w:left="2160" w:hanging="360"/>
+      </w:pPr>
+      <w:rPr>
+        <w:rFonts w:ascii="Symbol" w:hAnsi="Symbol" w:hint="default"/>
+        <w:sz w:val="20"/>
+      </w:rPr>
+    </w:lvl>
+    <w:lvl w:ilvl="3" w:tentative="1">
+      <w:start w:val="1"/>
+      <w:numFmt w:val="bullet"/>
+      <w:lvlText w:val=""/>
+      <w:lvlJc w:val="left"/>
+      <w:pPr>
+        <w:tabs>
+          <w:tab w:val="num" w:pos="2880"/>
+        </w:tabs>
+        <w:ind w:left="2880" w:hanging="360"/>
+      </w:pPr>
+      <w:rPr>
+        <w:rFonts w:ascii="Symbol" w:hAnsi="Symbol" w:hint="default"/>
+        <w:sz w:val="20"/>
+      </w:rPr>
+    </w:lvl>
+    <w:lvl w:ilvl="4" w:tentative="1">
+      <w:start w:val="1"/>
+      <w:numFmt w:val="bullet"/>
+      <w:lvlText w:val=""/>
+      <w:lvlJc w:val="left"/>
+      <w:pPr>
+        <w:tabs>
+          <w:tab w:val="num" w:pos="3600"/>
+        </w:tabs>
+        <w:ind w:left="3600" w:hanging="360"/>
+      </w:pPr>
+      <w:rPr>
+        <w:rFonts w:ascii="Symbol" w:hAnsi="Symbol" w:hint="default"/>
+        <w:sz w:val="20"/>
+      </w:rPr>
+    </w:lvl>
+    <w:lvl w:ilvl="5" w:tentative="1">
+      <w:start w:val="1"/>
+      <w:numFmt w:val="bullet"/>
+      <w:lvlText w:val=""/>
+      <w:lvlJc w:val="left"/>
+      <w:pPr>
+        <w:tabs>
+          <w:tab w:val="num" w:pos="4320"/>
+        </w:tabs>
+        <w:ind w:left="4320" w:hanging="360"/>
+      </w:pPr>
+      <w:rPr>
+        <w:rFonts w:ascii="Symbol" w:hAnsi="Symbol" w:hint="default"/>
+        <w:sz w:val="20"/>
+      </w:rPr>
+    </w:lvl>
+    <w:lvl w:ilvl="6" w:tentative="1">
+      <w:start w:val="1"/>
+      <w:numFmt w:val="bullet"/>
+      <w:lvlText w:val=""/>
+      <w:lvlJc w:val="left"/>
+      <w:pPr>
+        <w:tabs>
+          <w:tab w:val="num" w:pos="5040"/>
+        </w:tabs>
+        <w:ind w:left="5040" w:hanging="360"/>
+      </w:pPr>
+      <w:rPr>
+        <w:rFonts w:ascii="Symbol" w:hAnsi="Symbol" w:hint="default"/>
+        <w:sz w:val="20"/>
+      </w:rPr>
+    </w:lvl>
+    <w:lvl w:ilvl="7" w:tentative="1">
+      <w:start w:val="1"/>
+      <w:numFmt w:val="bullet"/>
+      <w:lvlText w:val=""/>
+      <w:lvlJc w:val="left"/>
+      <w:pPr>
+        <w:tabs>
+          <w:tab w:val="num" w:pos="5760"/>
+        </w:tabs>
+        <w:ind w:left="5760" w:hanging="360"/>
+      </w:pPr>
+      <w:rPr>
+        <w:rFonts w:ascii="Symbol" w:hAnsi="Symbol" w:hint="default"/>
+        <w:sz w:val="20"/>
+      </w:rPr>
+    </w:lvl>
+    <w:lvl w:ilvl="8" w:tentative="1">
+      <w:start w:val="1"/>
+      <w:numFmt w:val="bullet"/>
+      <w:lvlText w:val=""/>
+      <w:lvlJc w:val="left"/>
+      <w:pPr>
+        <w:tabs>
+          <w:tab w:val="num" w:pos="6480"/>
+        </w:tabs>
+        <w:ind w:left="6480" w:hanging="360"/>
+      </w:pPr>
+      <w:rPr>
+        <w:rFonts w:ascii="Symbol" w:hAnsi="Symbol" w:hint="default"/>
+        <w:sz w:val="20"/>
+      </w:rPr>
+    </w:lvl>
+  </w:abstractNum>
+  <w:abstractNum w:abstractNumId="29">
+    <w:nsid w:val="779D084E"/>
+    <w:multiLevelType w:val="multilevel"/>
+    <w:tmpl w:val="AFA6F13A"/>
+    <w:lvl w:ilvl="0">
+      <w:start w:val="1"/>
+      <w:numFmt w:val="bullet"/>
+      <w:lvlText w:val=""/>
+      <w:lvlJc w:val="left"/>
+      <w:pPr>
+        <w:tabs>
+          <w:tab w:val="num" w:pos="720"/>
+        </w:tabs>
+        <w:ind w:left="720" w:hanging="360"/>
+      </w:pPr>
+      <w:rPr>
+        <w:rFonts w:ascii="Symbol" w:hAnsi="Symbol" w:hint="default"/>
+        <w:sz w:val="20"/>
+      </w:rPr>
+    </w:lvl>
+    <w:lvl w:ilvl="1" w:tentative="1">
+      <w:start w:val="1"/>
+      <w:numFmt w:val="bullet"/>
+      <w:lvlText w:val=""/>
+      <w:lvlJc w:val="left"/>
+      <w:pPr>
+        <w:tabs>
+          <w:tab w:val="num" w:pos="1440"/>
+        </w:tabs>
+        <w:ind w:left="1440" w:hanging="360"/>
+      </w:pPr>
+      <w:rPr>
+        <w:rFonts w:ascii="Symbol" w:hAnsi="Symbol" w:hint="default"/>
+        <w:sz w:val="20"/>
+      </w:rPr>
+    </w:lvl>
+    <w:lvl w:ilvl="2" w:tentative="1">
+      <w:start w:val="1"/>
+      <w:numFmt w:val="bullet"/>
+      <w:lvlText w:val=""/>
+      <w:lvlJc w:val="left"/>
+      <w:pPr>
+        <w:tabs>
+          <w:tab w:val="num" w:pos="2160"/>
+        </w:tabs>
+        <w:ind w:left="2160" w:hanging="360"/>
+      </w:pPr>
+      <w:rPr>
+        <w:rFonts w:ascii="Symbol" w:hAnsi="Symbol" w:hint="default"/>
+        <w:sz w:val="20"/>
+      </w:rPr>
+    </w:lvl>
+    <w:lvl w:ilvl="3" w:tentative="1">
+      <w:start w:val="1"/>
+      <w:numFmt w:val="bullet"/>
+      <w:lvlText w:val=""/>
+      <w:lvlJc w:val="left"/>
+      <w:pPr>
+        <w:tabs>
+          <w:tab w:val="num" w:pos="2880"/>
+        </w:tabs>
+        <w:ind w:left="2880" w:hanging="360"/>
+      </w:pPr>
+      <w:rPr>
+        <w:rFonts w:ascii="Symbol" w:hAnsi="Symbol" w:hint="default"/>
+        <w:sz w:val="20"/>
+      </w:rPr>
+    </w:lvl>
+    <w:lvl w:ilvl="4" w:tentative="1">
+      <w:start w:val="1"/>
+      <w:numFmt w:val="bullet"/>
+      <w:lvlText w:val=""/>
+      <w:lvlJc w:val="left"/>
+      <w:pPr>
+        <w:tabs>
+          <w:tab w:val="num" w:pos="3600"/>
+        </w:tabs>
+        <w:ind w:left="3600" w:hanging="360"/>
+      </w:pPr>
+      <w:rPr>
+        <w:rFonts w:ascii="Symbol" w:hAnsi="Symbol" w:hint="default"/>
+        <w:sz w:val="20"/>
+      </w:rPr>
+    </w:lvl>
+    <w:lvl w:ilvl="5" w:tentative="1">
+      <w:start w:val="1"/>
+      <w:numFmt w:val="bullet"/>
+      <w:lvlText w:val=""/>
+      <w:lvlJc w:val="left"/>
+      <w:pPr>
+        <w:tabs>
+          <w:tab w:val="num" w:pos="4320"/>
+        </w:tabs>
+        <w:ind w:left="4320" w:hanging="360"/>
+      </w:pPr>
+      <w:rPr>
+        <w:rFonts w:ascii="Symbol" w:hAnsi="Symbol" w:hint="default"/>
+        <w:sz w:val="20"/>
+      </w:rPr>
+    </w:lvl>
+    <w:lvl w:ilvl="6" w:tentative="1">
+      <w:start w:val="1"/>
+      <w:numFmt w:val="bullet"/>
+      <w:lvlText w:val=""/>
+      <w:lvlJc w:val="left"/>
+      <w:pPr>
+        <w:tabs>
+          <w:tab w:val="num" w:pos="5040"/>
+        </w:tabs>
+        <w:ind w:left="5040" w:hanging="360"/>
+      </w:pPr>
+      <w:rPr>
+        <w:rFonts w:ascii="Symbol" w:hAnsi="Symbol" w:hint="default"/>
+        <w:sz w:val="20"/>
+      </w:rPr>
+    </w:lvl>
+    <w:lvl w:ilvl="7" w:tentative="1">
+      <w:start w:val="1"/>
+      <w:numFmt w:val="bullet"/>
+      <w:lvlText w:val=""/>
+      <w:lvlJc w:val="left"/>
+      <w:pPr>
+        <w:tabs>
+          <w:tab w:val="num" w:pos="5760"/>
+        </w:tabs>
+        <w:ind w:left="5760" w:hanging="360"/>
+      </w:pPr>
+      <w:rPr>
+        <w:rFonts w:ascii="Symbol" w:hAnsi="Symbol" w:hint="default"/>
+        <w:sz w:val="20"/>
+      </w:rPr>
+    </w:lvl>
+    <w:lvl w:ilvl="8" w:tentative="1">
+      <w:start w:val="1"/>
+      <w:numFmt w:val="bullet"/>
+      <w:lvlText w:val=""/>
+      <w:lvlJc w:val="left"/>
+      <w:pPr>
+        <w:tabs>
+          <w:tab w:val="num" w:pos="6480"/>
+        </w:tabs>
+        <w:ind w:left="6480" w:hanging="360"/>
+      </w:pPr>
+      <w:rPr>
+        <w:rFonts w:ascii="Symbol" w:hAnsi="Symbol" w:hint="default"/>
+        <w:sz w:val="20"/>
+      </w:rPr>
+    </w:lvl>
+  </w:abstractNum>
+  <w:abstractNum w:abstractNumId="30">
     <w:nsid w:val="799B1299"/>
     <w:multiLevelType w:val="multilevel"/>
     <w:tmpl w:val="647C6AB4"/>
@@ -5441,61 +8667,97 @@
     </w:lvl>
   </w:abstractNum>
   <w:num w:numId="1">
-    <w:abstractNumId w:val="2"/>
+    <w:abstractNumId w:val="3"/>
   </w:num>
   <w:num w:numId="2">
+    <w:abstractNumId w:val="15"/>
+  </w:num>
+  <w:num w:numId="3">
+    <w:abstractNumId w:val="4"/>
+  </w:num>
+  <w:num w:numId="4">
+    <w:abstractNumId w:val="22"/>
+  </w:num>
+  <w:num w:numId="5">
+    <w:abstractNumId w:val="23"/>
+  </w:num>
+  <w:num w:numId="6">
     <w:abstractNumId w:val="9"/>
   </w:num>
-  <w:num w:numId="3">
-    <w:abstractNumId w:val="3"/>
-  </w:num>
-  <w:num w:numId="4">
-    <w:abstractNumId w:val="14"/>
-  </w:num>
-  <w:num w:numId="5">
-    <w:abstractNumId w:val="15"/>
-  </w:num>
-  <w:num w:numId="6">
-    <w:abstractNumId w:val="5"/>
-  </w:num>
   <w:num w:numId="7">
-    <w:abstractNumId w:val="7"/>
+    <w:abstractNumId w:val="13"/>
   </w:num>
   <w:num w:numId="8">
+    <w:abstractNumId w:val="30"/>
+  </w:num>
+  <w:num w:numId="9">
+    <w:abstractNumId w:val="17"/>
+  </w:num>
+  <w:num w:numId="10">
+    <w:abstractNumId w:val="27"/>
+  </w:num>
+  <w:num w:numId="11">
     <w:abstractNumId w:val="18"/>
   </w:num>
-  <w:num w:numId="9">
-    <w:abstractNumId w:val="10"/>
-  </w:num>
-  <w:num w:numId="10">
-    <w:abstractNumId w:val="17"/>
-  </w:num>
-  <w:num w:numId="11">
-    <w:abstractNumId w:val="11"/>
-  </w:num>
   <w:num w:numId="12">
-    <w:abstractNumId w:val="13"/>
+    <w:abstractNumId w:val="21"/>
   </w:num>
   <w:num w:numId="13">
     <w:abstractNumId w:val="0"/>
   </w:num>
   <w:num w:numId="14">
+    <w:abstractNumId w:val="2"/>
+  </w:num>
+  <w:num w:numId="15">
+    <w:abstractNumId w:val="7"/>
+  </w:num>
+  <w:num w:numId="16">
+    <w:abstractNumId w:val="20"/>
+  </w:num>
+  <w:num w:numId="17">
+    <w:abstractNumId w:val="14"/>
+  </w:num>
+  <w:num w:numId="18">
+    <w:abstractNumId w:val="11"/>
+  </w:num>
+  <w:num w:numId="19">
+    <w:abstractNumId w:val="26"/>
+  </w:num>
+  <w:num w:numId="20">
     <w:abstractNumId w:val="1"/>
   </w:num>
-  <w:num w:numId="15">
-    <w:abstractNumId w:val="4"/>
+  <w:num w:numId="21">
+    <w:abstractNumId w:val="24"/>
   </w:num>
-  <w:num w:numId="16">
+  <w:num w:numId="22">
+    <w:abstractNumId w:val="25"/>
+  </w:num>
+  <w:num w:numId="23">
+    <w:abstractNumId w:val="19"/>
+  </w:num>
+  <w:num w:numId="24">
+    <w:abstractNumId w:val="29"/>
+  </w:num>
+  <w:num w:numId="25">
+    <w:abstractNumId w:val="28"/>
+  </w:num>
+  <w:num w:numId="26">
+    <w:abstractNumId w:val="16"/>
+  </w:num>
+  <w:num w:numId="27">
     <w:abstractNumId w:val="12"/>
   </w:num>
-  <w:num w:numId="17">
-    <w:abstractNumId w:val="8"/>
+  <w:num w:numId="28">
+    <w:abstractNumId w:val="5"/>
   </w:num>
-  <w:num w:numId="18">
+  <w:num w:numId="29">
+    <w:abstractNumId w:val="10"/>
+  </w:num>
+  <w:num w:numId="30">
     <w:abstractNumId w:val="6"/>
   </w:num>
-  <w:num w:numId="19">
-    <w:abstractNumId w:val="16"/>
+  <w:num w:numId="31">
+    <w:abstractNumId w:val="8"/>
   </w:num>
   <w:numIdMacAtCleanup w:val="10"/>
 </w:numbering>
@@ -6295,7 +9557,7 @@
   <a:extraClrSchemeLst/>
   <a:extLst>
     <a:ext uri="{05A4C25C-085E-4340-85A3-A5531E510DB2}">
-      <thm15:themeFamily xmlns="" xmlns:thm15="http://schemas.microsoft.com/office/thememl/2012/main" name="Office Theme" id="{62F939B6-93AF-4DB8-9C6B-D6C7DFDC589F}" vid="{4A3C46E8-61CC-4603-A589-7422A47A8E4A}"/>
+      <thm15:themeFamily xmlns:thm15="http://schemas.microsoft.com/office/thememl/2012/main" xmlns="" name="Office Theme" id="{62F939B6-93AF-4DB8-9C6B-D6C7DFDC589F}" vid="{4A3C46E8-61CC-4603-A589-7422A47A8E4A}"/>
     </a:ext>
   </a:extLst>
 </a:theme>
@@ -6306,7 +9568,7 @@
 </file>
 
 <file path=customXml/itemProps1.xml><?xml version="1.0" encoding="utf-8"?>
-<ds:datastoreItem xmlns:ds="http://schemas.openxmlformats.org/officeDocument/2006/customXml" ds:itemID="{ADCCD216-DE43-4D77-8FD6-F6F79A909C7E}">
+<ds:datastoreItem xmlns:ds="http://schemas.openxmlformats.org/officeDocument/2006/customXml" ds:itemID="{78C40388-1C98-4E06-B02B-19D3BABC3CB4}">
   <ds:schemaRefs>
     <ds:schemaRef ds:uri="http://schemas.openxmlformats.org/officeDocument/2006/bibliography"/>
   </ds:schemaRefs>

</xml_diff>